<commit_message>
Updates SWMS and Risk Assessment
</commit_message>
<xml_diff>
--- a/UTS SWMS.docx
+++ b/UTS SWMS.docx
@@ -1,6 +1,6 @@
 
 <file path=word/document.xml><?xml version="1.0" encoding="utf-8"?>
-<w:document xmlns:wpc="http://schemas.microsoft.com/office/word/2010/wordprocessingCanvas" xmlns:cx="http://schemas.microsoft.com/office/drawing/2014/chartex" xmlns:cx1="http://schemas.microsoft.com/office/drawing/2015/9/8/chartex" xmlns:cx2="http://schemas.microsoft.com/office/drawing/2015/10/21/chartex" xmlns:cx3="http://schemas.microsoft.com/office/drawing/2016/5/9/chartex" xmlns:cx4="http://schemas.microsoft.com/office/drawing/2016/5/10/chartex" xmlns:cx5="http://schemas.microsoft.com/office/drawing/2016/5/11/chartex" xmlns:cx6="http://schemas.microsoft.com/office/drawing/2016/5/12/chartex" xmlns:cx7="http://schemas.microsoft.com/office/drawing/2016/5/13/chartex" xmlns:cx8="http://schemas.microsoft.com/office/drawing/2016/5/14/chartex" xmlns:mc="http://schemas.openxmlformats.org/markup-compatibility/2006" xmlns:aink="http://schemas.microsoft.com/office/drawing/2016/ink" xmlns:am3d="http://schemas.microsoft.com/office/drawing/2017/model3d" xmlns:o="urn:schemas-microsoft-com:office:office" xmlns:r="http://schemas.openxmlformats.org/officeDocument/2006/relationships" xmlns:m="http://schemas.openxmlformats.org/officeDocument/2006/math" xmlns:v="urn:schemas-microsoft-com:vml" xmlns:wp14="http://schemas.microsoft.com/office/word/2010/wordprocessingDrawing" xmlns:wp="http://schemas.openxmlformats.org/drawingml/2006/wordprocessingDrawing" xmlns:w10="urn:schemas-microsoft-com:office:word" xmlns:w="http://schemas.openxmlformats.org/wordprocessingml/2006/main" xmlns:w14="http://schemas.microsoft.com/office/word/2010/wordml" xmlns:w15="http://schemas.microsoft.com/office/word/2012/wordml" xmlns:w16cid="http://schemas.microsoft.com/office/word/2016/wordml/cid" xmlns:w16se="http://schemas.microsoft.com/office/word/2015/wordml/symex" xmlns:wpg="http://schemas.microsoft.com/office/word/2010/wordprocessingGroup" xmlns:wpi="http://schemas.microsoft.com/office/word/2010/wordprocessingInk" xmlns:wne="http://schemas.microsoft.com/office/word/2006/wordml" xmlns:wps="http://schemas.microsoft.com/office/word/2010/wordprocessingShape" mc:Ignorable="w14 w15 w16se w16cid wp14">
+<w:document xmlns:wpc="http://schemas.microsoft.com/office/word/2010/wordprocessingCanvas" xmlns:cx="http://schemas.microsoft.com/office/drawing/2014/chartex" xmlns:cx1="http://schemas.microsoft.com/office/drawing/2015/9/8/chartex" xmlns:mc="http://schemas.openxmlformats.org/markup-compatibility/2006" xmlns:o="urn:schemas-microsoft-com:office:office" xmlns:r="http://schemas.openxmlformats.org/officeDocument/2006/relationships" xmlns:m="http://schemas.openxmlformats.org/officeDocument/2006/math" xmlns:v="urn:schemas-microsoft-com:vml" xmlns:wp14="http://schemas.microsoft.com/office/word/2010/wordprocessingDrawing" xmlns:wp="http://schemas.openxmlformats.org/drawingml/2006/wordprocessingDrawing" xmlns:w10="urn:schemas-microsoft-com:office:word" xmlns:w="http://schemas.openxmlformats.org/wordprocessingml/2006/main" xmlns:w14="http://schemas.microsoft.com/office/word/2010/wordml" xmlns:w15="http://schemas.microsoft.com/office/word/2012/wordml" xmlns:w16se="http://schemas.microsoft.com/office/word/2015/wordml/symex" xmlns:wpg="http://schemas.microsoft.com/office/word/2010/wordprocessingGroup" xmlns:wpi="http://schemas.microsoft.com/office/word/2010/wordprocessingInk" xmlns:wne="http://schemas.microsoft.com/office/word/2006/wordml" xmlns:wps="http://schemas.microsoft.com/office/word/2010/wordprocessingShape" mc:Ignorable="w14 w15 w16se wp14">
   <w:body>
     <w:tbl>
       <w:tblPr>
@@ -254,13 +254,11 @@
             <w:pPr>
               <w:pStyle w:val="f-fieldquestion"/>
             </w:pPr>
-            <w:proofErr w:type="spellStart"/>
-            <w:r>
-              <w:t>Khai</w:t>
-            </w:r>
-            <w:proofErr w:type="spellEnd"/>
-            <w:r>
-              <w:t xml:space="preserve"> Minh Tran</w:t>
+            <w:r>
+              <w:t>Khai Minh Tran</w:t>
+            </w:r>
+            <w:r>
+              <w:t>, Daniel Selmes</w:t>
             </w:r>
           </w:p>
         </w:tc>
@@ -366,18 +364,8 @@
                 <w:color w:val="000000"/>
                 <w:sz w:val="18"/>
               </w:rPr>
-              <w:t xml:space="preserve">E.g. Operating, Handling, </w:t>
-            </w:r>
-            <w:proofErr w:type="gramStart"/>
-            <w:r>
-              <w:rPr>
-                <w:rFonts w:cs="Arial"/>
-                <w:color w:val="000000"/>
-                <w:sz w:val="18"/>
-              </w:rPr>
-              <w:t>Using..</w:t>
-            </w:r>
-            <w:proofErr w:type="gramEnd"/>
+              <w:t>E.g. Operating, Handling, Using..</w:t>
+            </w:r>
             <w:r>
               <w:rPr>
                 <w:rFonts w:cs="Arial"/>
@@ -409,34 +397,18 @@
               <w:pStyle w:val="f-fieldlabel"/>
             </w:pPr>
             <w:r>
-              <w:t xml:space="preserve">The activity required the use of the </w:t>
-            </w:r>
-            <w:proofErr w:type="spellStart"/>
-            <w:r>
-              <w:t>cyton</w:t>
-            </w:r>
-            <w:proofErr w:type="spellEnd"/>
-            <w:r>
-              <w:t xml:space="preserve"> (Han’s Cute) robot and </w:t>
-            </w:r>
-            <w:proofErr w:type="gramStart"/>
-            <w:r>
-              <w:t>a</w:t>
-            </w:r>
-            <w:proofErr w:type="gramEnd"/>
-            <w:r>
-              <w:t xml:space="preserve"> RGB camera to </w:t>
-            </w:r>
-            <w:proofErr w:type="spellStart"/>
-            <w:r>
-              <w:t>regconised</w:t>
-            </w:r>
-            <w:proofErr w:type="spellEnd"/>
-            <w:r>
-              <w:t xml:space="preserve"> </w:t>
+              <w:t xml:space="preserve">The activity required the use of the cyton (Han’s Cute) robot and a RGB camera to regconised </w:t>
             </w:r>
             <w:r>
               <w:t xml:space="preserve">objects on the workplace that is out of place. After the objects has been identified by the camera, the robot will move to its location to either move the object to other location or remove it by other means. </w:t>
+            </w:r>
+          </w:p>
+          <w:p>
+            <w:pPr>
+              <w:pStyle w:val="f-fieldlabel"/>
+            </w:pPr>
+            <w:r>
+              <w:t>The robot can also be manually moved for calibration and jogging purposes.</w:t>
             </w:r>
           </w:p>
           <w:p>
@@ -523,11 +495,13 @@
               <w:pStyle w:val="f-fieldquestion"/>
               <w:rPr>
                 <w:b/>
+                <w:color w:val="BFBFBF" w:themeColor="background1" w:themeShade="BF"/>
               </w:rPr>
             </w:pPr>
             <w:r>
               <w:rPr>
                 <w:b/>
+                <w:color w:val="BFBFBF" w:themeColor="background1" w:themeShade="BF"/>
               </w:rPr>
               <w:t>Work Environment</w:t>
             </w:r>
@@ -539,8 +513,14 @@
                 <w:ilvl w:val="0"/>
                 <w:numId w:val="9"/>
               </w:numPr>
-            </w:pPr>
-            <w:r>
+              <w:rPr>
+                <w:color w:val="BFBFBF" w:themeColor="background1" w:themeShade="BF"/>
+              </w:rPr>
+            </w:pPr>
+            <w:r>
+              <w:rPr>
+                <w:color w:val="BFBFBF" w:themeColor="background1" w:themeShade="BF"/>
+              </w:rPr>
               <w:t>Working in Remote Locations</w:t>
             </w:r>
           </w:p>
@@ -551,8 +531,14 @@
                 <w:ilvl w:val="0"/>
                 <w:numId w:val="9"/>
               </w:numPr>
-            </w:pPr>
-            <w:r>
+              <w:rPr>
+                <w:color w:val="BFBFBF" w:themeColor="background1" w:themeShade="BF"/>
+              </w:rPr>
+            </w:pPr>
+            <w:r>
+              <w:rPr>
+                <w:color w:val="BFBFBF" w:themeColor="background1" w:themeShade="BF"/>
+              </w:rPr>
               <w:t>Working Outdoors/fieldwork</w:t>
             </w:r>
           </w:p>
@@ -563,8 +549,14 @@
                 <w:ilvl w:val="0"/>
                 <w:numId w:val="9"/>
               </w:numPr>
-            </w:pPr>
-            <w:r>
+              <w:rPr>
+                <w:color w:val="BFBFBF" w:themeColor="background1" w:themeShade="BF"/>
+              </w:rPr>
+            </w:pPr>
+            <w:r>
+              <w:rPr>
+                <w:color w:val="BFBFBF" w:themeColor="background1" w:themeShade="BF"/>
+              </w:rPr>
               <w:t>Clinical/Industrial setting</w:t>
             </w:r>
           </w:p>
@@ -575,8 +567,14 @@
                 <w:ilvl w:val="0"/>
                 <w:numId w:val="9"/>
               </w:numPr>
-            </w:pPr>
-            <w:r>
+              <w:rPr>
+                <w:color w:val="BFBFBF" w:themeColor="background1" w:themeShade="BF"/>
+              </w:rPr>
+            </w:pPr>
+            <w:r>
+              <w:rPr>
+                <w:color w:val="BFBFBF" w:themeColor="background1" w:themeShade="BF"/>
+              </w:rPr>
               <w:t>Poor ventilation/Air quality</w:t>
             </w:r>
           </w:p>
@@ -587,8 +585,14 @@
                 <w:ilvl w:val="0"/>
                 <w:numId w:val="9"/>
               </w:numPr>
-            </w:pPr>
-            <w:r>
+              <w:rPr>
+                <w:color w:val="BFBFBF" w:themeColor="background1" w:themeShade="BF"/>
+              </w:rPr>
+            </w:pPr>
+            <w:r>
+              <w:rPr>
+                <w:color w:val="BFBFBF" w:themeColor="background1" w:themeShade="BF"/>
+              </w:rPr>
               <w:t>Temperature extremes</w:t>
             </w:r>
           </w:p>
@@ -599,8 +603,14 @@
                 <w:ilvl w:val="0"/>
                 <w:numId w:val="9"/>
               </w:numPr>
-            </w:pPr>
-            <w:r>
+              <w:rPr>
+                <w:color w:val="BFBFBF" w:themeColor="background1" w:themeShade="BF"/>
+              </w:rPr>
+            </w:pPr>
+            <w:r>
+              <w:rPr>
+                <w:color w:val="BFBFBF" w:themeColor="background1" w:themeShade="BF"/>
+              </w:rPr>
               <w:t>Working at Height</w:t>
             </w:r>
           </w:p>
@@ -611,8 +621,14 @@
                 <w:ilvl w:val="0"/>
                 <w:numId w:val="9"/>
               </w:numPr>
-            </w:pPr>
-            <w:r>
+              <w:rPr>
+                <w:color w:val="BFBFBF" w:themeColor="background1" w:themeShade="BF"/>
+              </w:rPr>
+            </w:pPr>
+            <w:r>
+              <w:rPr>
+                <w:color w:val="BFBFBF" w:themeColor="background1" w:themeShade="BF"/>
+              </w:rPr>
               <w:t>Slip/Trip/Fall hazards</w:t>
             </w:r>
           </w:p>
@@ -644,8 +660,14 @@
                 <w:ilvl w:val="0"/>
                 <w:numId w:val="8"/>
               </w:numPr>
-            </w:pPr>
-            <w:r>
+              <w:rPr>
+                <w:color w:val="BFBFBF" w:themeColor="background1" w:themeShade="BF"/>
+              </w:rPr>
+            </w:pPr>
+            <w:r>
+              <w:rPr>
+                <w:color w:val="BFBFBF" w:themeColor="background1" w:themeShade="BF"/>
+              </w:rPr>
               <w:t>Noise</w:t>
             </w:r>
           </w:p>
@@ -656,8 +678,14 @@
                 <w:ilvl w:val="0"/>
                 <w:numId w:val="8"/>
               </w:numPr>
-            </w:pPr>
-            <w:r>
+              <w:rPr>
+                <w:color w:val="BFBFBF" w:themeColor="background1" w:themeShade="BF"/>
+              </w:rPr>
+            </w:pPr>
+            <w:r>
+              <w:rPr>
+                <w:color w:val="BFBFBF" w:themeColor="background1" w:themeShade="BF"/>
+              </w:rPr>
               <w:t>Vibration</w:t>
             </w:r>
           </w:p>
@@ -668,8 +696,14 @@
                 <w:ilvl w:val="0"/>
                 <w:numId w:val="8"/>
               </w:numPr>
-            </w:pPr>
-            <w:r>
+              <w:rPr>
+                <w:color w:val="BFBFBF" w:themeColor="background1" w:themeShade="BF"/>
+              </w:rPr>
+            </w:pPr>
+            <w:r>
+              <w:rPr>
+                <w:color w:val="BFBFBF" w:themeColor="background1" w:themeShade="BF"/>
+              </w:rPr>
               <w:t>Working with compressed air</w:t>
             </w:r>
           </w:p>
@@ -680,8 +714,14 @@
                 <w:ilvl w:val="0"/>
                 <w:numId w:val="8"/>
               </w:numPr>
-            </w:pPr>
-            <w:r>
+              <w:rPr>
+                <w:color w:val="BFBFBF" w:themeColor="background1" w:themeShade="BF"/>
+              </w:rPr>
+            </w:pPr>
+            <w:r>
+              <w:rPr>
+                <w:color w:val="BFBFBF" w:themeColor="background1" w:themeShade="BF"/>
+              </w:rPr>
               <w:t>Lifts Hoists or Cranes</w:t>
             </w:r>
           </w:p>
@@ -700,18 +740,10 @@
               <w:t xml:space="preserve"> </w:t>
             </w:r>
             <w:r>
-              <w:t>(</w:t>
-            </w:r>
-            <w:proofErr w:type="spellStart"/>
-            <w:r>
-              <w:t>Crushing</w:t>
-            </w:r>
-            <w:r>
-              <w:t>,friction</w:t>
-            </w:r>
-            <w:proofErr w:type="spellEnd"/>
-            <w:r>
-              <w:t>, cut, stab, shear hazards)</w:t>
+              <w:t>(Crushing</w:t>
+            </w:r>
+            <w:r>
+              <w:t>,friction, cut, stab, shear hazards)</w:t>
             </w:r>
           </w:p>
           <w:p>
@@ -721,8 +753,14 @@
                 <w:ilvl w:val="0"/>
                 <w:numId w:val="8"/>
               </w:numPr>
-            </w:pPr>
-            <w:r>
+              <w:rPr>
+                <w:color w:val="BFBFBF" w:themeColor="background1" w:themeShade="BF"/>
+              </w:rPr>
+            </w:pPr>
+            <w:r>
+              <w:rPr>
+                <w:color w:val="BFBFBF" w:themeColor="background1" w:themeShade="BF"/>
+              </w:rPr>
               <w:t>Pressure Vessels or Boilers</w:t>
             </w:r>
           </w:p>
@@ -738,11 +776,13 @@
               <w:pStyle w:val="f-fieldquestion"/>
               <w:rPr>
                 <w:b/>
+                <w:color w:val="D9D9D9" w:themeColor="background1" w:themeShade="D9"/>
               </w:rPr>
             </w:pPr>
             <w:r>
               <w:rPr>
                 <w:b/>
+                <w:color w:val="D9D9D9" w:themeColor="background1" w:themeShade="D9"/>
               </w:rPr>
               <w:t>Chemical</w:t>
             </w:r>
@@ -754,8 +794,14 @@
                 <w:ilvl w:val="0"/>
                 <w:numId w:val="12"/>
               </w:numPr>
-            </w:pPr>
-            <w:r>
+              <w:rPr>
+                <w:color w:val="D9D9D9" w:themeColor="background1" w:themeShade="D9"/>
+              </w:rPr>
+            </w:pPr>
+            <w:r>
+              <w:rPr>
+                <w:color w:val="D9D9D9" w:themeColor="background1" w:themeShade="D9"/>
+              </w:rPr>
               <w:t>Hazardous Chemicals use</w:t>
             </w:r>
           </w:p>
@@ -766,8 +812,14 @@
                 <w:ilvl w:val="0"/>
                 <w:numId w:val="12"/>
               </w:numPr>
-            </w:pPr>
-            <w:r>
+              <w:rPr>
+                <w:color w:val="D9D9D9" w:themeColor="background1" w:themeShade="D9"/>
+              </w:rPr>
+            </w:pPr>
+            <w:r>
+              <w:rPr>
+                <w:color w:val="D9D9D9" w:themeColor="background1" w:themeShade="D9"/>
+              </w:rPr>
               <w:t>Skin/eye irritant</w:t>
             </w:r>
           </w:p>
@@ -778,8 +830,14 @@
                 <w:ilvl w:val="0"/>
                 <w:numId w:val="12"/>
               </w:numPr>
-            </w:pPr>
-            <w:r>
+              <w:rPr>
+                <w:color w:val="D9D9D9" w:themeColor="background1" w:themeShade="D9"/>
+              </w:rPr>
+            </w:pPr>
+            <w:r>
+              <w:rPr>
+                <w:color w:val="D9D9D9" w:themeColor="background1" w:themeShade="D9"/>
+              </w:rPr>
               <w:t>Sensitiser</w:t>
             </w:r>
           </w:p>
@@ -790,8 +848,14 @@
                 <w:ilvl w:val="0"/>
                 <w:numId w:val="12"/>
               </w:numPr>
-            </w:pPr>
-            <w:r>
+              <w:rPr>
+                <w:color w:val="D9D9D9" w:themeColor="background1" w:themeShade="D9"/>
+              </w:rPr>
+            </w:pPr>
+            <w:r>
+              <w:rPr>
+                <w:color w:val="D9D9D9" w:themeColor="background1" w:themeShade="D9"/>
+              </w:rPr>
               <w:t>Mutagen</w:t>
             </w:r>
           </w:p>
@@ -802,8 +866,14 @@
                 <w:ilvl w:val="0"/>
                 <w:numId w:val="12"/>
               </w:numPr>
-            </w:pPr>
-            <w:r>
+              <w:rPr>
+                <w:color w:val="D9D9D9" w:themeColor="background1" w:themeShade="D9"/>
+              </w:rPr>
+            </w:pPr>
+            <w:r>
+              <w:rPr>
+                <w:color w:val="D9D9D9" w:themeColor="background1" w:themeShade="D9"/>
+              </w:rPr>
               <w:t>Carcinogen</w:t>
             </w:r>
           </w:p>
@@ -814,8 +884,14 @@
                 <w:ilvl w:val="0"/>
                 <w:numId w:val="12"/>
               </w:numPr>
-            </w:pPr>
-            <w:r>
+              <w:rPr>
+                <w:color w:val="D9D9D9" w:themeColor="background1" w:themeShade="D9"/>
+              </w:rPr>
+            </w:pPr>
+            <w:r>
+              <w:rPr>
+                <w:color w:val="D9D9D9" w:themeColor="background1" w:themeShade="D9"/>
+              </w:rPr>
               <w:t>Toxic to reproduction</w:t>
             </w:r>
           </w:p>
@@ -826,8 +902,14 @@
                 <w:ilvl w:val="0"/>
                 <w:numId w:val="12"/>
               </w:numPr>
-            </w:pPr>
-            <w:r>
+              <w:rPr>
+                <w:color w:val="D9D9D9" w:themeColor="background1" w:themeShade="D9"/>
+              </w:rPr>
+            </w:pPr>
+            <w:r>
+              <w:rPr>
+                <w:color w:val="D9D9D9" w:themeColor="background1" w:themeShade="D9"/>
+              </w:rPr>
               <w:t>Aquatic toxicity</w:t>
             </w:r>
           </w:p>
@@ -838,8 +920,14 @@
                 <w:ilvl w:val="0"/>
                 <w:numId w:val="12"/>
               </w:numPr>
-            </w:pPr>
-            <w:r>
+              <w:rPr>
+                <w:color w:val="D9D9D9" w:themeColor="background1" w:themeShade="D9"/>
+              </w:rPr>
+            </w:pPr>
+            <w:r>
+              <w:rPr>
+                <w:color w:val="D9D9D9" w:themeColor="background1" w:themeShade="D9"/>
+              </w:rPr>
               <w:t>Toxic</w:t>
             </w:r>
           </w:p>
@@ -850,8 +938,14 @@
                 <w:ilvl w:val="0"/>
                 <w:numId w:val="12"/>
               </w:numPr>
-            </w:pPr>
-            <w:r>
+              <w:rPr>
+                <w:color w:val="D9D9D9" w:themeColor="background1" w:themeShade="D9"/>
+              </w:rPr>
+            </w:pPr>
+            <w:r>
+              <w:rPr>
+                <w:color w:val="D9D9D9" w:themeColor="background1" w:themeShade="D9"/>
+              </w:rPr>
               <w:t>Corrosive</w:t>
             </w:r>
           </w:p>
@@ -862,8 +956,14 @@
                 <w:ilvl w:val="0"/>
                 <w:numId w:val="12"/>
               </w:numPr>
-            </w:pPr>
-            <w:r>
+              <w:rPr>
+                <w:color w:val="D9D9D9" w:themeColor="background1" w:themeShade="D9"/>
+              </w:rPr>
+            </w:pPr>
+            <w:r>
+              <w:rPr>
+                <w:color w:val="D9D9D9" w:themeColor="background1" w:themeShade="D9"/>
+              </w:rPr>
               <w:t>Dangerous when wet</w:t>
             </w:r>
           </w:p>
@@ -876,14 +976,21 @@
           <w:p>
             <w:pPr>
               <w:pStyle w:val="f-fieldquestion"/>
+              <w:rPr>
+                <w:color w:val="D9D9D9" w:themeColor="background1" w:themeShade="D9"/>
+              </w:rPr>
             </w:pPr>
             <w:r>
               <w:rPr>
                 <w:b/>
+                <w:color w:val="D9D9D9" w:themeColor="background1" w:themeShade="D9"/>
               </w:rPr>
               <w:t>Ergonomic/Manual Handling</w:t>
             </w:r>
             <w:r>
+              <w:rPr>
+                <w:color w:val="D9D9D9" w:themeColor="background1" w:themeShade="D9"/>
+              </w:rPr>
               <w:t xml:space="preserve"> </w:t>
             </w:r>
           </w:p>
@@ -894,8 +1001,14 @@
                 <w:ilvl w:val="0"/>
                 <w:numId w:val="11"/>
               </w:numPr>
-            </w:pPr>
-            <w:r>
+              <w:rPr>
+                <w:color w:val="D9D9D9" w:themeColor="background1" w:themeShade="D9"/>
+              </w:rPr>
+            </w:pPr>
+            <w:r>
+              <w:rPr>
+                <w:color w:val="D9D9D9" w:themeColor="background1" w:themeShade="D9"/>
+              </w:rPr>
               <w:t>Repetitive or awkward movements</w:t>
             </w:r>
           </w:p>
@@ -906,8 +1019,14 @@
                 <w:ilvl w:val="0"/>
                 <w:numId w:val="10"/>
               </w:numPr>
-            </w:pPr>
-            <w:r>
+              <w:rPr>
+                <w:color w:val="D9D9D9" w:themeColor="background1" w:themeShade="D9"/>
+              </w:rPr>
+            </w:pPr>
+            <w:r>
+              <w:rPr>
+                <w:color w:val="D9D9D9" w:themeColor="background1" w:themeShade="D9"/>
+              </w:rPr>
               <w:t>Lifting heavy objects</w:t>
             </w:r>
           </w:p>
@@ -918,8 +1037,14 @@
                 <w:ilvl w:val="0"/>
                 <w:numId w:val="10"/>
               </w:numPr>
-            </w:pPr>
-            <w:r>
+              <w:rPr>
+                <w:color w:val="D9D9D9" w:themeColor="background1" w:themeShade="D9"/>
+              </w:rPr>
+            </w:pPr>
+            <w:r>
+              <w:rPr>
+                <w:color w:val="D9D9D9" w:themeColor="background1" w:themeShade="D9"/>
+              </w:rPr>
               <w:t>Over reaching</w:t>
             </w:r>
           </w:p>
@@ -930,8 +1055,14 @@
                 <w:ilvl w:val="0"/>
                 <w:numId w:val="10"/>
               </w:numPr>
-            </w:pPr>
-            <w:r>
+              <w:rPr>
+                <w:color w:val="D9D9D9" w:themeColor="background1" w:themeShade="D9"/>
+              </w:rPr>
+            </w:pPr>
+            <w:r>
+              <w:rPr>
+                <w:color w:val="D9D9D9" w:themeColor="background1" w:themeShade="D9"/>
+              </w:rPr>
               <w:t>Working above shoulder or below knee height</w:t>
             </w:r>
           </w:p>
@@ -942,8 +1073,14 @@
                 <w:ilvl w:val="0"/>
                 <w:numId w:val="10"/>
               </w:numPr>
-            </w:pPr>
-            <w:r>
+              <w:rPr>
+                <w:color w:val="D9D9D9" w:themeColor="background1" w:themeShade="D9"/>
+              </w:rPr>
+            </w:pPr>
+            <w:r>
+              <w:rPr>
+                <w:color w:val="D9D9D9" w:themeColor="background1" w:themeShade="D9"/>
+              </w:rPr>
               <w:t>Poor workstation set up</w:t>
             </w:r>
           </w:p>
@@ -996,8 +1133,14 @@
                 <w:ilvl w:val="0"/>
                 <w:numId w:val="20"/>
               </w:numPr>
-            </w:pPr>
-            <w:r>
+              <w:rPr>
+                <w:color w:val="D9D9D9" w:themeColor="background1" w:themeShade="D9"/>
+              </w:rPr>
+            </w:pPr>
+            <w:r>
+              <w:rPr>
+                <w:color w:val="D9D9D9" w:themeColor="background1" w:themeShade="D9"/>
+              </w:rPr>
               <w:t>High voltage</w:t>
             </w:r>
           </w:p>
@@ -1008,8 +1151,14 @@
                 <w:ilvl w:val="0"/>
                 <w:numId w:val="20"/>
               </w:numPr>
-            </w:pPr>
-            <w:r>
+              <w:rPr>
+                <w:color w:val="D9D9D9" w:themeColor="background1" w:themeShade="D9"/>
+              </w:rPr>
+            </w:pPr>
+            <w:r>
+              <w:rPr>
+                <w:color w:val="D9D9D9" w:themeColor="background1" w:themeShade="D9"/>
+              </w:rPr>
               <w:t>Exposed wiring</w:t>
             </w:r>
           </w:p>
@@ -1020,8 +1169,14 @@
                 <w:ilvl w:val="0"/>
                 <w:numId w:val="20"/>
               </w:numPr>
-            </w:pPr>
-            <w:r>
+              <w:rPr>
+                <w:color w:val="D9D9D9" w:themeColor="background1" w:themeShade="D9"/>
+              </w:rPr>
+            </w:pPr>
+            <w:r>
+              <w:rPr>
+                <w:color w:val="D9D9D9" w:themeColor="background1" w:themeShade="D9"/>
+              </w:rPr>
               <w:t>Exposed conductors</w:t>
             </w:r>
           </w:p>
@@ -1037,11 +1192,13 @@
               <w:pStyle w:val="f-fieldquestion"/>
               <w:rPr>
                 <w:b/>
+                <w:color w:val="D9D9D9" w:themeColor="background1" w:themeShade="D9"/>
               </w:rPr>
             </w:pPr>
             <w:r>
               <w:rPr>
                 <w:b/>
+                <w:color w:val="D9D9D9" w:themeColor="background1" w:themeShade="D9"/>
               </w:rPr>
               <w:t>Radiation</w:t>
             </w:r>
@@ -1053,8 +1210,14 @@
                 <w:ilvl w:val="0"/>
                 <w:numId w:val="19"/>
               </w:numPr>
-            </w:pPr>
-            <w:r>
+              <w:rPr>
+                <w:color w:val="D9D9D9" w:themeColor="background1" w:themeShade="D9"/>
+              </w:rPr>
+            </w:pPr>
+            <w:r>
+              <w:rPr>
+                <w:color w:val="D9D9D9" w:themeColor="background1" w:themeShade="D9"/>
+              </w:rPr>
               <w:t>Ionising Radiation</w:t>
             </w:r>
           </w:p>
@@ -1065,8 +1228,14 @@
                 <w:ilvl w:val="0"/>
                 <w:numId w:val="19"/>
               </w:numPr>
-            </w:pPr>
-            <w:r>
+              <w:rPr>
+                <w:color w:val="D9D9D9" w:themeColor="background1" w:themeShade="D9"/>
+              </w:rPr>
+            </w:pPr>
+            <w:r>
+              <w:rPr>
+                <w:color w:val="D9D9D9" w:themeColor="background1" w:themeShade="D9"/>
+              </w:rPr>
               <w:t>Non-ionising radiation (Lasers, Microwaves, Ultraviolet light)</w:t>
             </w:r>
           </w:p>
@@ -1082,11 +1251,13 @@
               <w:pStyle w:val="f-fieldquestion"/>
               <w:rPr>
                 <w:b/>
+                <w:color w:val="D9D9D9" w:themeColor="background1" w:themeShade="D9"/>
               </w:rPr>
             </w:pPr>
             <w:r>
               <w:rPr>
                 <w:b/>
+                <w:color w:val="D9D9D9" w:themeColor="background1" w:themeShade="D9"/>
               </w:rPr>
               <w:t>Biological</w:t>
             </w:r>
@@ -1098,8 +1269,14 @@
                 <w:ilvl w:val="0"/>
                 <w:numId w:val="13"/>
               </w:numPr>
-            </w:pPr>
-            <w:r>
+              <w:rPr>
+                <w:color w:val="D9D9D9" w:themeColor="background1" w:themeShade="D9"/>
+              </w:rPr>
+            </w:pPr>
+            <w:r>
+              <w:rPr>
+                <w:color w:val="D9D9D9" w:themeColor="background1" w:themeShade="D9"/>
+              </w:rPr>
               <w:t>Sharps/Needles</w:t>
             </w:r>
           </w:p>
@@ -1110,8 +1287,14 @@
                 <w:ilvl w:val="0"/>
                 <w:numId w:val="13"/>
               </w:numPr>
-            </w:pPr>
-            <w:r>
+              <w:rPr>
+                <w:color w:val="D9D9D9" w:themeColor="background1" w:themeShade="D9"/>
+              </w:rPr>
+            </w:pPr>
+            <w:r>
+              <w:rPr>
+                <w:color w:val="D9D9D9" w:themeColor="background1" w:themeShade="D9"/>
+              </w:rPr>
               <w:t>Cytotoxins</w:t>
             </w:r>
           </w:p>
@@ -1122,8 +1305,14 @@
                 <w:ilvl w:val="0"/>
                 <w:numId w:val="13"/>
               </w:numPr>
-            </w:pPr>
-            <w:r>
+              <w:rPr>
+                <w:color w:val="D9D9D9" w:themeColor="background1" w:themeShade="D9"/>
+              </w:rPr>
+            </w:pPr>
+            <w:r>
+              <w:rPr>
+                <w:color w:val="D9D9D9" w:themeColor="background1" w:themeShade="D9"/>
+              </w:rPr>
               <w:t>Pathogens/infectious materials</w:t>
             </w:r>
           </w:p>
@@ -1134,8 +1323,14 @@
                 <w:ilvl w:val="0"/>
                 <w:numId w:val="13"/>
               </w:numPr>
-            </w:pPr>
-            <w:r>
+              <w:rPr>
+                <w:color w:val="D9D9D9" w:themeColor="background1" w:themeShade="D9"/>
+              </w:rPr>
+            </w:pPr>
+            <w:r>
+              <w:rPr>
+                <w:color w:val="D9D9D9" w:themeColor="background1" w:themeShade="D9"/>
+              </w:rPr>
               <w:t>Infectious materials</w:t>
             </w:r>
           </w:p>
@@ -1146,8 +1341,14 @@
                 <w:ilvl w:val="0"/>
                 <w:numId w:val="13"/>
               </w:numPr>
-            </w:pPr>
-            <w:r>
+              <w:rPr>
+                <w:color w:val="D9D9D9" w:themeColor="background1" w:themeShade="D9"/>
+              </w:rPr>
+            </w:pPr>
+            <w:r>
+              <w:rPr>
+                <w:color w:val="D9D9D9" w:themeColor="background1" w:themeShade="D9"/>
+              </w:rPr>
               <w:t>Communicable diseases</w:t>
             </w:r>
           </w:p>
@@ -1158,8 +1359,14 @@
                 <w:ilvl w:val="0"/>
                 <w:numId w:val="13"/>
               </w:numPr>
-            </w:pPr>
-            <w:r>
+              <w:rPr>
+                <w:color w:val="D9D9D9" w:themeColor="background1" w:themeShade="D9"/>
+              </w:rPr>
+            </w:pPr>
+            <w:r>
+              <w:rPr>
+                <w:color w:val="D9D9D9" w:themeColor="background1" w:themeShade="D9"/>
+              </w:rPr>
               <w:t>Animal/insects</w:t>
             </w:r>
           </w:p>
@@ -1170,17 +1377,15 @@
                 <w:ilvl w:val="0"/>
                 <w:numId w:val="13"/>
               </w:numPr>
-            </w:pPr>
-            <w:r>
-              <w:t>Work with fungi/</w:t>
-            </w:r>
-            <w:proofErr w:type="spellStart"/>
-            <w:r>
-              <w:t>bact</w:t>
-            </w:r>
-            <w:proofErr w:type="spellEnd"/>
-            <w:r>
-              <w:t>/viruses</w:t>
+              <w:rPr>
+                <w:color w:val="D9D9D9" w:themeColor="background1" w:themeShade="D9"/>
+              </w:rPr>
+            </w:pPr>
+            <w:r>
+              <w:rPr>
+                <w:color w:val="D9D9D9" w:themeColor="background1" w:themeShade="D9"/>
+              </w:rPr>
+              <w:t>Work with fungi/bact/viruses</w:t>
             </w:r>
           </w:p>
         </w:tc>
@@ -1194,11 +1399,13 @@
               <w:pStyle w:val="f-fieldquestion"/>
               <w:rPr>
                 <w:b/>
+                <w:color w:val="D9D9D9" w:themeColor="background1" w:themeShade="D9"/>
               </w:rPr>
             </w:pPr>
             <w:r>
               <w:rPr>
                 <w:b/>
+                <w:color w:val="D9D9D9" w:themeColor="background1" w:themeShade="D9"/>
               </w:rPr>
               <w:t>Psychosocial</w:t>
             </w:r>
@@ -1210,8 +1417,14 @@
                 <w:ilvl w:val="0"/>
                 <w:numId w:val="13"/>
               </w:numPr>
-            </w:pPr>
-            <w:r>
+              <w:rPr>
+                <w:color w:val="D9D9D9" w:themeColor="background1" w:themeShade="D9"/>
+              </w:rPr>
+            </w:pPr>
+            <w:r>
+              <w:rPr>
+                <w:color w:val="D9D9D9" w:themeColor="background1" w:themeShade="D9"/>
+              </w:rPr>
               <w:t>Aggressive or violent clients/students</w:t>
             </w:r>
           </w:p>
@@ -1222,8 +1435,14 @@
                 <w:ilvl w:val="0"/>
                 <w:numId w:val="13"/>
               </w:numPr>
-            </w:pPr>
-            <w:r>
+              <w:rPr>
+                <w:color w:val="D9D9D9" w:themeColor="background1" w:themeShade="D9"/>
+              </w:rPr>
+            </w:pPr>
+            <w:r>
+              <w:rPr>
+                <w:color w:val="D9D9D9" w:themeColor="background1" w:themeShade="D9"/>
+              </w:rPr>
               <w:t>Working in isolation</w:t>
             </w:r>
           </w:p>
@@ -1234,8 +1453,14 @@
                 <w:ilvl w:val="0"/>
                 <w:numId w:val="13"/>
               </w:numPr>
-            </w:pPr>
-            <w:r>
+              <w:rPr>
+                <w:color w:val="D9D9D9" w:themeColor="background1" w:themeShade="D9"/>
+              </w:rPr>
+            </w:pPr>
+            <w:r>
+              <w:rPr>
+                <w:color w:val="D9D9D9" w:themeColor="background1" w:themeShade="D9"/>
+              </w:rPr>
               <w:t>Working with timeframes</w:t>
             </w:r>
           </w:p>
@@ -1246,8 +1471,14 @@
                 <w:ilvl w:val="0"/>
                 <w:numId w:val="13"/>
               </w:numPr>
-            </w:pPr>
-            <w:r>
+              <w:rPr>
+                <w:color w:val="D9D9D9" w:themeColor="background1" w:themeShade="D9"/>
+              </w:rPr>
+            </w:pPr>
+            <w:r>
+              <w:rPr>
+                <w:color w:val="D9D9D9" w:themeColor="background1" w:themeShade="D9"/>
+              </w:rPr>
               <w:t>Staffing issues</w:t>
             </w:r>
           </w:p>
@@ -1382,8 +1613,14 @@
                 <w:ilvl w:val="0"/>
                 <w:numId w:val="28"/>
               </w:numPr>
-            </w:pPr>
-            <w:r>
+              <w:rPr>
+                <w:color w:val="D9D9D9" w:themeColor="background1" w:themeShade="D9"/>
+              </w:rPr>
+            </w:pPr>
+            <w:r>
+              <w:rPr>
+                <w:color w:val="D9D9D9" w:themeColor="background1" w:themeShade="D9"/>
+              </w:rPr>
               <w:t>Redesign equipment</w:t>
             </w:r>
           </w:p>
@@ -1442,8 +1679,14 @@
                 <w:ilvl w:val="0"/>
                 <w:numId w:val="28"/>
               </w:numPr>
-            </w:pPr>
-            <w:r>
+              <w:rPr>
+                <w:color w:val="D9D9D9" w:themeColor="background1" w:themeShade="D9"/>
+              </w:rPr>
+            </w:pPr>
+            <w:r>
+              <w:rPr>
+                <w:color w:val="D9D9D9" w:themeColor="background1" w:themeShade="D9"/>
+              </w:rPr>
               <w:t>Biosafety cabinet</w:t>
             </w:r>
           </w:p>
@@ -1454,8 +1697,14 @@
                 <w:ilvl w:val="0"/>
                 <w:numId w:val="28"/>
               </w:numPr>
-            </w:pPr>
-            <w:r>
+              <w:rPr>
+                <w:color w:val="D9D9D9" w:themeColor="background1" w:themeShade="D9"/>
+              </w:rPr>
+            </w:pPr>
+            <w:r>
+              <w:rPr>
+                <w:color w:val="D9D9D9" w:themeColor="background1" w:themeShade="D9"/>
+              </w:rPr>
               <w:t>Use safer materials/substances</w:t>
             </w:r>
           </w:p>
@@ -1466,8 +1715,14 @@
                 <w:ilvl w:val="0"/>
                 <w:numId w:val="28"/>
               </w:numPr>
-            </w:pPr>
-            <w:r>
+              <w:rPr>
+                <w:color w:val="D9D9D9" w:themeColor="background1" w:themeShade="D9"/>
+              </w:rPr>
+            </w:pPr>
+            <w:r>
+              <w:rPr>
+                <w:color w:val="D9D9D9" w:themeColor="background1" w:themeShade="D9"/>
+              </w:rPr>
               <w:t>Ventilation</w:t>
             </w:r>
           </w:p>
@@ -1541,8 +1796,14 @@
                 <w:ilvl w:val="0"/>
                 <w:numId w:val="35"/>
               </w:numPr>
-            </w:pPr>
-            <w:r>
+              <w:rPr>
+                <w:color w:val="D9D9D9" w:themeColor="background1" w:themeShade="D9"/>
+              </w:rPr>
+            </w:pPr>
+            <w:r>
+              <w:rPr>
+                <w:color w:val="D9D9D9" w:themeColor="background1" w:themeShade="D9"/>
+              </w:rPr>
               <w:t>Training Information or Instruction</w:t>
             </w:r>
           </w:p>
@@ -1553,8 +1814,14 @@
                 <w:ilvl w:val="0"/>
                 <w:numId w:val="35"/>
               </w:numPr>
-            </w:pPr>
-            <w:r>
+              <w:rPr>
+                <w:color w:val="D9D9D9" w:themeColor="background1" w:themeShade="D9"/>
+              </w:rPr>
+            </w:pPr>
+            <w:r>
+              <w:rPr>
+                <w:color w:val="D9D9D9" w:themeColor="background1" w:themeShade="D9"/>
+              </w:rPr>
               <w:t>Licensing or certification of operators</w:t>
             </w:r>
           </w:p>
@@ -1577,8 +1844,14 @@
                 <w:ilvl w:val="0"/>
                 <w:numId w:val="35"/>
               </w:numPr>
-            </w:pPr>
-            <w:r>
+              <w:rPr>
+                <w:color w:val="D9D9D9" w:themeColor="background1" w:themeShade="D9"/>
+              </w:rPr>
+            </w:pPr>
+            <w:r>
+              <w:rPr>
+                <w:color w:val="D9D9D9" w:themeColor="background1" w:themeShade="D9"/>
+              </w:rPr>
               <w:t>Restricted access</w:t>
             </w:r>
           </w:p>
@@ -1589,8 +1862,14 @@
                 <w:ilvl w:val="0"/>
                 <w:numId w:val="35"/>
               </w:numPr>
-            </w:pPr>
-            <w:r>
+              <w:rPr>
+                <w:color w:val="D9D9D9" w:themeColor="background1" w:themeShade="D9"/>
+              </w:rPr>
+            </w:pPr>
+            <w:r>
+              <w:rPr>
+                <w:color w:val="D9D9D9" w:themeColor="background1" w:themeShade="D9"/>
+              </w:rPr>
               <w:t>Regular breaks</w:t>
             </w:r>
           </w:p>
@@ -1601,8 +1880,14 @@
                 <w:ilvl w:val="0"/>
                 <w:numId w:val="35"/>
               </w:numPr>
-            </w:pPr>
-            <w:r>
+              <w:rPr>
+                <w:color w:val="D9D9D9" w:themeColor="background1" w:themeShade="D9"/>
+              </w:rPr>
+            </w:pPr>
+            <w:r>
+              <w:rPr>
+                <w:color w:val="D9D9D9" w:themeColor="background1" w:themeShade="D9"/>
+              </w:rPr>
               <w:t>Task rotation</w:t>
             </w:r>
           </w:p>
@@ -1613,8 +1898,14 @@
                 <w:ilvl w:val="0"/>
                 <w:numId w:val="35"/>
               </w:numPr>
-            </w:pPr>
-            <w:r>
+              <w:rPr>
+                <w:color w:val="D9D9D9" w:themeColor="background1" w:themeShade="D9"/>
+              </w:rPr>
+            </w:pPr>
+            <w:r>
+              <w:rPr>
+                <w:color w:val="D9D9D9" w:themeColor="background1" w:themeShade="D9"/>
+              </w:rPr>
               <w:t>Work in pairs</w:t>
             </w:r>
           </w:p>
@@ -1625,8 +1916,14 @@
                 <w:ilvl w:val="0"/>
                 <w:numId w:val="35"/>
               </w:numPr>
-            </w:pPr>
-            <w:r>
+              <w:rPr>
+                <w:color w:val="D9D9D9" w:themeColor="background1" w:themeShade="D9"/>
+              </w:rPr>
+            </w:pPr>
+            <w:r>
+              <w:rPr>
+                <w:color w:val="D9D9D9" w:themeColor="background1" w:themeShade="D9"/>
+              </w:rPr>
               <w:t>Document Chemical risk assessment</w:t>
             </w:r>
           </w:p>
@@ -1637,8 +1934,14 @@
                 <w:ilvl w:val="0"/>
                 <w:numId w:val="35"/>
               </w:numPr>
-            </w:pPr>
-            <w:r>
+              <w:rPr>
+                <w:color w:val="D9D9D9" w:themeColor="background1" w:themeShade="D9"/>
+              </w:rPr>
+            </w:pPr>
+            <w:r>
+              <w:rPr>
+                <w:color w:val="D9D9D9" w:themeColor="background1" w:themeShade="D9"/>
+              </w:rPr>
               <w:t>Ladder / Sling register</w:t>
             </w:r>
           </w:p>
@@ -1692,8 +1995,14 @@
                 <w:ilvl w:val="0"/>
                 <w:numId w:val="31"/>
               </w:numPr>
-            </w:pPr>
-            <w:r>
+              <w:rPr>
+                <w:color w:val="D9D9D9" w:themeColor="background1" w:themeShade="D9"/>
+              </w:rPr>
+            </w:pPr>
+            <w:r>
+              <w:rPr>
+                <w:color w:val="D9D9D9" w:themeColor="background1" w:themeShade="D9"/>
+              </w:rPr>
               <w:t>Chemical spill kit</w:t>
             </w:r>
           </w:p>
@@ -1704,8 +2013,14 @@
                 <w:ilvl w:val="0"/>
                 <w:numId w:val="31"/>
               </w:numPr>
-            </w:pPr>
-            <w:r>
+              <w:rPr>
+                <w:color w:val="D9D9D9" w:themeColor="background1" w:themeShade="D9"/>
+              </w:rPr>
+            </w:pPr>
+            <w:r>
+              <w:rPr>
+                <w:color w:val="D9D9D9" w:themeColor="background1" w:themeShade="D9"/>
+              </w:rPr>
               <w:t>Safety shower</w:t>
             </w:r>
           </w:p>
@@ -1716,8 +2031,14 @@
                 <w:ilvl w:val="0"/>
                 <w:numId w:val="31"/>
               </w:numPr>
-            </w:pPr>
-            <w:r>
+              <w:rPr>
+                <w:color w:val="D9D9D9" w:themeColor="background1" w:themeShade="D9"/>
+              </w:rPr>
+            </w:pPr>
+            <w:r>
+              <w:rPr>
+                <w:color w:val="D9D9D9" w:themeColor="background1" w:themeShade="D9"/>
+              </w:rPr>
               <w:t>Eye wash station</w:t>
             </w:r>
           </w:p>
@@ -1740,8 +2061,14 @@
                 <w:ilvl w:val="0"/>
                 <w:numId w:val="31"/>
               </w:numPr>
-            </w:pPr>
-            <w:r>
+              <w:rPr>
+                <w:color w:val="D9D9D9" w:themeColor="background1" w:themeShade="D9"/>
+              </w:rPr>
+            </w:pPr>
+            <w:r>
+              <w:rPr>
+                <w:color w:val="D9D9D9" w:themeColor="background1" w:themeShade="D9"/>
+              </w:rPr>
               <w:t>Remote Communication Mechanism</w:t>
             </w:r>
           </w:p>
@@ -1873,12 +2200,12 @@
               <w:rPr>
                 <w:noProof/>
                 <w:color w:val="000000" w:themeColor="text1"/>
-                <w:lang w:val="en-US"/>
+                <w:lang w:eastAsia="en-AU"/>
               </w:rPr>
               <mc:AlternateContent>
                 <mc:Choice Requires="wps">
                   <w:drawing>
-                    <wp:anchor distT="0" distB="0" distL="114300" distR="114300" simplePos="0" relativeHeight="251854848" behindDoc="0" locked="0" layoutInCell="1" allowOverlap="1" wp14:anchorId="7B9FA7E4" wp14:editId="5B114A0D">
+                    <wp:anchor distT="0" distB="0" distL="114300" distR="114300" simplePos="0" relativeHeight="251854848" behindDoc="0" locked="0" layoutInCell="1" allowOverlap="1" wp14:anchorId="7B9FA7E4" wp14:editId="6A8C4BA1">
                       <wp:simplePos x="0" y="0"/>
                       <wp:positionH relativeFrom="column">
                         <wp:posOffset>4156269</wp:posOffset>
@@ -1943,7 +2270,7 @@
                 </mc:Choice>
                 <mc:Fallback>
                   <w:pict>
-                    <v:oval w14:anchorId="1AAF4E4E" id="Oval 16" o:spid="_x0000_s1026" style="position:absolute;margin-left:327.25pt;margin-top:71.65pt;width:22.5pt;height:19.5pt;z-index:251854848;visibility:visible;mso-wrap-style:square;mso-width-percent:0;mso-height-percent:0;mso-wrap-distance-left:9pt;mso-wrap-distance-top:0;mso-wrap-distance-right:9pt;mso-wrap-distance-bottom:0;mso-position-horizontal:absolute;mso-position-horizontal-relative:text;mso-position-vertical:absolute;mso-position-vertical-relative:text;mso-width-percent:0;mso-height-percent:0;mso-width-relative:margin;mso-height-relative:margin;v-text-anchor:middle" o:gfxdata="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" fillcolor="window" strokecolor="#4a7ebb">
+                    <v:oval w14:anchorId="7F4F8541" id="Oval 16" o:spid="_x0000_s1026" style="position:absolute;margin-left:327.25pt;margin-top:71.65pt;width:22.5pt;height:19.5pt;z-index:251854848;visibility:visible;mso-wrap-style:square;mso-width-percent:0;mso-height-percent:0;mso-wrap-distance-left:9pt;mso-wrap-distance-top:0;mso-wrap-distance-right:9pt;mso-wrap-distance-bottom:0;mso-position-horizontal:absolute;mso-position-horizontal-relative:text;mso-position-vertical:absolute;mso-position-vertical-relative:text;mso-width-percent:0;mso-height-percent:0;mso-width-relative:margin;mso-height-relative:margin;v-text-anchor:middle" o:gfxdata="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" fillcolor="window" strokecolor="#4a7ebb">
                       <v:shadow on="t" color="black" opacity="22937f" origin=",.5" offset="0,.63889mm"/>
                     </v:oval>
                   </w:pict>
@@ -1954,7 +2281,7 @@
               <w:rPr>
                 <w:noProof/>
                 <w:color w:val="000000" w:themeColor="text1"/>
-                <w:lang w:val="en-US"/>
+                <w:lang w:eastAsia="en-AU"/>
               </w:rPr>
               <mc:AlternateContent>
                 <mc:Choice Requires="wps">
@@ -2020,7 +2347,7 @@
                     </wp:anchor>
                   </w:drawing>
                 </mc:Choice>
-                <mc:Fallback>
+                <mc:Fallback xmlns:w16cid="http://schemas.microsoft.com/office/word/2016/wordml/cid" xmlns:am3d="http://schemas.microsoft.com/office/drawing/2017/model3d" xmlns:aink="http://schemas.microsoft.com/office/drawing/2016/ink" xmlns:cx8="http://schemas.microsoft.com/office/drawing/2016/5/14/chartex" xmlns:cx7="http://schemas.microsoft.com/office/drawing/2016/5/13/chartex" xmlns:cx6="http://schemas.microsoft.com/office/drawing/2016/5/12/chartex" xmlns:cx5="http://schemas.microsoft.com/office/drawing/2016/5/11/chartex" xmlns:cx4="http://schemas.microsoft.com/office/drawing/2016/5/10/chartex" xmlns:cx3="http://schemas.microsoft.com/office/drawing/2016/5/9/chartex" xmlns:cx2="http://schemas.microsoft.com/office/drawing/2015/10/21/chartex">
                   <w:pict>
                     <v:oval w14:anchorId="137F2DDC" id="Oval 18" o:spid="_x0000_s1026" style="position:absolute;margin-left:171.5pt;margin-top:71.6pt;width:22.5pt;height:19.5pt;z-index:251856896;visibility:visible;mso-wrap-style:square;mso-width-percent:0;mso-height-percent:0;mso-wrap-distance-left:9pt;mso-wrap-distance-top:0;mso-wrap-distance-right:9pt;mso-wrap-distance-bottom:0;mso-position-horizontal:absolute;mso-position-horizontal-relative:text;mso-position-vertical:absolute;mso-position-vertical-relative:text;mso-width-percent:0;mso-height-percent:0;mso-width-relative:margin;mso-height-relative:margin;v-text-anchor:middle" o:gfxdata="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" fillcolor="white [3212]" strokecolor="#4579b8 [3044]">
                       <v:shadow on="t" color="black" opacity="22937f" origin=",.5" offset="0,.63889mm"/>
@@ -2036,7 +2363,7 @@
                 <w:color w:val="000000"/>
                 <w:sz w:val="21"/>
                 <w:szCs w:val="21"/>
-                <w:lang w:val="en-US"/>
+                <w:lang w:eastAsia="en-AU"/>
               </w:rPr>
               <w:drawing>
                 <wp:anchor distT="0" distB="0" distL="114300" distR="114300" simplePos="0" relativeHeight="251863040" behindDoc="0" locked="0" layoutInCell="1" allowOverlap="1" wp14:anchorId="6066FF9E" wp14:editId="329D2446">
@@ -2102,7 +2429,7 @@
                 <w:color w:val="000000"/>
                 <w:sz w:val="21"/>
                 <w:szCs w:val="21"/>
-                <w:lang w:val="en-US"/>
+                <w:lang w:eastAsia="en-AU"/>
               </w:rPr>
               <w:drawing>
                 <wp:anchor distT="0" distB="0" distL="114300" distR="114300" simplePos="0" relativeHeight="251864064" behindDoc="0" locked="0" layoutInCell="1" allowOverlap="1" wp14:anchorId="48D215B8" wp14:editId="45F6A775">
@@ -2168,7 +2495,7 @@
                 <w:color w:val="000000"/>
                 <w:sz w:val="21"/>
                 <w:szCs w:val="21"/>
-                <w:lang w:val="en-US"/>
+                <w:lang w:eastAsia="en-AU"/>
               </w:rPr>
               <w:drawing>
                 <wp:anchor distT="0" distB="0" distL="114300" distR="114300" simplePos="0" relativeHeight="251862016" behindDoc="0" locked="0" layoutInCell="1" allowOverlap="1" wp14:anchorId="51FC1BF4" wp14:editId="69598831">
@@ -2234,7 +2561,7 @@
                 <w:color w:val="000000"/>
                 <w:sz w:val="21"/>
                 <w:szCs w:val="21"/>
-                <w:lang w:val="en-US"/>
+                <w:lang w:eastAsia="en-AU"/>
               </w:rPr>
               <w:drawing>
                 <wp:anchor distT="0" distB="0" distL="114300" distR="114300" simplePos="0" relativeHeight="251865088" behindDoc="0" locked="0" layoutInCell="1" allowOverlap="1" wp14:anchorId="71945017" wp14:editId="576F8330">
@@ -2300,7 +2627,7 @@
                 <w:color w:val="000000"/>
                 <w:sz w:val="21"/>
                 <w:szCs w:val="21"/>
-                <w:lang w:val="en-US"/>
+                <w:lang w:eastAsia="en-AU"/>
               </w:rPr>
               <w:drawing>
                 <wp:anchor distT="0" distB="0" distL="114300" distR="114300" simplePos="0" relativeHeight="251860992" behindDoc="0" locked="0" layoutInCell="1" allowOverlap="1" wp14:anchorId="5E8AA658" wp14:editId="31E791E5">
@@ -2366,7 +2693,7 @@
                 <w:color w:val="000000"/>
                 <w:sz w:val="21"/>
                 <w:szCs w:val="21"/>
-                <w:lang w:val="en-US"/>
+                <w:lang w:eastAsia="en-AU"/>
               </w:rPr>
               <w:drawing>
                 <wp:anchor distT="0" distB="0" distL="114300" distR="114300" simplePos="0" relativeHeight="251859968" behindDoc="0" locked="0" layoutInCell="1" allowOverlap="1" wp14:anchorId="6F85EF2E" wp14:editId="713E1A98">
@@ -2455,7 +2782,155 @@
               <w:rPr>
                 <w:noProof/>
                 <w:color w:val="000000" w:themeColor="text1"/>
-                <w:lang w:val="en-US"/>
+                <w:lang w:eastAsia="en-AU"/>
+              </w:rPr>
+              <mc:AlternateContent>
+                <mc:Choice Requires="wps">
+                  <w:drawing>
+                    <wp:anchor distT="0" distB="0" distL="114300" distR="114300" simplePos="0" relativeHeight="251870208" behindDoc="0" locked="0" layoutInCell="1" allowOverlap="1" wp14:anchorId="59BE36B7" wp14:editId="0CAB7460">
+                      <wp:simplePos x="0" y="0"/>
+                      <wp:positionH relativeFrom="column">
+                        <wp:posOffset>2159161</wp:posOffset>
+                      </wp:positionH>
+                      <wp:positionV relativeFrom="paragraph">
+                        <wp:posOffset>-70637</wp:posOffset>
+                      </wp:positionV>
+                      <wp:extent cx="307075" cy="254474"/>
+                      <wp:effectExtent l="0" t="0" r="0" b="50800"/>
+                      <wp:wrapNone/>
+                      <wp:docPr id="2" name="Multiply 2"/>
+                      <wp:cNvGraphicFramePr/>
+                      <a:graphic xmlns:a="http://schemas.openxmlformats.org/drawingml/2006/main">
+                        <a:graphicData uri="http://schemas.microsoft.com/office/word/2010/wordprocessingShape">
+                          <wps:wsp>
+                            <wps:cNvSpPr/>
+                            <wps:spPr>
+                              <a:xfrm>
+                                <a:off x="0" y="0"/>
+                                <a:ext cx="307075" cy="254474"/>
+                              </a:xfrm>
+                              <a:prstGeom prst="mathMultiply">
+                                <a:avLst/>
+                              </a:prstGeom>
+                            </wps:spPr>
+                            <wps:style>
+                              <a:lnRef idx="1">
+                                <a:schemeClr val="accent1"/>
+                              </a:lnRef>
+                              <a:fillRef idx="3">
+                                <a:schemeClr val="accent1"/>
+                              </a:fillRef>
+                              <a:effectRef idx="2">
+                                <a:schemeClr val="accent1"/>
+                              </a:effectRef>
+                              <a:fontRef idx="minor">
+                                <a:schemeClr val="lt1"/>
+                              </a:fontRef>
+                            </wps:style>
+                            <wps:bodyPr rot="0" spcFirstLastPara="0" vertOverflow="overflow" horzOverflow="overflow" vert="horz" wrap="square" lIns="91440" tIns="45720" rIns="91440" bIns="45720" numCol="1" spcCol="0" rtlCol="0" fromWordArt="0" anchor="ctr" anchorCtr="0" forceAA="0" compatLnSpc="1">
+                              <a:prstTxWarp prst="textNoShape">
+                                <a:avLst/>
+                              </a:prstTxWarp>
+                              <a:noAutofit/>
+                            </wps:bodyPr>
+                          </wps:wsp>
+                        </a:graphicData>
+                      </a:graphic>
+                    </wp:anchor>
+                  </w:drawing>
+                </mc:Choice>
+                <mc:Fallback>
+                  <w:pict>
+                    <v:shape w14:anchorId="386573DA" id="Multiply 2" o:spid="_x0000_s1026" style="position:absolute;margin-left:170pt;margin-top:-5.55pt;width:24.2pt;height:20.05pt;z-index:251870208;visibility:visible;mso-wrap-style:square;mso-wrap-distance-left:9pt;mso-wrap-distance-top:0;mso-wrap-distance-right:9pt;mso-wrap-distance-bottom:0;mso-position-horizontal:absolute;mso-position-horizontal-relative:text;mso-position-vertical:absolute;mso-position-vertical-relative:text;v-text-anchor:middle" coordsize="307075,254474" o:gfxdata="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" path="m54657,84161l92847,38076r60691,50294l214228,38076r38190,46085l200438,127237r51980,43076l214228,216398,153538,166104,92847,216398,54657,170313r51980,-43076l54657,84161xe" fillcolor="#4f81bd [3204]" strokecolor="#4579b8 [3044]">
+                      <v:fill color2="#a7bfde [1620]" rotate="t" angle="180" focus="100%" type="gradient">
+                        <o:fill v:ext="view" type="gradientUnscaled"/>
+                      </v:fill>
+                      <v:shadow on="t" color="black" opacity="22937f" origin=",.5" offset="0,.63889mm"/>
+                      <v:path arrowok="t" o:connecttype="custom" o:connectlocs="54657,84161;92847,38076;153538,88370;214228,38076;252418,84161;200438,127237;252418,170313;214228,216398;153538,166104;92847,216398;54657,170313;106637,127237;54657,84161" o:connectangles="0,0,0,0,0,0,0,0,0,0,0,0,0"/>
+                    </v:shape>
+                  </w:pict>
+                </mc:Fallback>
+              </mc:AlternateContent>
+            </w:r>
+            <w:r>
+              <w:rPr>
+                <w:noProof/>
+                <w:color w:val="000000" w:themeColor="text1"/>
+                <w:lang w:eastAsia="en-AU"/>
+              </w:rPr>
+              <mc:AlternateContent>
+                <mc:Choice Requires="wps">
+                  <w:drawing>
+                    <wp:anchor distT="0" distB="0" distL="114300" distR="114300" simplePos="0" relativeHeight="251869184" behindDoc="0" locked="0" layoutInCell="1" allowOverlap="1" wp14:anchorId="1DEE296C" wp14:editId="521688C0">
+                      <wp:simplePos x="0" y="0"/>
+                      <wp:positionH relativeFrom="column">
+                        <wp:posOffset>268605</wp:posOffset>
+                      </wp:positionH>
+                      <wp:positionV relativeFrom="paragraph">
+                        <wp:posOffset>-69850</wp:posOffset>
+                      </wp:positionV>
+                      <wp:extent cx="323850" cy="295275"/>
+                      <wp:effectExtent l="0" t="0" r="0" b="66675"/>
+                      <wp:wrapNone/>
+                      <wp:docPr id="1" name="Multiply 1"/>
+                      <wp:cNvGraphicFramePr/>
+                      <a:graphic xmlns:a="http://schemas.openxmlformats.org/drawingml/2006/main">
+                        <a:graphicData uri="http://schemas.microsoft.com/office/word/2010/wordprocessingShape">
+                          <wps:wsp>
+                            <wps:cNvSpPr/>
+                            <wps:spPr>
+                              <a:xfrm>
+                                <a:off x="0" y="0"/>
+                                <a:ext cx="323850" cy="295275"/>
+                              </a:xfrm>
+                              <a:prstGeom prst="mathMultiply">
+                                <a:avLst/>
+                              </a:prstGeom>
+                            </wps:spPr>
+                            <wps:style>
+                              <a:lnRef idx="1">
+                                <a:schemeClr val="accent1"/>
+                              </a:lnRef>
+                              <a:fillRef idx="3">
+                                <a:schemeClr val="accent1"/>
+                              </a:fillRef>
+                              <a:effectRef idx="2">
+                                <a:schemeClr val="accent1"/>
+                              </a:effectRef>
+                              <a:fontRef idx="minor">
+                                <a:schemeClr val="lt1"/>
+                              </a:fontRef>
+                            </wps:style>
+                            <wps:bodyPr rot="0" spcFirstLastPara="0" vertOverflow="overflow" horzOverflow="overflow" vert="horz" wrap="square" lIns="91440" tIns="45720" rIns="91440" bIns="45720" numCol="1" spcCol="0" rtlCol="0" fromWordArt="0" anchor="ctr" anchorCtr="0" forceAA="0" compatLnSpc="1">
+                              <a:prstTxWarp prst="textNoShape">
+                                <a:avLst/>
+                              </a:prstTxWarp>
+                              <a:noAutofit/>
+                            </wps:bodyPr>
+                          </wps:wsp>
+                        </a:graphicData>
+                      </a:graphic>
+                    </wp:anchor>
+                  </w:drawing>
+                </mc:Choice>
+                <mc:Fallback>
+                  <w:pict>
+                    <v:shape w14:anchorId="1E371E04" id="Multiply 1" o:spid="_x0000_s1026" style="position:absolute;margin-left:21.15pt;margin-top:-5.5pt;width:25.5pt;height:23.25pt;z-index:251869184;visibility:visible;mso-wrap-style:square;mso-wrap-distance-left:9pt;mso-wrap-distance-top:0;mso-wrap-distance-right:9pt;mso-wrap-distance-bottom:0;mso-position-horizontal:absolute;mso-position-horizontal-relative:text;mso-position-vertical:absolute;mso-position-vertical-relative:text;v-text-anchor:middle" coordsize="323850,295275" o:gfxdata="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" path="m54385,96577l101176,45258r60749,55388l222674,45258r46791,51319l213464,147638r56001,51060l222674,250017,161925,194629r-60749,55388l54385,198698r56001,-51060l54385,96577xe" fillcolor="#4f81bd [3204]" strokecolor="#4579b8 [3044]">
+                      <v:fill color2="#a7bfde [1620]" rotate="t" angle="180" focus="100%" type="gradient">
+                        <o:fill v:ext="view" type="gradientUnscaled"/>
+                      </v:fill>
+                      <v:shadow on="t" color="black" opacity="22937f" origin=",.5" offset="0,.63889mm"/>
+                      <v:path arrowok="t" o:connecttype="custom" o:connectlocs="54385,96577;101176,45258;161925,100646;222674,45258;269465,96577;213464,147638;269465,198698;222674,250017;161925,194629;101176,250017;54385,198698;110386,147638;54385,96577" o:connectangles="0,0,0,0,0,0,0,0,0,0,0,0,0"/>
+                    </v:shape>
+                  </w:pict>
+                </mc:Fallback>
+              </mc:AlternateContent>
+            </w:r>
+            <w:r>
+              <w:rPr>
+                <w:noProof/>
+                <w:color w:val="000000" w:themeColor="text1"/>
+                <w:lang w:eastAsia="en-AU"/>
               </w:rPr>
               <mc:AlternateContent>
                 <mc:Choice Requires="wps">
@@ -2521,7 +2996,7 @@
                     </wp:anchor>
                   </w:drawing>
                 </mc:Choice>
-                <mc:Fallback>
+                <mc:Fallback xmlns:w16cid="http://schemas.microsoft.com/office/word/2016/wordml/cid" xmlns:am3d="http://schemas.microsoft.com/office/drawing/2017/model3d" xmlns:aink="http://schemas.microsoft.com/office/drawing/2016/ink" xmlns:cx8="http://schemas.microsoft.com/office/drawing/2016/5/14/chartex" xmlns:cx7="http://schemas.microsoft.com/office/drawing/2016/5/13/chartex" xmlns:cx6="http://schemas.microsoft.com/office/drawing/2016/5/12/chartex" xmlns:cx5="http://schemas.microsoft.com/office/drawing/2016/5/11/chartex" xmlns:cx4="http://schemas.microsoft.com/office/drawing/2016/5/10/chartex" xmlns:cx3="http://schemas.microsoft.com/office/drawing/2016/5/9/chartex" xmlns:cx2="http://schemas.microsoft.com/office/drawing/2015/10/21/chartex">
                   <w:pict>
                     <v:oval w14:anchorId="7E105CAE" id="Oval 15" o:spid="_x0000_s1026" style="position:absolute;margin-left:407.35pt;margin-top:-3.75pt;width:22.5pt;height:19.5pt;z-index:251853824;visibility:visible;mso-wrap-style:square;mso-width-percent:0;mso-height-percent:0;mso-wrap-distance-left:9pt;mso-wrap-distance-top:0;mso-wrap-distance-right:9pt;mso-wrap-distance-bottom:0;mso-position-horizontal:absolute;mso-position-horizontal-relative:text;mso-position-vertical:absolute;mso-position-vertical-relative:text;mso-width-percent:0;mso-height-percent:0;mso-width-relative:margin;mso-height-relative:margin;v-text-anchor:middle" o:gfxdata="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" fillcolor="white [3212]" strokecolor="#4579b8 [3044]">
                       <v:shadow on="t" color="black" opacity="22937f" origin=",.5" offset="0,.63889mm"/>
@@ -2534,7 +3009,7 @@
               <w:rPr>
                 <w:noProof/>
                 <w:color w:val="000000" w:themeColor="text1"/>
-                <w:lang w:val="en-US"/>
+                <w:lang w:eastAsia="en-AU"/>
               </w:rPr>
               <mc:AlternateContent>
                 <mc:Choice Requires="wps">
@@ -2600,7 +3075,7 @@
                     </wp:anchor>
                   </w:drawing>
                 </mc:Choice>
-                <mc:Fallback>
+                <mc:Fallback xmlns:w16cid="http://schemas.microsoft.com/office/word/2016/wordml/cid" xmlns:am3d="http://schemas.microsoft.com/office/drawing/2017/model3d" xmlns:aink="http://schemas.microsoft.com/office/drawing/2016/ink" xmlns:cx8="http://schemas.microsoft.com/office/drawing/2016/5/14/chartex" xmlns:cx7="http://schemas.microsoft.com/office/drawing/2016/5/13/chartex" xmlns:cx6="http://schemas.microsoft.com/office/drawing/2016/5/12/chartex" xmlns:cx5="http://schemas.microsoft.com/office/drawing/2016/5/11/chartex" xmlns:cx4="http://schemas.microsoft.com/office/drawing/2016/5/10/chartex" xmlns:cx3="http://schemas.microsoft.com/office/drawing/2016/5/9/chartex" xmlns:cx2="http://schemas.microsoft.com/office/drawing/2015/10/21/chartex">
                   <w:pict>
                     <v:oval w14:anchorId="639D7F5F" id="Oval 17" o:spid="_x0000_s1026" style="position:absolute;margin-left:249.75pt;margin-top:-4.05pt;width:22.5pt;height:19.5pt;z-index:251855872;visibility:visible;mso-wrap-style:square;mso-width-percent:0;mso-height-percent:0;mso-wrap-distance-left:9pt;mso-wrap-distance-top:0;mso-wrap-distance-right:9pt;mso-wrap-distance-bottom:0;mso-position-horizontal:absolute;mso-position-horizontal-relative:text;mso-position-vertical:absolute;mso-position-vertical-relative:text;mso-width-percent:0;mso-height-percent:0;mso-width-relative:margin;mso-height-relative:margin;v-text-anchor:middle" o:gfxdata="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" fillcolor="white [3212]" strokecolor="#4579b8 [3044]">
                       <v:shadow on="t" color="black" opacity="22937f" origin=",.5" offset="0,.63889mm"/>
@@ -2613,7 +3088,7 @@
               <w:rPr>
                 <w:noProof/>
                 <w:color w:val="000000" w:themeColor="text1"/>
-                <w:lang w:val="en-US"/>
+                <w:lang w:eastAsia="en-AU"/>
               </w:rPr>
               <mc:AlternateContent>
                 <mc:Choice Requires="wps">
@@ -2679,7 +3154,7 @@
                     </wp:anchor>
                   </w:drawing>
                 </mc:Choice>
-                <mc:Fallback>
+                <mc:Fallback xmlns:w16cid="http://schemas.microsoft.com/office/word/2016/wordml/cid" xmlns:am3d="http://schemas.microsoft.com/office/drawing/2017/model3d" xmlns:aink="http://schemas.microsoft.com/office/drawing/2016/ink" xmlns:cx8="http://schemas.microsoft.com/office/drawing/2016/5/14/chartex" xmlns:cx7="http://schemas.microsoft.com/office/drawing/2016/5/13/chartex" xmlns:cx6="http://schemas.microsoft.com/office/drawing/2016/5/12/chartex" xmlns:cx5="http://schemas.microsoft.com/office/drawing/2016/5/11/chartex" xmlns:cx4="http://schemas.microsoft.com/office/drawing/2016/5/10/chartex" xmlns:cx3="http://schemas.microsoft.com/office/drawing/2016/5/9/chartex" xmlns:cx2="http://schemas.microsoft.com/office/drawing/2015/10/21/chartex">
                   <w:pict>
                     <v:oval w14:anchorId="73913B2F" id="Oval 19" o:spid="_x0000_s1026" style="position:absolute;margin-left:96.3pt;margin-top:-4.05pt;width:22.5pt;height:19.5pt;z-index:251857920;visibility:visible;mso-wrap-style:square;mso-width-percent:0;mso-height-percent:0;mso-wrap-distance-left:9pt;mso-wrap-distance-top:0;mso-wrap-distance-right:9pt;mso-wrap-distance-bottom:0;mso-position-horizontal:absolute;mso-position-horizontal-relative:text;mso-position-vertical:absolute;mso-position-vertical-relative:text;mso-width-percent:0;mso-height-percent:0;mso-width-relative:margin;mso-height-relative:margin;v-text-anchor:middle" o:gfxdata="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" fillcolor="white [3212]" strokecolor="#4579b8 [3044]">
                       <v:shadow on="t" color="black" opacity="22937f" origin=",.5" offset="0,.63889mm"/>
@@ -2692,7 +3167,7 @@
               <w:rPr>
                 <w:noProof/>
                 <w:color w:val="000000" w:themeColor="text1"/>
-                <w:lang w:val="en-US"/>
+                <w:lang w:eastAsia="en-AU"/>
               </w:rPr>
               <mc:AlternateContent>
                 <mc:Choice Requires="wps">
@@ -2758,7 +3233,7 @@
                     </wp:anchor>
                   </w:drawing>
                 </mc:Choice>
-                <mc:Fallback>
+                <mc:Fallback xmlns:w16cid="http://schemas.microsoft.com/office/word/2016/wordml/cid" xmlns:am3d="http://schemas.microsoft.com/office/drawing/2017/model3d" xmlns:aink="http://schemas.microsoft.com/office/drawing/2016/ink" xmlns:cx8="http://schemas.microsoft.com/office/drawing/2016/5/14/chartex" xmlns:cx7="http://schemas.microsoft.com/office/drawing/2016/5/13/chartex" xmlns:cx6="http://schemas.microsoft.com/office/drawing/2016/5/12/chartex" xmlns:cx5="http://schemas.microsoft.com/office/drawing/2016/5/11/chartex" xmlns:cx4="http://schemas.microsoft.com/office/drawing/2016/5/10/chartex" xmlns:cx3="http://schemas.microsoft.com/office/drawing/2016/5/9/chartex" xmlns:cx2="http://schemas.microsoft.com/office/drawing/2015/10/21/chartex">
                   <w:pict>
                     <v:oval w14:anchorId="6139D267" id="Oval 20" o:spid="_x0000_s1026" style="position:absolute;margin-left:22.15pt;margin-top:-4.1pt;width:22.5pt;height:19.5pt;z-index:251858944;visibility:visible;mso-wrap-style:square;mso-width-percent:0;mso-height-percent:0;mso-wrap-distance-left:9pt;mso-wrap-distance-top:0;mso-wrap-distance-right:9pt;mso-wrap-distance-bottom:0;mso-position-horizontal:absolute;mso-position-horizontal-relative:text;mso-position-vertical:absolute;mso-position-vertical-relative:text;mso-width-percent:0;mso-height-percent:0;mso-width-relative:margin;mso-height-relative:margin;v-text-anchor:middle" o:gfxdata="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" fillcolor="white [3212]" strokecolor="#4579b8 [3044]">
                       <v:shadow on="t" color="black" opacity="22937f" origin=",.5" offset="0,.63889mm"/>
@@ -2795,7 +3270,7 @@
             <w:r>
               <w:rPr>
                 <w:noProof/>
-                <w:lang w:val="en-US"/>
+                <w:lang w:eastAsia="en-AU"/>
               </w:rPr>
               <mc:AlternateContent>
                 <mc:Choice Requires="wps">
@@ -2861,7 +3336,7 @@
                     </wp:anchor>
                   </w:drawing>
                 </mc:Choice>
-                <mc:Fallback>
+                <mc:Fallback xmlns:w16cid="http://schemas.microsoft.com/office/word/2016/wordml/cid" xmlns:am3d="http://schemas.microsoft.com/office/drawing/2017/model3d" xmlns:aink="http://schemas.microsoft.com/office/drawing/2016/ink" xmlns:cx8="http://schemas.microsoft.com/office/drawing/2016/5/14/chartex" xmlns:cx7="http://schemas.microsoft.com/office/drawing/2016/5/13/chartex" xmlns:cx6="http://schemas.microsoft.com/office/drawing/2016/5/12/chartex" xmlns:cx5="http://schemas.microsoft.com/office/drawing/2016/5/11/chartex" xmlns:cx4="http://schemas.microsoft.com/office/drawing/2016/5/10/chartex" xmlns:cx3="http://schemas.microsoft.com/office/drawing/2016/5/9/chartex" xmlns:cx2="http://schemas.microsoft.com/office/drawing/2015/10/21/chartex">
                   <w:pict>
                     <v:oval w14:anchorId="6955C008" id="Oval 25" o:spid="_x0000_s1026" style="position:absolute;margin-left:20.85pt;margin-top:71pt;width:22.5pt;height:19.5pt;z-index:251817984;visibility:visible;mso-wrap-style:square;mso-width-percent:0;mso-height-percent:0;mso-wrap-distance-left:9pt;mso-wrap-distance-top:0;mso-wrap-distance-right:9pt;mso-wrap-distance-bottom:0;mso-position-horizontal:absolute;mso-position-horizontal-relative:text;mso-position-vertical:absolute;mso-position-vertical-relative:text;mso-width-percent:0;mso-height-percent:0;mso-width-relative:margin;mso-height-relative:margin;v-text-anchor:middle" o:gfxdata="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" fillcolor="white [3212]" strokecolor="#4579b8 [3044]">
                       <v:shadow on="t" color="black" opacity="22937f" origin=",.5" offset="0,.63889mm"/>
@@ -2877,7 +3352,7 @@
                 <w:color w:val="000000"/>
                 <w:sz w:val="21"/>
                 <w:szCs w:val="21"/>
-                <w:lang w:val="en-US"/>
+                <w:lang w:eastAsia="en-AU"/>
               </w:rPr>
               <w:drawing>
                 <wp:anchor distT="0" distB="0" distL="114300" distR="114300" simplePos="0" relativeHeight="251868160" behindDoc="0" locked="0" layoutInCell="1" allowOverlap="1" wp14:anchorId="59178109" wp14:editId="5792B1BD">
@@ -2943,7 +3418,7 @@
                 <w:color w:val="000000"/>
                 <w:sz w:val="21"/>
                 <w:szCs w:val="21"/>
-                <w:lang w:val="en-US"/>
+                <w:lang w:eastAsia="en-AU"/>
               </w:rPr>
               <w:drawing>
                 <wp:anchor distT="0" distB="0" distL="114300" distR="114300" simplePos="0" relativeHeight="251867136" behindDoc="0" locked="0" layoutInCell="1" allowOverlap="1" wp14:anchorId="22F343E4" wp14:editId="7233C194">
@@ -3009,7 +3484,7 @@
                 <w:color w:val="000000"/>
                 <w:sz w:val="21"/>
                 <w:szCs w:val="21"/>
-                <w:lang w:val="en-US"/>
+                <w:lang w:eastAsia="en-AU"/>
               </w:rPr>
               <w:drawing>
                 <wp:anchor distT="0" distB="0" distL="114300" distR="114300" simplePos="0" relativeHeight="251866112" behindDoc="0" locked="0" layoutInCell="1" allowOverlap="1" wp14:anchorId="2131DC9C" wp14:editId="591383C5">
@@ -3096,7 +3571,7 @@
             <w:r>
               <w:rPr>
                 <w:noProof/>
-                <w:lang w:val="en-US"/>
+                <w:lang w:eastAsia="en-AU"/>
               </w:rPr>
               <mc:AlternateContent>
                 <mc:Choice Requires="wps">
@@ -3162,7 +3637,7 @@
                     </wp:anchor>
                   </w:drawing>
                 </mc:Choice>
-                <mc:Fallback>
+                <mc:Fallback xmlns:w16cid="http://schemas.microsoft.com/office/word/2016/wordml/cid" xmlns:am3d="http://schemas.microsoft.com/office/drawing/2017/model3d" xmlns:aink="http://schemas.microsoft.com/office/drawing/2016/ink" xmlns:cx8="http://schemas.microsoft.com/office/drawing/2016/5/14/chartex" xmlns:cx7="http://schemas.microsoft.com/office/drawing/2016/5/13/chartex" xmlns:cx6="http://schemas.microsoft.com/office/drawing/2016/5/12/chartex" xmlns:cx5="http://schemas.microsoft.com/office/drawing/2016/5/11/chartex" xmlns:cx4="http://schemas.microsoft.com/office/drawing/2016/5/10/chartex" xmlns:cx3="http://schemas.microsoft.com/office/drawing/2016/5/9/chartex" xmlns:cx2="http://schemas.microsoft.com/office/drawing/2015/10/21/chartex">
                   <w:pict>
                     <v:oval w14:anchorId="7B157FA4" id="Oval 23" o:spid="_x0000_s1026" style="position:absolute;margin-left:174.4pt;margin-top:-4.75pt;width:22.5pt;height:19.5pt;z-index:251815936;visibility:visible;mso-wrap-style:square;mso-width-percent:0;mso-height-percent:0;mso-wrap-distance-left:9pt;mso-wrap-distance-top:0;mso-wrap-distance-right:9pt;mso-wrap-distance-bottom:0;mso-position-horizontal:absolute;mso-position-horizontal-relative:text;mso-position-vertical:absolute;mso-position-vertical-relative:text;mso-width-percent:0;mso-height-percent:0;mso-width-relative:margin;mso-height-relative:margin;v-text-anchor:middle" o:gfxdata="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" fillcolor="white [3212]" strokecolor="#4579b8 [3044]">
                       <v:shadow on="t" color="black" opacity="22937f" origin=",.5" offset="0,.63889mm"/>
@@ -3174,7 +3649,7 @@
             <w:r>
               <w:rPr>
                 <w:noProof/>
-                <w:lang w:val="en-US"/>
+                <w:lang w:eastAsia="en-AU"/>
               </w:rPr>
               <mc:AlternateContent>
                 <mc:Choice Requires="wps">
@@ -3240,7 +3715,7 @@
                     </wp:anchor>
                   </w:drawing>
                 </mc:Choice>
-                <mc:Fallback>
+                <mc:Fallback xmlns:w16cid="http://schemas.microsoft.com/office/word/2016/wordml/cid" xmlns:am3d="http://schemas.microsoft.com/office/drawing/2017/model3d" xmlns:aink="http://schemas.microsoft.com/office/drawing/2016/ink" xmlns:cx8="http://schemas.microsoft.com/office/drawing/2016/5/14/chartex" xmlns:cx7="http://schemas.microsoft.com/office/drawing/2016/5/13/chartex" xmlns:cx6="http://schemas.microsoft.com/office/drawing/2016/5/12/chartex" xmlns:cx5="http://schemas.microsoft.com/office/drawing/2016/5/11/chartex" xmlns:cx4="http://schemas.microsoft.com/office/drawing/2016/5/10/chartex" xmlns:cx3="http://schemas.microsoft.com/office/drawing/2016/5/9/chartex" xmlns:cx2="http://schemas.microsoft.com/office/drawing/2015/10/21/chartex">
                   <w:pict>
                     <v:oval w14:anchorId="59CC18B5" id="Oval 24" o:spid="_x0000_s1026" style="position:absolute;margin-left:95.65pt;margin-top:-4.75pt;width:22.5pt;height:19.5pt;z-index:251816960;visibility:visible;mso-wrap-style:square;mso-width-percent:0;mso-height-percent:0;mso-wrap-distance-left:9pt;mso-wrap-distance-top:0;mso-wrap-distance-right:9pt;mso-wrap-distance-bottom:0;mso-position-horizontal:absolute;mso-position-horizontal-relative:text;mso-position-vertical:absolute;mso-position-vertical-relative:text;mso-width-percent:0;mso-height-percent:0;mso-width-relative:margin;mso-height-relative:margin;v-text-anchor:middle" o:gfxdata="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" fillcolor="white [3212]" strokecolor="#4579b8 [3044]">
                       <v:shadow on="t" color="black" opacity="22937f" origin=",.5" offset="0,.63889mm"/>
@@ -3342,7 +3817,7 @@
                 <w:color w:val="000000"/>
                 <w:sz w:val="8"/>
                 <w:szCs w:val="21"/>
-                <w:lang w:val="en-US"/>
+                <w:lang w:eastAsia="en-AU"/>
               </w:rPr>
               <w:drawing>
                 <wp:anchor distT="0" distB="0" distL="114300" distR="114300" simplePos="0" relativeHeight="251849728" behindDoc="0" locked="0" layoutInCell="1" allowOverlap="1" wp14:anchorId="00F2B66D" wp14:editId="208062A2">
@@ -3408,7 +3883,7 @@
                 <w:color w:val="000000"/>
                 <w:sz w:val="8"/>
                 <w:szCs w:val="21"/>
-                <w:lang w:val="en-US"/>
+                <w:lang w:eastAsia="en-AU"/>
               </w:rPr>
               <w:drawing>
                 <wp:anchor distT="0" distB="0" distL="114300" distR="114300" simplePos="0" relativeHeight="251851776" behindDoc="0" locked="0" layoutInCell="1" allowOverlap="1" wp14:anchorId="36074E2A" wp14:editId="51646622">
@@ -3474,7 +3949,7 @@
                 <w:color w:val="000000"/>
                 <w:sz w:val="8"/>
                 <w:szCs w:val="21"/>
-                <w:lang w:val="en-US"/>
+                <w:lang w:eastAsia="en-AU"/>
               </w:rPr>
               <w:drawing>
                 <wp:anchor distT="0" distB="0" distL="114300" distR="114300" simplePos="0" relativeHeight="251850752" behindDoc="0" locked="0" layoutInCell="1" allowOverlap="1" wp14:anchorId="0951EE7D" wp14:editId="5C8E87F3">
@@ -3567,7 +4042,7 @@
             <w:r>
               <w:rPr>
                 <w:noProof/>
-                <w:lang w:val="en-US"/>
+                <w:lang w:eastAsia="en-AU"/>
               </w:rPr>
               <mc:AlternateContent>
                 <mc:Choice Requires="wps">
@@ -3635,7 +4110,7 @@
                     </wp:anchor>
                   </w:drawing>
                 </mc:Choice>
-                <mc:Fallback>
+                <mc:Fallback xmlns:w16cid="http://schemas.microsoft.com/office/word/2016/wordml/cid" xmlns:am3d="http://schemas.microsoft.com/office/drawing/2017/model3d" xmlns:aink="http://schemas.microsoft.com/office/drawing/2016/ink" xmlns:cx8="http://schemas.microsoft.com/office/drawing/2016/5/14/chartex" xmlns:cx7="http://schemas.microsoft.com/office/drawing/2016/5/13/chartex" xmlns:cx6="http://schemas.microsoft.com/office/drawing/2016/5/12/chartex" xmlns:cx5="http://schemas.microsoft.com/office/drawing/2016/5/11/chartex" xmlns:cx4="http://schemas.microsoft.com/office/drawing/2016/5/10/chartex" xmlns:cx3="http://schemas.microsoft.com/office/drawing/2016/5/9/chartex" xmlns:cx2="http://schemas.microsoft.com/office/drawing/2015/10/21/chartex">
                   <w:pict>
                     <v:oval w14:anchorId="32DE76A9" id="Oval 39" o:spid="_x0000_s1026" style="position:absolute;margin-left:214.9pt;margin-top:-3.8pt;width:22.5pt;height:19.5pt;z-index:251840512;visibility:visible;mso-wrap-style:square;mso-width-percent:0;mso-height-percent:0;mso-wrap-distance-left:9pt;mso-wrap-distance-top:0;mso-wrap-distance-right:9pt;mso-wrap-distance-bottom:0;mso-position-horizontal:absolute;mso-position-horizontal-relative:text;mso-position-vertical:absolute;mso-position-vertical-relative:text;mso-width-percent:0;mso-height-percent:0;mso-width-relative:margin;mso-height-relative:margin;v-text-anchor:middle" o:gfxdata="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" fillcolor="window" strokecolor="#4a7ebb">
                       <v:shadow on="t" color="black" opacity="22937f" origin=",.5" offset="0,.63889mm"/>
@@ -3647,7 +4122,7 @@
             <w:r>
               <w:rPr>
                 <w:noProof/>
-                <w:lang w:val="en-US"/>
+                <w:lang w:eastAsia="en-AU"/>
               </w:rPr>
               <mc:AlternateContent>
                 <mc:Choice Requires="wps">
@@ -3715,7 +4190,7 @@
                     </wp:anchor>
                   </w:drawing>
                 </mc:Choice>
-                <mc:Fallback>
+                <mc:Fallback xmlns:w16cid="http://schemas.microsoft.com/office/word/2016/wordml/cid" xmlns:am3d="http://schemas.microsoft.com/office/drawing/2017/model3d" xmlns:aink="http://schemas.microsoft.com/office/drawing/2016/ink" xmlns:cx8="http://schemas.microsoft.com/office/drawing/2016/5/14/chartex" xmlns:cx7="http://schemas.microsoft.com/office/drawing/2016/5/13/chartex" xmlns:cx6="http://schemas.microsoft.com/office/drawing/2016/5/12/chartex" xmlns:cx5="http://schemas.microsoft.com/office/drawing/2016/5/11/chartex" xmlns:cx4="http://schemas.microsoft.com/office/drawing/2016/5/10/chartex" xmlns:cx3="http://schemas.microsoft.com/office/drawing/2016/5/9/chartex" xmlns:cx2="http://schemas.microsoft.com/office/drawing/2015/10/21/chartex">
                   <w:pict>
                     <v:oval w14:anchorId="14E59AD1" id="Oval 38" o:spid="_x0000_s1026" style="position:absolute;margin-left:116.45pt;margin-top:-4.25pt;width:22.5pt;height:19.5pt;z-index:251838464;visibility:visible;mso-wrap-style:square;mso-width-percent:0;mso-height-percent:0;mso-wrap-distance-left:9pt;mso-wrap-distance-top:0;mso-wrap-distance-right:9pt;mso-wrap-distance-bottom:0;mso-position-horizontal:absolute;mso-position-horizontal-relative:text;mso-position-vertical:absolute;mso-position-vertical-relative:text;mso-width-percent:0;mso-height-percent:0;mso-width-relative:margin;mso-height-relative:margin;v-text-anchor:middle" o:gfxdata="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" fillcolor="window" strokecolor="#4a7ebb">
                       <v:shadow on="t" color="black" opacity="22937f" origin=",.5" offset="0,.63889mm"/>
@@ -3727,7 +4202,7 @@
             <w:r>
               <w:rPr>
                 <w:noProof/>
-                <w:lang w:val="en-US"/>
+                <w:lang w:eastAsia="en-AU"/>
               </w:rPr>
               <mc:AlternateContent>
                 <mc:Choice Requires="wps">
@@ -3795,7 +4270,7 @@
                     </wp:anchor>
                   </w:drawing>
                 </mc:Choice>
-                <mc:Fallback>
+                <mc:Fallback xmlns:w16cid="http://schemas.microsoft.com/office/word/2016/wordml/cid" xmlns:am3d="http://schemas.microsoft.com/office/drawing/2017/model3d" xmlns:aink="http://schemas.microsoft.com/office/drawing/2016/ink" xmlns:cx8="http://schemas.microsoft.com/office/drawing/2016/5/14/chartex" xmlns:cx7="http://schemas.microsoft.com/office/drawing/2016/5/13/chartex" xmlns:cx6="http://schemas.microsoft.com/office/drawing/2016/5/12/chartex" xmlns:cx5="http://schemas.microsoft.com/office/drawing/2016/5/11/chartex" xmlns:cx4="http://schemas.microsoft.com/office/drawing/2016/5/10/chartex" xmlns:cx3="http://schemas.microsoft.com/office/drawing/2016/5/9/chartex" xmlns:cx2="http://schemas.microsoft.com/office/drawing/2015/10/21/chartex">
                   <w:pict>
                     <v:oval w14:anchorId="6BCC9A04" id="Oval 34" o:spid="_x0000_s1026" style="position:absolute;margin-left:19pt;margin-top:-3.85pt;width:22.5pt;height:19.5pt;z-index:251825152;visibility:visible;mso-wrap-style:square;mso-width-percent:0;mso-height-percent:0;mso-wrap-distance-left:9pt;mso-wrap-distance-top:0;mso-wrap-distance-right:9pt;mso-wrap-distance-bottom:0;mso-position-horizontal:absolute;mso-position-horizontal-relative:text;mso-position-vertical:absolute;mso-position-vertical-relative:text;mso-width-percent:0;mso-height-percent:0;mso-width-relative:margin;mso-height-relative:margin;v-text-anchor:middle" o:gfxdata="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" fillcolor="window" strokecolor="#4a7ebb">
                       <v:shadow on="t" color="black" opacity="22937f" origin=",.5" offset="0,.63889mm"/>
@@ -3913,274 +4388,16 @@
               <w:pStyle w:val="f-breakheader"/>
             </w:pPr>
             <w:r>
-              <w:t xml:space="preserve">Check equipment connection and safety feature. Ensure the robot is placed on firm </w:t>
-            </w:r>
-            <w:proofErr w:type="spellStart"/>
-            <w:r>
-              <w:t>foundtation</w:t>
-            </w:r>
-            <w:proofErr w:type="spellEnd"/>
-            <w:r>
-              <w:t xml:space="preserve"> and the surrounding is clear when it is in motion.</w:t>
+              <w:t>Check equipment connection and safety feature. Ensure the robot is placed on firm foundtation and the surrounding is clear when it is in motion.</w:t>
             </w:r>
           </w:p>
           <w:p>
             <w:pPr>
               <w:pStyle w:val="f-breakheader"/>
-              <w:rPr>
-                <w:b/>
-              </w:rPr>
-            </w:pPr>
-          </w:p>
-          <w:p>
-            <w:pPr>
-              <w:pStyle w:val="f-breakheader"/>
-              <w:rPr>
-                <w:b/>
-              </w:rPr>
-            </w:pPr>
-          </w:p>
-          <w:p>
-            <w:pPr>
-              <w:pStyle w:val="f-subsectionhead"/>
-              <w:rPr>
-                <w:b/>
-              </w:rPr>
-            </w:pPr>
-          </w:p>
-          <w:p>
-            <w:pPr>
-              <w:pStyle w:val="f-subsectionhead"/>
-              <w:rPr>
-                <w:b/>
-              </w:rPr>
-            </w:pPr>
-            <w:r>
-              <w:rPr>
-                <w:b/>
-              </w:rPr>
-              <w:t>steps in work activity</w:t>
-            </w:r>
-            <w:r>
-              <w:rPr>
-                <w:b/>
-              </w:rPr>
-              <w:t>:</w:t>
-            </w:r>
-          </w:p>
-          <w:p>
-            <w:pPr>
-              <w:pStyle w:val="f-subsectionhead"/>
-              <w:rPr>
-                <w:b/>
-              </w:rPr>
-            </w:pPr>
-          </w:p>
-          <w:p>
-            <w:pPr>
-              <w:pStyle w:val="f-breakheader"/>
-            </w:pPr>
-            <w:r>
-              <w:t xml:space="preserve">Start the robot and check for data </w:t>
-            </w:r>
-            <w:proofErr w:type="spellStart"/>
-            <w:r>
-              <w:t>connectivities</w:t>
-            </w:r>
-            <w:proofErr w:type="spellEnd"/>
-          </w:p>
-          <w:p>
-            <w:pPr>
-              <w:pStyle w:val="f-breakheader"/>
-            </w:pPr>
-            <w:r>
-              <w:t>Send data to the robot</w:t>
-            </w:r>
-          </w:p>
-          <w:p>
-            <w:pPr>
-              <w:pStyle w:val="f-breakheader"/>
-            </w:pPr>
-            <w:proofErr w:type="spellStart"/>
-            <w:r>
-              <w:t>Obsverse</w:t>
-            </w:r>
-            <w:proofErr w:type="spellEnd"/>
-            <w:r>
-              <w:t xml:space="preserve"> </w:t>
-            </w:r>
-            <w:r>
-              <w:t>the robot</w:t>
-            </w:r>
-            <w:r>
-              <w:t xml:space="preserve"> movement</w:t>
-            </w:r>
-          </w:p>
-          <w:p>
-            <w:pPr>
-              <w:pStyle w:val="f-breakheader"/>
-            </w:pPr>
-            <w:r>
-              <w:t>Take notes of its capabilities and limitation</w:t>
-            </w:r>
-          </w:p>
-          <w:p>
-            <w:pPr>
-              <w:pStyle w:val="f-breakheader"/>
-            </w:pPr>
-            <w:r>
-              <w:t xml:space="preserve">Return the robot to the original position </w:t>
-            </w:r>
-            <w:r>
-              <w:t>before turning off</w:t>
-            </w:r>
-          </w:p>
-          <w:p>
-            <w:pPr>
-              <w:pStyle w:val="f-breakheader"/>
-            </w:pPr>
-          </w:p>
-          <w:p>
-            <w:pPr>
-              <w:pStyle w:val="f-breakheader"/>
-            </w:pPr>
-          </w:p>
-          <w:p>
-            <w:pPr>
-              <w:pStyle w:val="f-breakheader"/>
-            </w:pPr>
-          </w:p>
-          <w:p>
-            <w:pPr>
-              <w:pStyle w:val="f-breakheader"/>
-            </w:pPr>
-          </w:p>
-          <w:p>
-            <w:pPr>
-              <w:pStyle w:val="f-breakheader"/>
-            </w:pPr>
-          </w:p>
-          <w:p>
-            <w:pPr>
-              <w:pStyle w:val="f-subsectionhead"/>
-              <w:rPr>
-                <w:b/>
-              </w:rPr>
-            </w:pPr>
-          </w:p>
-          <w:p>
-            <w:pPr>
-              <w:pStyle w:val="f-subsectionhead"/>
-              <w:rPr>
-                <w:b/>
-              </w:rPr>
-            </w:pPr>
-          </w:p>
-          <w:p>
-            <w:pPr>
-              <w:pStyle w:val="f-subsectionhead"/>
-              <w:rPr>
-                <w:b/>
-              </w:rPr>
-            </w:pPr>
-            <w:r>
-              <w:rPr>
-                <w:b/>
-              </w:rPr>
-              <w:t>emergency procedures</w:t>
-            </w:r>
-            <w:r>
-              <w:rPr>
-                <w:b/>
-              </w:rPr>
-              <w:t>:</w:t>
-            </w:r>
-          </w:p>
-          <w:p>
-            <w:pPr>
-              <w:pStyle w:val="f-subsectionhead"/>
-              <w:rPr>
-                <w:b/>
-              </w:rPr>
-            </w:pPr>
-          </w:p>
-          <w:p>
-            <w:pPr>
-              <w:pStyle w:val="f-breakheader"/>
-            </w:pPr>
-            <w:r>
-              <w:t xml:space="preserve">Emergency stop signal is sent or installed </w:t>
-            </w:r>
-            <w:proofErr w:type="spellStart"/>
-            <w:proofErr w:type="gramStart"/>
-            <w:r>
-              <w:t>a</w:t>
-            </w:r>
-            <w:proofErr w:type="spellEnd"/>
-            <w:proofErr w:type="gramEnd"/>
-            <w:r>
-              <w:t xml:space="preserve"> emergency stop button when noticing abnormal behaviour in robot movement and pose</w:t>
-            </w:r>
-          </w:p>
-          <w:p>
-            <w:pPr>
-              <w:pStyle w:val="f-breakheader"/>
-            </w:pPr>
-          </w:p>
-          <w:p>
-            <w:pPr>
-              <w:pStyle w:val="f-breakheader"/>
-            </w:pPr>
-          </w:p>
-          <w:p>
-            <w:pPr>
-              <w:pStyle w:val="f-subsectionhead"/>
-              <w:rPr>
-                <w:b/>
-              </w:rPr>
-            </w:pPr>
-          </w:p>
-          <w:p>
-            <w:pPr>
-              <w:pStyle w:val="f-subsectionhead"/>
-              <w:rPr>
-                <w:b/>
-              </w:rPr>
-            </w:pPr>
-            <w:r>
-              <w:rPr>
-                <w:b/>
-              </w:rPr>
-              <w:t>t</w:t>
-            </w:r>
-            <w:r>
-              <w:rPr>
-                <w:b/>
-              </w:rPr>
-              <w:t>raining required</w:t>
-            </w:r>
-            <w:r>
-              <w:rPr>
-                <w:b/>
-              </w:rPr>
-              <w:t>:</w:t>
-            </w:r>
-          </w:p>
-          <w:p>
-            <w:pPr>
-              <w:pStyle w:val="f-subsectionhead"/>
-              <w:rPr>
-                <w:b/>
-              </w:rPr>
-            </w:pPr>
-          </w:p>
-          <w:p>
-            <w:pPr>
-              <w:pStyle w:val="f-subsectionhead"/>
-              <w:rPr>
-                <w:b/>
-              </w:rPr>
-            </w:pPr>
+            </w:pPr>
+            <w:r>
+              <w:t>Ensure operators and any nearby personnel are familiar with the location and operation of the emergency stop button and stopping the software from the control computer.</w:t>
+            </w:r>
           </w:p>
           <w:p>
             <w:pPr>
@@ -4198,6 +4415,272 @@
                 <w:b/>
               </w:rPr>
             </w:pPr>
+            <w:r>
+              <w:rPr>
+                <w:b/>
+              </w:rPr>
+              <w:t>steps in work activity</w:t>
+            </w:r>
+            <w:r>
+              <w:rPr>
+                <w:b/>
+              </w:rPr>
+              <w:t>:</w:t>
+            </w:r>
+          </w:p>
+          <w:p>
+            <w:pPr>
+              <w:pStyle w:val="f-subsectionhead"/>
+              <w:ind w:left="0" w:firstLine="0"/>
+              <w:rPr>
+                <w:b/>
+              </w:rPr>
+            </w:pPr>
+          </w:p>
+          <w:p>
+            <w:pPr>
+              <w:pStyle w:val="f-subsectionhead"/>
+              <w:ind w:left="0" w:firstLine="0"/>
+              <w:rPr>
+                <w:caps w:val="0"/>
+                <w:u w:val="single"/>
+              </w:rPr>
+            </w:pPr>
+            <w:r>
+              <w:rPr>
+                <w:caps w:val="0"/>
+                <w:u w:val="single"/>
+              </w:rPr>
+              <w:t>When operating the robot</w:t>
+            </w:r>
+          </w:p>
+          <w:p>
+            <w:pPr>
+              <w:pStyle w:val="f-breakheader"/>
+            </w:pPr>
+            <w:r>
+              <w:t>Check the area around the robot is clear</w:t>
+            </w:r>
+          </w:p>
+          <w:p>
+            <w:pPr>
+              <w:pStyle w:val="f-breakheader"/>
+            </w:pPr>
+            <w:r>
+              <w:t xml:space="preserve">Start the robot and check </w:t>
+            </w:r>
+            <w:r>
+              <w:t>communication with the control computer</w:t>
+            </w:r>
+          </w:p>
+          <w:p>
+            <w:pPr>
+              <w:pStyle w:val="f-breakheader"/>
+            </w:pPr>
+            <w:r>
+              <w:t>Check the robot corresponds with the simulation on-screen before starting.</w:t>
+            </w:r>
+          </w:p>
+          <w:p>
+            <w:pPr>
+              <w:pStyle w:val="f-breakheader"/>
+            </w:pPr>
+            <w:r>
+              <w:t xml:space="preserve">Stand clear and press the start button on the robot. </w:t>
+            </w:r>
+          </w:p>
+          <w:p>
+            <w:pPr>
+              <w:pStyle w:val="f-breakheader"/>
+            </w:pPr>
+            <w:r>
+              <w:t>Watch the robot for dangerous motions or unexpected movements.</w:t>
+            </w:r>
+          </w:p>
+          <w:p>
+            <w:pPr>
+              <w:pStyle w:val="f-breakheader"/>
+            </w:pPr>
+            <w:r>
+              <w:t>Press stop to stop the robot’s automatic operation.</w:t>
+            </w:r>
+          </w:p>
+          <w:p>
+            <w:pPr>
+              <w:pStyle w:val="f-breakheader"/>
+            </w:pPr>
+            <w:r>
+              <w:t>Press Reset to r</w:t>
+            </w:r>
+            <w:r>
+              <w:t xml:space="preserve">eturn the robot to the original position </w:t>
+            </w:r>
+            <w:r>
+              <w:t>before turning off</w:t>
+            </w:r>
+            <w:r>
+              <w:t>.</w:t>
+            </w:r>
+          </w:p>
+          <w:p>
+            <w:pPr>
+              <w:pStyle w:val="f-breakheader"/>
+            </w:pPr>
+          </w:p>
+          <w:p>
+            <w:pPr>
+              <w:pStyle w:val="f-breakheader"/>
+              <w:rPr>
+                <w:u w:val="single"/>
+              </w:rPr>
+            </w:pPr>
+            <w:r>
+              <w:rPr>
+                <w:u w:val="single"/>
+              </w:rPr>
+              <w:t>When Jogging</w:t>
+            </w:r>
+            <w:r>
+              <w:rPr>
+                <w:u w:val="single"/>
+              </w:rPr>
+              <w:t>/Calibrating</w:t>
+            </w:r>
+            <w:r>
+              <w:rPr>
+                <w:u w:val="single"/>
+              </w:rPr>
+              <w:t xml:space="preserve"> the robot</w:t>
+            </w:r>
+          </w:p>
+          <w:p>
+            <w:pPr>
+              <w:pStyle w:val="f-breakheader"/>
+            </w:pPr>
+            <w:r>
+              <w:t>Check the area around the robot is clear</w:t>
+            </w:r>
+          </w:p>
+          <w:p>
+            <w:pPr>
+              <w:pStyle w:val="f-breakheader"/>
+            </w:pPr>
+            <w:r>
+              <w:t>Start the robot and check communication with the control computer</w:t>
+            </w:r>
+          </w:p>
+          <w:p>
+            <w:pPr>
+              <w:pStyle w:val="f-breakheader"/>
+            </w:pPr>
+            <w:r>
+              <w:t>Check the robot corresponds with the simulation on-screen before starting.</w:t>
+            </w:r>
+          </w:p>
+          <w:p>
+            <w:pPr>
+              <w:pStyle w:val="f-breakheader"/>
+            </w:pPr>
+            <w:r>
+              <w:t>While jogging, ensure the area around the robot is clear at all times.</w:t>
+            </w:r>
+          </w:p>
+          <w:p>
+            <w:pPr>
+              <w:pStyle w:val="f-breakheader"/>
+            </w:pPr>
+            <w:r>
+              <w:t>Stop the robot in position.</w:t>
+            </w:r>
+          </w:p>
+          <w:p>
+            <w:pPr>
+              <w:pStyle w:val="f-subsectionhead"/>
+              <w:ind w:left="0" w:firstLine="0"/>
+              <w:rPr>
+                <w:b/>
+              </w:rPr>
+            </w:pPr>
+          </w:p>
+          <w:p>
+            <w:pPr>
+              <w:pStyle w:val="f-subsectionhead"/>
+              <w:rPr>
+                <w:b/>
+              </w:rPr>
+            </w:pPr>
+            <w:r>
+              <w:rPr>
+                <w:b/>
+              </w:rPr>
+              <w:t>emergency procedures</w:t>
+            </w:r>
+            <w:r>
+              <w:rPr>
+                <w:b/>
+              </w:rPr>
+              <w:t>:</w:t>
+            </w:r>
+          </w:p>
+          <w:p>
+            <w:pPr>
+              <w:pStyle w:val="f-breakheader"/>
+            </w:pPr>
+            <w:r>
+              <w:t>Emergency stop signal is sent or installed a emergency stop button when noticing abnormal behaviour in robot movement and pose</w:t>
+            </w:r>
+          </w:p>
+          <w:p>
+            <w:pPr>
+              <w:pStyle w:val="f-subsectionhead"/>
+              <w:ind w:left="0" w:firstLine="0"/>
+              <w:rPr>
+                <w:b/>
+              </w:rPr>
+            </w:pPr>
+          </w:p>
+          <w:p>
+            <w:pPr>
+              <w:pStyle w:val="f-subsectionhead"/>
+              <w:rPr>
+                <w:b/>
+              </w:rPr>
+            </w:pPr>
+            <w:r>
+              <w:rPr>
+                <w:b/>
+              </w:rPr>
+              <w:t>t</w:t>
+            </w:r>
+            <w:r>
+              <w:rPr>
+                <w:b/>
+              </w:rPr>
+              <w:t>raining required</w:t>
+            </w:r>
+          </w:p>
+          <w:p>
+            <w:pPr>
+              <w:pStyle w:val="f-breakheader"/>
+            </w:pPr>
+            <w:r>
+              <w:t>Basic instruction in use of the robot control program</w:t>
+            </w:r>
+          </w:p>
+          <w:p>
+            <w:pPr>
+              <w:pStyle w:val="f-breakheader"/>
+            </w:pPr>
+            <w:r>
+              <w:t>Lab safety induction</w:t>
+            </w:r>
+          </w:p>
+          <w:p>
+            <w:pPr>
+              <w:pStyle w:val="f-breakheader"/>
+            </w:pPr>
+            <w:bookmarkStart w:id="0" w:name="_GoBack"/>
+            <w:bookmarkEnd w:id="0"/>
           </w:p>
         </w:tc>
       </w:tr>
@@ -4310,7 +4793,7 @@
               <w:rPr>
                 <w:b/>
                 <w:noProof/>
-                <w:lang w:val="en-US"/>
+                <w:lang w:eastAsia="en-AU"/>
               </w:rPr>
               <mc:AlternateContent>
                 <mc:Choice Requires="wps">
@@ -4362,7 +4845,7 @@
                     </wp:anchor>
                   </w:drawing>
                 </mc:Choice>
-                <mc:Fallback>
+                <mc:Fallback xmlns:w16cid="http://schemas.microsoft.com/office/word/2016/wordml/cid" xmlns:am3d="http://schemas.microsoft.com/office/drawing/2017/model3d" xmlns:aink="http://schemas.microsoft.com/office/drawing/2016/ink" xmlns:cx8="http://schemas.microsoft.com/office/drawing/2016/5/14/chartex" xmlns:cx7="http://schemas.microsoft.com/office/drawing/2016/5/13/chartex" xmlns:cx6="http://schemas.microsoft.com/office/drawing/2016/5/12/chartex" xmlns:cx5="http://schemas.microsoft.com/office/drawing/2016/5/11/chartex" xmlns:cx4="http://schemas.microsoft.com/office/drawing/2016/5/10/chartex" xmlns:cx3="http://schemas.microsoft.com/office/drawing/2016/5/9/chartex" xmlns:cx2="http://schemas.microsoft.com/office/drawing/2015/10/21/chartex">
                   <w:pict>
                     <v:line w14:anchorId="2EF33827" id="Straight Connector 40" o:spid="_x0000_s1026" style="position:absolute;flip:y;z-index:251841536;visibility:visible;mso-wrap-style:square;mso-wrap-distance-left:9pt;mso-wrap-distance-top:0;mso-wrap-distance-right:9pt;mso-wrap-distance-bottom:0;mso-position-horizontal:absolute;mso-position-horizontal-relative:text;mso-position-vertical:absolute;mso-position-vertical-relative:text" from="30.9pt,7.55pt" to="150.15pt,8.3pt" o:gfxdata="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" strokecolor="black [3040]"/>
                   </w:pict>
@@ -4390,8 +4873,18 @@
             <w:r>
               <w:rPr>
                 <w:b/>
+                <w:sz w:val="14"/>
+                <w:szCs w:val="14"/>
               </w:rPr>
               <w:t>Khai Minh Tran</w:t>
+            </w:r>
+            <w:r>
+              <w:rPr>
+                <w:b/>
+                <w:sz w:val="14"/>
+                <w:szCs w:val="14"/>
+              </w:rPr>
+              <w:t>, Daniel Selmes</w:t>
             </w:r>
           </w:p>
         </w:tc>
@@ -4436,18 +4929,18 @@
               <w:rPr>
                 <w:b/>
                 <w:noProof/>
-                <w:lang w:val="en-US"/>
+                <w:lang w:eastAsia="en-AU"/>
               </w:rPr>
               <mc:AlternateContent>
                 <mc:Choice Requires="wps">
                   <w:drawing>
-                    <wp:anchor distT="0" distB="0" distL="114300" distR="114300" simplePos="0" relativeHeight="251843584" behindDoc="0" locked="0" layoutInCell="1" allowOverlap="1" wp14:anchorId="59B30A38" wp14:editId="5AA0D5AD">
+                    <wp:anchor distT="0" distB="0" distL="114300" distR="114300" simplePos="0" relativeHeight="251843584" behindDoc="0" locked="0" layoutInCell="1" allowOverlap="1" wp14:anchorId="59B30A38" wp14:editId="5EE55ED2">
                       <wp:simplePos x="0" y="0"/>
                       <wp:positionH relativeFrom="column">
-                        <wp:posOffset>425450</wp:posOffset>
+                        <wp:posOffset>343563</wp:posOffset>
                       </wp:positionH>
                       <wp:positionV relativeFrom="paragraph">
-                        <wp:posOffset>55245</wp:posOffset>
+                        <wp:posOffset>123484</wp:posOffset>
                       </wp:positionV>
                       <wp:extent cx="1514475" cy="9525"/>
                       <wp:effectExtent l="0" t="0" r="28575" b="28575"/>
@@ -4491,7 +4984,7 @@
                 </mc:Choice>
                 <mc:Fallback>
                   <w:pict>
-                    <v:line w14:anchorId="44A933EB" id="Straight Connector 41" o:spid="_x0000_s1026" style="position:absolute;flip:y;z-index:251843584;visibility:visible;mso-wrap-style:square;mso-wrap-distance-left:9pt;mso-wrap-distance-top:0;mso-wrap-distance-right:9pt;mso-wrap-distance-bottom:0;mso-position-horizontal:absolute;mso-position-horizontal-relative:text;mso-position-vertical:absolute;mso-position-vertical-relative:text" from="33.5pt,4.35pt" to="152.75pt,5.1pt" o:gfxdata="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" strokecolor="black [3040]"/>
+                    <v:line w14:anchorId="554810E4" id="Straight Connector 41" o:spid="_x0000_s1026" style="position:absolute;flip:y;z-index:251843584;visibility:visible;mso-wrap-style:square;mso-wrap-distance-left:9pt;mso-wrap-distance-top:0;mso-wrap-distance-right:9pt;mso-wrap-distance-bottom:0;mso-position-horizontal:absolute;mso-position-horizontal-relative:text;mso-position-vertical:absolute;mso-position-vertical-relative:text" from="27.05pt,9.7pt" to="146.3pt,10.45pt" o:gfxdata="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" strokecolor="black [3040]"/>
                   </w:pict>
                 </mc:Fallback>
               </mc:AlternateContent>
@@ -4501,6 +4994,12 @@
                 <w:b/>
               </w:rPr>
               <w:t xml:space="preserve">Name: </w:t>
+            </w:r>
+            <w:r>
+              <w:rPr>
+                <w:b/>
+              </w:rPr>
+              <w:t>Gavin Paul</w:t>
             </w:r>
           </w:p>
         </w:tc>
@@ -4523,7 +5022,7 @@
               <w:rPr>
                 <w:b/>
                 <w:noProof/>
-                <w:lang w:val="en-US"/>
+                <w:lang w:eastAsia="en-AU"/>
               </w:rPr>
               <mc:AlternateContent>
                 <mc:Choice Requires="wps">
@@ -4581,7 +5080,7 @@
                     </wp:anchor>
                   </w:drawing>
                 </mc:Choice>
-                <mc:Fallback>
+                <mc:Fallback xmlns:w16cid="http://schemas.microsoft.com/office/word/2016/wordml/cid" xmlns:am3d="http://schemas.microsoft.com/office/drawing/2017/model3d" xmlns:aink="http://schemas.microsoft.com/office/drawing/2016/ink" xmlns:cx8="http://schemas.microsoft.com/office/drawing/2016/5/14/chartex" xmlns:cx7="http://schemas.microsoft.com/office/drawing/2016/5/13/chartex" xmlns:cx6="http://schemas.microsoft.com/office/drawing/2016/5/12/chartex" xmlns:cx5="http://schemas.microsoft.com/office/drawing/2016/5/11/chartex" xmlns:cx4="http://schemas.microsoft.com/office/drawing/2016/5/10/chartex" xmlns:cx3="http://schemas.microsoft.com/office/drawing/2016/5/9/chartex" xmlns:cx2="http://schemas.microsoft.com/office/drawing/2015/10/21/chartex">
                   <w:pict>
                     <v:line w14:anchorId="4DB7B5EF" id="Straight Connector 42" o:spid="_x0000_s1026" style="position:absolute;flip:y;z-index:251845632;visibility:visible;mso-wrap-style:square;mso-width-percent:0;mso-height-percent:0;mso-wrap-distance-left:9pt;mso-wrap-distance-top:0;mso-wrap-distance-right:9pt;mso-wrap-distance-bottom:0;mso-position-horizontal:absolute;mso-position-horizontal-relative:text;mso-position-vertical:absolute;mso-position-vertical-relative:text;mso-width-percent:0;mso-height-percent:0;mso-width-relative:margin;mso-height-relative:margin" from="28.1pt,7.2pt" to="132.35pt,7.95pt" o:gfxdata="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" strokecolor="black [3040]"/>
                   </w:pict>
@@ -4598,10 +5097,14 @@
               <w:rPr>
                 <w:b/>
               </w:rPr>
-              <w:t>27/09/2019</w:t>
-            </w:r>
-            <w:bookmarkStart w:id="0" w:name="_GoBack"/>
-            <w:bookmarkEnd w:id="0"/>
+              <w:t>04/10</w:t>
+            </w:r>
+            <w:r>
+              <w:rPr>
+                <w:b/>
+              </w:rPr>
+              <w:t>/2019</w:t>
+            </w:r>
           </w:p>
           <w:p>
             <w:pPr>
@@ -4622,18 +5125,18 @@
               <w:rPr>
                 <w:b/>
                 <w:noProof/>
-                <w:lang w:val="en-US"/>
+                <w:lang w:eastAsia="en-AU"/>
               </w:rPr>
               <mc:AlternateContent>
                 <mc:Choice Requires="wps">
                   <w:drawing>
-                    <wp:anchor distT="0" distB="0" distL="114300" distR="114300" simplePos="0" relativeHeight="251847680" behindDoc="0" locked="0" layoutInCell="1" allowOverlap="1" wp14:anchorId="291FBE8F" wp14:editId="399CEF71">
+                    <wp:anchor distT="0" distB="0" distL="114300" distR="114300" simplePos="0" relativeHeight="251847680" behindDoc="0" locked="0" layoutInCell="1" allowOverlap="1" wp14:anchorId="291FBE8F" wp14:editId="7408202B">
                       <wp:simplePos x="0" y="0"/>
                       <wp:positionH relativeFrom="column">
-                        <wp:posOffset>833120</wp:posOffset>
+                        <wp:posOffset>792176</wp:posOffset>
                       </wp:positionH>
                       <wp:positionV relativeFrom="paragraph">
-                        <wp:posOffset>86360</wp:posOffset>
+                        <wp:posOffset>120479</wp:posOffset>
                       </wp:positionV>
                       <wp:extent cx="971550" cy="0"/>
                       <wp:effectExtent l="0" t="0" r="19050" b="19050"/>
@@ -4682,7 +5185,7 @@
                 </mc:Choice>
                 <mc:Fallback>
                   <w:pict>
-                    <v:line w14:anchorId="0228E810" id="Straight Connector 43" o:spid="_x0000_s1026" style="position:absolute;flip:y;z-index:251847680;visibility:visible;mso-wrap-style:square;mso-width-percent:0;mso-height-percent:0;mso-wrap-distance-left:9pt;mso-wrap-distance-top:0;mso-wrap-distance-right:9pt;mso-wrap-distance-bottom:0;mso-position-horizontal:absolute;mso-position-horizontal-relative:text;mso-position-vertical:absolute;mso-position-vertical-relative:text;mso-width-percent:0;mso-height-percent:0;mso-width-relative:margin;mso-height-relative:margin" from="65.6pt,6.8pt" to="142.1pt,6.8pt" o:gfxdata="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" strokecolor="black [3040]"/>
+                    <v:line w14:anchorId="7FC19156" id="Straight Connector 43" o:spid="_x0000_s1026" style="position:absolute;flip:y;z-index:251847680;visibility:visible;mso-wrap-style:square;mso-width-percent:0;mso-height-percent:0;mso-wrap-distance-left:9pt;mso-wrap-distance-top:0;mso-wrap-distance-right:9pt;mso-wrap-distance-bottom:0;mso-position-horizontal:absolute;mso-position-horizontal-relative:text;mso-position-vertical:absolute;mso-position-vertical-relative:text;mso-width-percent:0;mso-height-percent:0;mso-width-relative:margin;mso-height-relative:margin" from="62.4pt,9.5pt" to="138.9pt,9.5pt" o:gfxdata="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" strokecolor="black [3040]"/>
                   </w:pict>
                 </mc:Fallback>
               </mc:AlternateContent>
@@ -4721,7 +5224,7 @@
 </file>
 
 <file path=word/endnotes.xml><?xml version="1.0" encoding="utf-8"?>
-<w:endnotes xmlns:wpc="http://schemas.microsoft.com/office/word/2010/wordprocessingCanvas" xmlns:cx="http://schemas.microsoft.com/office/drawing/2014/chartex" xmlns:cx1="http://schemas.microsoft.com/office/drawing/2015/9/8/chartex" xmlns:cx2="http://schemas.microsoft.com/office/drawing/2015/10/21/chartex" xmlns:cx3="http://schemas.microsoft.com/office/drawing/2016/5/9/chartex" xmlns:cx4="http://schemas.microsoft.com/office/drawing/2016/5/10/chartex" xmlns:cx5="http://schemas.microsoft.com/office/drawing/2016/5/11/chartex" xmlns:cx6="http://schemas.microsoft.com/office/drawing/2016/5/12/chartex" xmlns:cx7="http://schemas.microsoft.com/office/drawing/2016/5/13/chartex" xmlns:cx8="http://schemas.microsoft.com/office/drawing/2016/5/14/chartex" xmlns:mc="http://schemas.openxmlformats.org/markup-compatibility/2006" xmlns:aink="http://schemas.microsoft.com/office/drawing/2016/ink" xmlns:am3d="http://schemas.microsoft.com/office/drawing/2017/model3d" xmlns:o="urn:schemas-microsoft-com:office:office" xmlns:r="http://schemas.openxmlformats.org/officeDocument/2006/relationships" xmlns:m="http://schemas.openxmlformats.org/officeDocument/2006/math" xmlns:v="urn:schemas-microsoft-com:vml" xmlns:wp14="http://schemas.microsoft.com/office/word/2010/wordprocessingDrawing" xmlns:wp="http://schemas.openxmlformats.org/drawingml/2006/wordprocessingDrawing" xmlns:w10="urn:schemas-microsoft-com:office:word" xmlns:w="http://schemas.openxmlformats.org/wordprocessingml/2006/main" xmlns:w14="http://schemas.microsoft.com/office/word/2010/wordml" xmlns:w15="http://schemas.microsoft.com/office/word/2012/wordml" xmlns:w16cid="http://schemas.microsoft.com/office/word/2016/wordml/cid" xmlns:w16se="http://schemas.microsoft.com/office/word/2015/wordml/symex" xmlns:wpg="http://schemas.microsoft.com/office/word/2010/wordprocessingGroup" xmlns:wpi="http://schemas.microsoft.com/office/word/2010/wordprocessingInk" xmlns:wne="http://schemas.microsoft.com/office/word/2006/wordml" xmlns:wps="http://schemas.microsoft.com/office/word/2010/wordprocessingShape" mc:Ignorable="w14 w15 w16se w16cid wp14">
+<w:endnotes xmlns:wpc="http://schemas.microsoft.com/office/word/2010/wordprocessingCanvas" xmlns:cx="http://schemas.microsoft.com/office/drawing/2014/chartex" xmlns:cx1="http://schemas.microsoft.com/office/drawing/2015/9/8/chartex" xmlns:mc="http://schemas.openxmlformats.org/markup-compatibility/2006" xmlns:o="urn:schemas-microsoft-com:office:office" xmlns:r="http://schemas.openxmlformats.org/officeDocument/2006/relationships" xmlns:m="http://schemas.openxmlformats.org/officeDocument/2006/math" xmlns:v="urn:schemas-microsoft-com:vml" xmlns:wp14="http://schemas.microsoft.com/office/word/2010/wordprocessingDrawing" xmlns:wp="http://schemas.openxmlformats.org/drawingml/2006/wordprocessingDrawing" xmlns:w10="urn:schemas-microsoft-com:office:word" xmlns:w="http://schemas.openxmlformats.org/wordprocessingml/2006/main" xmlns:w14="http://schemas.microsoft.com/office/word/2010/wordml" xmlns:w15="http://schemas.microsoft.com/office/word/2012/wordml" xmlns:w16se="http://schemas.microsoft.com/office/word/2015/wordml/symex" xmlns:wpg="http://schemas.microsoft.com/office/word/2010/wordprocessingGroup" xmlns:wpi="http://schemas.microsoft.com/office/word/2010/wordprocessingInk" xmlns:wne="http://schemas.microsoft.com/office/word/2006/wordml" xmlns:wps="http://schemas.microsoft.com/office/word/2010/wordprocessingShape" mc:Ignorable="w14 w15 w16se wp14">
   <w:endnote w:type="separator" w:id="-1">
     <w:p>
       <w:r>
@@ -4740,7 +5243,7 @@
 </file>
 
 <file path=word/footer1.xml><?xml version="1.0" encoding="utf-8"?>
-<w:ftr xmlns:wpc="http://schemas.microsoft.com/office/word/2010/wordprocessingCanvas" xmlns:cx="http://schemas.microsoft.com/office/drawing/2014/chartex" xmlns:cx1="http://schemas.microsoft.com/office/drawing/2015/9/8/chartex" xmlns:cx2="http://schemas.microsoft.com/office/drawing/2015/10/21/chartex" xmlns:cx3="http://schemas.microsoft.com/office/drawing/2016/5/9/chartex" xmlns:cx4="http://schemas.microsoft.com/office/drawing/2016/5/10/chartex" xmlns:cx5="http://schemas.microsoft.com/office/drawing/2016/5/11/chartex" xmlns:cx6="http://schemas.microsoft.com/office/drawing/2016/5/12/chartex" xmlns:cx7="http://schemas.microsoft.com/office/drawing/2016/5/13/chartex" xmlns:cx8="http://schemas.microsoft.com/office/drawing/2016/5/14/chartex" xmlns:mc="http://schemas.openxmlformats.org/markup-compatibility/2006" xmlns:aink="http://schemas.microsoft.com/office/drawing/2016/ink" xmlns:am3d="http://schemas.microsoft.com/office/drawing/2017/model3d" xmlns:o="urn:schemas-microsoft-com:office:office" xmlns:r="http://schemas.openxmlformats.org/officeDocument/2006/relationships" xmlns:m="http://schemas.openxmlformats.org/officeDocument/2006/math" xmlns:v="urn:schemas-microsoft-com:vml" xmlns:wp14="http://schemas.microsoft.com/office/word/2010/wordprocessingDrawing" xmlns:wp="http://schemas.openxmlformats.org/drawingml/2006/wordprocessingDrawing" xmlns:w10="urn:schemas-microsoft-com:office:word" xmlns:w="http://schemas.openxmlformats.org/wordprocessingml/2006/main" xmlns:w14="http://schemas.microsoft.com/office/word/2010/wordml" xmlns:w15="http://schemas.microsoft.com/office/word/2012/wordml" xmlns:w16cid="http://schemas.microsoft.com/office/word/2016/wordml/cid" xmlns:w16se="http://schemas.microsoft.com/office/word/2015/wordml/symex" xmlns:wpg="http://schemas.microsoft.com/office/word/2010/wordprocessingGroup" xmlns:wpi="http://schemas.microsoft.com/office/word/2010/wordprocessingInk" xmlns:wne="http://schemas.microsoft.com/office/word/2006/wordml" xmlns:wps="http://schemas.microsoft.com/office/word/2010/wordprocessingShape" mc:Ignorable="w14 w15 w16se w16cid wp14">
+<w:ftr xmlns:wpc="http://schemas.microsoft.com/office/word/2010/wordprocessingCanvas" xmlns:cx="http://schemas.microsoft.com/office/drawing/2014/chartex" xmlns:cx1="http://schemas.microsoft.com/office/drawing/2015/9/8/chartex" xmlns:mc="http://schemas.openxmlformats.org/markup-compatibility/2006" xmlns:o="urn:schemas-microsoft-com:office:office" xmlns:r="http://schemas.openxmlformats.org/officeDocument/2006/relationships" xmlns:m="http://schemas.openxmlformats.org/officeDocument/2006/math" xmlns:v="urn:schemas-microsoft-com:vml" xmlns:wp14="http://schemas.microsoft.com/office/word/2010/wordprocessingDrawing" xmlns:wp="http://schemas.openxmlformats.org/drawingml/2006/wordprocessingDrawing" xmlns:w10="urn:schemas-microsoft-com:office:word" xmlns:w="http://schemas.openxmlformats.org/wordprocessingml/2006/main" xmlns:w14="http://schemas.microsoft.com/office/word/2010/wordml" xmlns:w15="http://schemas.microsoft.com/office/word/2012/wordml" xmlns:w16se="http://schemas.microsoft.com/office/word/2015/wordml/symex" xmlns:wpg="http://schemas.microsoft.com/office/word/2010/wordprocessingGroup" xmlns:wpi="http://schemas.microsoft.com/office/word/2010/wordprocessingInk" xmlns:wne="http://schemas.microsoft.com/office/word/2006/wordml" xmlns:wps="http://schemas.microsoft.com/office/word/2010/wordprocessingShape" mc:Ignorable="w14 w15 w16se wp14">
   <w:p>
     <w:pPr>
       <w:pStyle w:val="f-footer"/>
@@ -4805,7 +5308,7 @@
 </file>
 
 <file path=word/footnotes.xml><?xml version="1.0" encoding="utf-8"?>
-<w:footnotes xmlns:wpc="http://schemas.microsoft.com/office/word/2010/wordprocessingCanvas" xmlns:cx="http://schemas.microsoft.com/office/drawing/2014/chartex" xmlns:cx1="http://schemas.microsoft.com/office/drawing/2015/9/8/chartex" xmlns:cx2="http://schemas.microsoft.com/office/drawing/2015/10/21/chartex" xmlns:cx3="http://schemas.microsoft.com/office/drawing/2016/5/9/chartex" xmlns:cx4="http://schemas.microsoft.com/office/drawing/2016/5/10/chartex" xmlns:cx5="http://schemas.microsoft.com/office/drawing/2016/5/11/chartex" xmlns:cx6="http://schemas.microsoft.com/office/drawing/2016/5/12/chartex" xmlns:cx7="http://schemas.microsoft.com/office/drawing/2016/5/13/chartex" xmlns:cx8="http://schemas.microsoft.com/office/drawing/2016/5/14/chartex" xmlns:mc="http://schemas.openxmlformats.org/markup-compatibility/2006" xmlns:aink="http://schemas.microsoft.com/office/drawing/2016/ink" xmlns:am3d="http://schemas.microsoft.com/office/drawing/2017/model3d" xmlns:o="urn:schemas-microsoft-com:office:office" xmlns:r="http://schemas.openxmlformats.org/officeDocument/2006/relationships" xmlns:m="http://schemas.openxmlformats.org/officeDocument/2006/math" xmlns:v="urn:schemas-microsoft-com:vml" xmlns:wp14="http://schemas.microsoft.com/office/word/2010/wordprocessingDrawing" xmlns:wp="http://schemas.openxmlformats.org/drawingml/2006/wordprocessingDrawing" xmlns:w10="urn:schemas-microsoft-com:office:word" xmlns:w="http://schemas.openxmlformats.org/wordprocessingml/2006/main" xmlns:w14="http://schemas.microsoft.com/office/word/2010/wordml" xmlns:w15="http://schemas.microsoft.com/office/word/2012/wordml" xmlns:w16cid="http://schemas.microsoft.com/office/word/2016/wordml/cid" xmlns:w16se="http://schemas.microsoft.com/office/word/2015/wordml/symex" xmlns:wpg="http://schemas.microsoft.com/office/word/2010/wordprocessingGroup" xmlns:wpi="http://schemas.microsoft.com/office/word/2010/wordprocessingInk" xmlns:wne="http://schemas.microsoft.com/office/word/2006/wordml" xmlns:wps="http://schemas.microsoft.com/office/word/2010/wordprocessingShape" mc:Ignorable="w14 w15 w16se w16cid wp14">
+<w:footnotes xmlns:wpc="http://schemas.microsoft.com/office/word/2010/wordprocessingCanvas" xmlns:cx="http://schemas.microsoft.com/office/drawing/2014/chartex" xmlns:cx1="http://schemas.microsoft.com/office/drawing/2015/9/8/chartex" xmlns:mc="http://schemas.openxmlformats.org/markup-compatibility/2006" xmlns:o="urn:schemas-microsoft-com:office:office" xmlns:r="http://schemas.openxmlformats.org/officeDocument/2006/relationships" xmlns:m="http://schemas.openxmlformats.org/officeDocument/2006/math" xmlns:v="urn:schemas-microsoft-com:vml" xmlns:wp14="http://schemas.microsoft.com/office/word/2010/wordprocessingDrawing" xmlns:wp="http://schemas.openxmlformats.org/drawingml/2006/wordprocessingDrawing" xmlns:w10="urn:schemas-microsoft-com:office:word" xmlns:w="http://schemas.openxmlformats.org/wordprocessingml/2006/main" xmlns:w14="http://schemas.microsoft.com/office/word/2010/wordml" xmlns:w15="http://schemas.microsoft.com/office/word/2012/wordml" xmlns:w16se="http://schemas.microsoft.com/office/word/2015/wordml/symex" xmlns:wpg="http://schemas.microsoft.com/office/word/2010/wordprocessingGroup" xmlns:wpi="http://schemas.microsoft.com/office/word/2010/wordprocessingInk" xmlns:wne="http://schemas.microsoft.com/office/word/2006/wordml" xmlns:wps="http://schemas.microsoft.com/office/word/2010/wordprocessingShape" mc:Ignorable="w14 w15 w16se wp14">
   <w:footnote w:type="separator" w:id="-1">
     <w:p>
       <w:r>
@@ -4824,7 +5327,7 @@
 </file>
 
 <file path=word/header1.xml><?xml version="1.0" encoding="utf-8"?>
-<w:hdr xmlns:wpc="http://schemas.microsoft.com/office/word/2010/wordprocessingCanvas" xmlns:cx="http://schemas.microsoft.com/office/drawing/2014/chartex" xmlns:cx1="http://schemas.microsoft.com/office/drawing/2015/9/8/chartex" xmlns:cx2="http://schemas.microsoft.com/office/drawing/2015/10/21/chartex" xmlns:cx3="http://schemas.microsoft.com/office/drawing/2016/5/9/chartex" xmlns:cx4="http://schemas.microsoft.com/office/drawing/2016/5/10/chartex" xmlns:cx5="http://schemas.microsoft.com/office/drawing/2016/5/11/chartex" xmlns:cx6="http://schemas.microsoft.com/office/drawing/2016/5/12/chartex" xmlns:cx7="http://schemas.microsoft.com/office/drawing/2016/5/13/chartex" xmlns:cx8="http://schemas.microsoft.com/office/drawing/2016/5/14/chartex" xmlns:mc="http://schemas.openxmlformats.org/markup-compatibility/2006" xmlns:aink="http://schemas.microsoft.com/office/drawing/2016/ink" xmlns:am3d="http://schemas.microsoft.com/office/drawing/2017/model3d" xmlns:o="urn:schemas-microsoft-com:office:office" xmlns:r="http://schemas.openxmlformats.org/officeDocument/2006/relationships" xmlns:m="http://schemas.openxmlformats.org/officeDocument/2006/math" xmlns:v="urn:schemas-microsoft-com:vml" xmlns:wp14="http://schemas.microsoft.com/office/word/2010/wordprocessingDrawing" xmlns:wp="http://schemas.openxmlformats.org/drawingml/2006/wordprocessingDrawing" xmlns:w10="urn:schemas-microsoft-com:office:word" xmlns:w="http://schemas.openxmlformats.org/wordprocessingml/2006/main" xmlns:w14="http://schemas.microsoft.com/office/word/2010/wordml" xmlns:w15="http://schemas.microsoft.com/office/word/2012/wordml" xmlns:w16cid="http://schemas.microsoft.com/office/word/2016/wordml/cid" xmlns:w16se="http://schemas.microsoft.com/office/word/2015/wordml/symex" xmlns:wpg="http://schemas.microsoft.com/office/word/2010/wordprocessingGroup" xmlns:wpi="http://schemas.microsoft.com/office/word/2010/wordprocessingInk" xmlns:wne="http://schemas.microsoft.com/office/word/2006/wordml" xmlns:wps="http://schemas.microsoft.com/office/word/2010/wordprocessingShape" mc:Ignorable="w14 w15 w16se w16cid wp14">
+<w:hdr xmlns:wpc="http://schemas.microsoft.com/office/word/2010/wordprocessingCanvas" xmlns:cx="http://schemas.microsoft.com/office/drawing/2014/chartex" xmlns:cx1="http://schemas.microsoft.com/office/drawing/2015/9/8/chartex" xmlns:mc="http://schemas.openxmlformats.org/markup-compatibility/2006" xmlns:o="urn:schemas-microsoft-com:office:office" xmlns:r="http://schemas.openxmlformats.org/officeDocument/2006/relationships" xmlns:m="http://schemas.openxmlformats.org/officeDocument/2006/math" xmlns:v="urn:schemas-microsoft-com:vml" xmlns:wp14="http://schemas.microsoft.com/office/word/2010/wordprocessingDrawing" xmlns:wp="http://schemas.openxmlformats.org/drawingml/2006/wordprocessingDrawing" xmlns:w10="urn:schemas-microsoft-com:office:word" xmlns:w="http://schemas.openxmlformats.org/wordprocessingml/2006/main" xmlns:w14="http://schemas.microsoft.com/office/word/2010/wordml" xmlns:w15="http://schemas.microsoft.com/office/word/2012/wordml" xmlns:w16se="http://schemas.microsoft.com/office/word/2015/wordml/symex" xmlns:wpg="http://schemas.microsoft.com/office/word/2010/wordprocessingGroup" xmlns:wpi="http://schemas.microsoft.com/office/word/2010/wordprocessingInk" xmlns:wne="http://schemas.microsoft.com/office/word/2006/wordml" xmlns:wps="http://schemas.microsoft.com/office/word/2010/wordprocessingShape" mc:Ignorable="w14 w15 w16se wp14">
   <w:p>
     <w:pPr>
       <w:pStyle w:val="Header"/>
@@ -4837,7 +5340,7 @@
       <w:rPr>
         <w:noProof/>
         <w:sz w:val="20"/>
-        <w:lang w:val="en-US"/>
+        <w:lang w:eastAsia="en-AU"/>
       </w:rPr>
       <w:drawing>
         <wp:anchor distT="0" distB="0" distL="114300" distR="114300" simplePos="0" relativeHeight="251658240" behindDoc="0" locked="0" layoutInCell="1" allowOverlap="1" wp14:anchorId="27352627" wp14:editId="08B154CC">
@@ -4953,7 +5456,7 @@
 </file>
 
 <file path=word/numbering.xml><?xml version="1.0" encoding="utf-8"?>
-<w:numbering xmlns:wpc="http://schemas.microsoft.com/office/word/2010/wordprocessingCanvas" xmlns:cx="http://schemas.microsoft.com/office/drawing/2014/chartex" xmlns:cx1="http://schemas.microsoft.com/office/drawing/2015/9/8/chartex" xmlns:cx2="http://schemas.microsoft.com/office/drawing/2015/10/21/chartex" xmlns:cx3="http://schemas.microsoft.com/office/drawing/2016/5/9/chartex" xmlns:cx4="http://schemas.microsoft.com/office/drawing/2016/5/10/chartex" xmlns:cx5="http://schemas.microsoft.com/office/drawing/2016/5/11/chartex" xmlns:cx6="http://schemas.microsoft.com/office/drawing/2016/5/12/chartex" xmlns:cx7="http://schemas.microsoft.com/office/drawing/2016/5/13/chartex" xmlns:cx8="http://schemas.microsoft.com/office/drawing/2016/5/14/chartex" xmlns:mc="http://schemas.openxmlformats.org/markup-compatibility/2006" xmlns:aink="http://schemas.microsoft.com/office/drawing/2016/ink" xmlns:am3d="http://schemas.microsoft.com/office/drawing/2017/model3d" xmlns:o="urn:schemas-microsoft-com:office:office" xmlns:r="http://schemas.openxmlformats.org/officeDocument/2006/relationships" xmlns:m="http://schemas.openxmlformats.org/officeDocument/2006/math" xmlns:v="urn:schemas-microsoft-com:vml" xmlns:wp14="http://schemas.microsoft.com/office/word/2010/wordprocessingDrawing" xmlns:wp="http://schemas.openxmlformats.org/drawingml/2006/wordprocessingDrawing" xmlns:w10="urn:schemas-microsoft-com:office:word" xmlns:w="http://schemas.openxmlformats.org/wordprocessingml/2006/main" xmlns:w14="http://schemas.microsoft.com/office/word/2010/wordml" xmlns:w15="http://schemas.microsoft.com/office/word/2012/wordml" xmlns:w16cid="http://schemas.microsoft.com/office/word/2016/wordml/cid" xmlns:w16se="http://schemas.microsoft.com/office/word/2015/wordml/symex" xmlns:wpg="http://schemas.microsoft.com/office/word/2010/wordprocessingGroup" xmlns:wpi="http://schemas.microsoft.com/office/word/2010/wordprocessingInk" xmlns:wne="http://schemas.microsoft.com/office/word/2006/wordml" xmlns:wps="http://schemas.microsoft.com/office/word/2010/wordprocessingShape" mc:Ignorable="w14 w15 w16se w16cid wp14">
+<w:numbering xmlns:wpc="http://schemas.microsoft.com/office/word/2010/wordprocessingCanvas" xmlns:cx="http://schemas.microsoft.com/office/drawing/2014/chartex" xmlns:cx1="http://schemas.microsoft.com/office/drawing/2015/9/8/chartex" xmlns:mc="http://schemas.openxmlformats.org/markup-compatibility/2006" xmlns:o="urn:schemas-microsoft-com:office:office" xmlns:r="http://schemas.openxmlformats.org/officeDocument/2006/relationships" xmlns:m="http://schemas.openxmlformats.org/officeDocument/2006/math" xmlns:v="urn:schemas-microsoft-com:vml" xmlns:wp14="http://schemas.microsoft.com/office/word/2010/wordprocessingDrawing" xmlns:wp="http://schemas.openxmlformats.org/drawingml/2006/wordprocessingDrawing" xmlns:w10="urn:schemas-microsoft-com:office:word" xmlns:w="http://schemas.openxmlformats.org/wordprocessingml/2006/main" xmlns:w14="http://schemas.microsoft.com/office/word/2010/wordml" xmlns:w15="http://schemas.microsoft.com/office/word/2012/wordml" xmlns:w16se="http://schemas.microsoft.com/office/word/2015/wordml/symex" xmlns:wpg="http://schemas.microsoft.com/office/word/2010/wordprocessingGroup" xmlns:wpi="http://schemas.microsoft.com/office/word/2010/wordprocessingInk" xmlns:wne="http://schemas.microsoft.com/office/word/2006/wordml" xmlns:wps="http://schemas.microsoft.com/office/word/2010/wordprocessingShape" mc:Ignorable="w14 w15 w16se wp14">
   <w:abstractNum w:abstractNumId="0" w15:restartNumberingAfterBreak="0">
     <w:nsid w:val="02CD1972"/>
     <w:multiLevelType w:val="multilevel"/>
@@ -9918,7 +10421,7 @@
 </file>
 
 <file path=word/styles.xml><?xml version="1.0" encoding="utf-8"?>
-<w:styles xmlns:mc="http://schemas.openxmlformats.org/markup-compatibility/2006" xmlns:r="http://schemas.openxmlformats.org/officeDocument/2006/relationships" xmlns:w="http://schemas.openxmlformats.org/wordprocessingml/2006/main" xmlns:w14="http://schemas.microsoft.com/office/word/2010/wordml" xmlns:w15="http://schemas.microsoft.com/office/word/2012/wordml" xmlns:w16cid="http://schemas.microsoft.com/office/word/2016/wordml/cid" xmlns:w16se="http://schemas.microsoft.com/office/word/2015/wordml/symex" mc:Ignorable="w14 w15 w16se w16cid">
+<w:styles xmlns:mc="http://schemas.openxmlformats.org/markup-compatibility/2006" xmlns:r="http://schemas.openxmlformats.org/officeDocument/2006/relationships" xmlns:w="http://schemas.openxmlformats.org/wordprocessingml/2006/main" xmlns:w14="http://schemas.microsoft.com/office/word/2010/wordml" xmlns:w15="http://schemas.microsoft.com/office/word/2012/wordml" xmlns:w16se="http://schemas.microsoft.com/office/word/2015/wordml/symex" mc:Ignorable="w14 w15 w16se">
   <w:docDefaults>
     <w:rPrDefault>
       <w:rPr>
@@ -9930,7 +10433,7 @@
     </w:rPrDefault>
     <w:pPrDefault/>
   </w:docDefaults>
-  <w:latentStyles w:defLockedState="0" w:defUIPriority="99" w:defSemiHidden="0" w:defUnhideWhenUsed="0" w:defQFormat="0" w:count="377">
+  <w:latentStyles w:defLockedState="0" w:defUIPriority="99" w:defSemiHidden="0" w:defUnhideWhenUsed="0" w:defQFormat="0" w:count="371">
     <w:lsdException w:name="Normal" w:uiPriority="0" w:qFormat="1"/>
     <w:lsdException w:name="heading 1" w:uiPriority="0" w:qFormat="1"/>
     <w:lsdException w:name="heading 2" w:semiHidden="1" w:uiPriority="0" w:unhideWhenUsed="1" w:qFormat="1"/>
@@ -10302,12 +10805,6 @@
     <w:lsdException w:name="List Table 5 Dark Accent 6" w:uiPriority="50"/>
     <w:lsdException w:name="List Table 6 Colorful Accent 6" w:uiPriority="51"/>
     <w:lsdException w:name="List Table 7 Colorful Accent 6" w:uiPriority="52"/>
-    <w:lsdException w:name="Mention" w:semiHidden="1" w:unhideWhenUsed="1"/>
-    <w:lsdException w:name="Smart Hyperlink" w:semiHidden="1" w:unhideWhenUsed="1"/>
-    <w:lsdException w:name="Hashtag" w:semiHidden="1" w:unhideWhenUsed="1"/>
-    <w:lsdException w:name="Unresolved Mention" w:semiHidden="1" w:unhideWhenUsed="1"/>
-    <w:lsdException w:name="Smart Link" w:semiHidden="1" w:unhideWhenUsed="1"/>
-    <w:lsdException w:name="Smart Link Error" w:semiHidden="1" w:unhideWhenUsed="1"/>
   </w:latentStyles>
   <w:style w:type="paragraph" w:default="1" w:styleId="Normal">
     <w:name w:val="Normal"/>
@@ -11175,7 +11672,7 @@
 </file>
 
 <file path=customXml/itemProps1.xml><?xml version="1.0" encoding="utf-8"?>
-<ds:datastoreItem xmlns:ds="http://schemas.openxmlformats.org/officeDocument/2006/customXml" ds:itemID="{E4F4EE9B-7C31-4409-B82D-4744E95686FC}">
+<ds:datastoreItem xmlns:ds="http://schemas.openxmlformats.org/officeDocument/2006/customXml" ds:itemID="{D4A08992-7424-4009-A0CC-8C9ECAA1B490}">
   <ds:schemaRefs>
     <ds:schemaRef ds:uri="http://schemas.openxmlformats.org/officeDocument/2006/bibliography"/>
   </ds:schemaRefs>

</xml_diff>

<commit_message>
Updated RA / SWMS to include environmental risks
Mostly talked about cable management and what happens in the event of a power or system failure.
</commit_message>
<xml_diff>
--- a/UTS SWMS.docx
+++ b/UTS SWMS.docx
@@ -1,6 +1,6 @@
 
 <file path=word/document.xml><?xml version="1.0" encoding="utf-8"?>
-<w:document xmlns:wpc="http://schemas.microsoft.com/office/word/2010/wordprocessingCanvas" xmlns:cx="http://schemas.microsoft.com/office/drawing/2014/chartex" xmlns:cx1="http://schemas.microsoft.com/office/drawing/2015/9/8/chartex" xmlns:mc="http://schemas.openxmlformats.org/markup-compatibility/2006" xmlns:o="urn:schemas-microsoft-com:office:office" xmlns:r="http://schemas.openxmlformats.org/officeDocument/2006/relationships" xmlns:m="http://schemas.openxmlformats.org/officeDocument/2006/math" xmlns:v="urn:schemas-microsoft-com:vml" xmlns:wp14="http://schemas.microsoft.com/office/word/2010/wordprocessingDrawing" xmlns:wp="http://schemas.openxmlformats.org/drawingml/2006/wordprocessingDrawing" xmlns:w10="urn:schemas-microsoft-com:office:word" xmlns:w="http://schemas.openxmlformats.org/wordprocessingml/2006/main" xmlns:w14="http://schemas.microsoft.com/office/word/2010/wordml" xmlns:w15="http://schemas.microsoft.com/office/word/2012/wordml" xmlns:w16se="http://schemas.microsoft.com/office/word/2015/wordml/symex" xmlns:wpg="http://schemas.microsoft.com/office/word/2010/wordprocessingGroup" xmlns:wpi="http://schemas.microsoft.com/office/word/2010/wordprocessingInk" xmlns:wne="http://schemas.microsoft.com/office/word/2006/wordml" xmlns:wps="http://schemas.microsoft.com/office/word/2010/wordprocessingShape" mc:Ignorable="w14 w15 w16se wp14">
+<w:document xmlns:wpc="http://schemas.microsoft.com/office/word/2010/wordprocessingCanvas" xmlns:cx="http://schemas.microsoft.com/office/drawing/2014/chartex" xmlns:cx1="http://schemas.microsoft.com/office/drawing/2015/9/8/chartex" xmlns:cx2="http://schemas.microsoft.com/office/drawing/2015/10/21/chartex" xmlns:cx3="http://schemas.microsoft.com/office/drawing/2016/5/9/chartex" xmlns:cx4="http://schemas.microsoft.com/office/drawing/2016/5/10/chartex" xmlns:cx5="http://schemas.microsoft.com/office/drawing/2016/5/11/chartex" xmlns:cx6="http://schemas.microsoft.com/office/drawing/2016/5/12/chartex" xmlns:cx7="http://schemas.microsoft.com/office/drawing/2016/5/13/chartex" xmlns:cx8="http://schemas.microsoft.com/office/drawing/2016/5/14/chartex" xmlns:mc="http://schemas.openxmlformats.org/markup-compatibility/2006" xmlns:aink="http://schemas.microsoft.com/office/drawing/2016/ink" xmlns:am3d="http://schemas.microsoft.com/office/drawing/2017/model3d" xmlns:o="urn:schemas-microsoft-com:office:office" xmlns:r="http://schemas.openxmlformats.org/officeDocument/2006/relationships" xmlns:m="http://schemas.openxmlformats.org/officeDocument/2006/math" xmlns:v="urn:schemas-microsoft-com:vml" xmlns:wp14="http://schemas.microsoft.com/office/word/2010/wordprocessingDrawing" xmlns:wp="http://schemas.openxmlformats.org/drawingml/2006/wordprocessingDrawing" xmlns:w10="urn:schemas-microsoft-com:office:word" xmlns:w="http://schemas.openxmlformats.org/wordprocessingml/2006/main" xmlns:w14="http://schemas.microsoft.com/office/word/2010/wordml" xmlns:w15="http://schemas.microsoft.com/office/word/2012/wordml" xmlns:w16cid="http://schemas.microsoft.com/office/word/2016/wordml/cid" xmlns:w16se="http://schemas.microsoft.com/office/word/2015/wordml/symex" xmlns:wpg="http://schemas.microsoft.com/office/word/2010/wordprocessingGroup" xmlns:wpi="http://schemas.microsoft.com/office/word/2010/wordprocessingInk" xmlns:wne="http://schemas.microsoft.com/office/word/2006/wordml" xmlns:wps="http://schemas.microsoft.com/office/word/2010/wordprocessingShape" mc:Ignorable="w14 w15 w16se w16cid wp14">
   <w:body>
     <w:tbl>
       <w:tblPr>
@@ -254,8 +254,13 @@
             <w:pPr>
               <w:pStyle w:val="f-fieldquestion"/>
             </w:pPr>
-            <w:r>
-              <w:t>Khai Minh Tran</w:t>
+            <w:proofErr w:type="spellStart"/>
+            <w:r>
+              <w:t>Khai</w:t>
+            </w:r>
+            <w:proofErr w:type="spellEnd"/>
+            <w:r>
+              <w:t xml:space="preserve"> Minh Tran</w:t>
             </w:r>
             <w:r>
               <w:t>, Daniel Selmes</w:t>
@@ -364,8 +369,18 @@
                 <w:color w:val="000000"/>
                 <w:sz w:val="18"/>
               </w:rPr>
-              <w:t>E.g. Operating, Handling, Using..</w:t>
-            </w:r>
+              <w:t xml:space="preserve">E.g. Operating, Handling, </w:t>
+            </w:r>
+            <w:proofErr w:type="gramStart"/>
+            <w:r>
+              <w:rPr>
+                <w:rFonts w:cs="Arial"/>
+                <w:color w:val="000000"/>
+                <w:sz w:val="18"/>
+              </w:rPr>
+              <w:t>Using..</w:t>
+            </w:r>
+            <w:proofErr w:type="gramEnd"/>
             <w:r>
               <w:rPr>
                 <w:rFonts w:cs="Arial"/>
@@ -397,7 +412,31 @@
               <w:pStyle w:val="f-fieldlabel"/>
             </w:pPr>
             <w:r>
-              <w:t xml:space="preserve">The activity required the use of the cyton (Han’s Cute) robot and a RGB camera to regconised </w:t>
+              <w:t xml:space="preserve">The activity required the use of the </w:t>
+            </w:r>
+            <w:proofErr w:type="spellStart"/>
+            <w:r>
+              <w:t>cyton</w:t>
+            </w:r>
+            <w:proofErr w:type="spellEnd"/>
+            <w:r>
+              <w:t xml:space="preserve"> (Han’s Cute) robot and </w:t>
+            </w:r>
+            <w:proofErr w:type="gramStart"/>
+            <w:r>
+              <w:t>a</w:t>
+            </w:r>
+            <w:proofErr w:type="gramEnd"/>
+            <w:r>
+              <w:t xml:space="preserve"> RGB camera to </w:t>
+            </w:r>
+            <w:proofErr w:type="spellStart"/>
+            <w:r>
+              <w:t>regconised</w:t>
+            </w:r>
+            <w:proofErr w:type="spellEnd"/>
+            <w:r>
+              <w:t xml:space="preserve"> </w:t>
             </w:r>
             <w:r>
               <w:t xml:space="preserve">objects on the workplace that is out of place. After the objects has been identified by the camera, the robot will move to its location to either move the object to other location or remove it by other means. </w:t>
@@ -626,9 +665,6 @@
               </w:rPr>
             </w:pPr>
             <w:r>
-              <w:rPr>
-                <w:color w:val="BFBFBF" w:themeColor="background1" w:themeShade="BF"/>
-              </w:rPr>
               <w:t>Slip/Trip/Fall hazards</w:t>
             </w:r>
           </w:p>
@@ -740,10 +776,20 @@
               <w:t xml:space="preserve"> </w:t>
             </w:r>
             <w:r>
-              <w:t>(Crushing</w:t>
-            </w:r>
-            <w:r>
-              <w:t>,friction, cut, stab, shear hazards)</w:t>
+              <w:t>(</w:t>
+            </w:r>
+            <w:proofErr w:type="spellStart"/>
+            <w:proofErr w:type="gramStart"/>
+            <w:r>
+              <w:t>Crushing</w:t>
+            </w:r>
+            <w:r>
+              <w:t>,friction</w:t>
+            </w:r>
+            <w:proofErr w:type="spellEnd"/>
+            <w:proofErr w:type="gramEnd"/>
+            <w:r>
+              <w:t>, cut, stab, shear hazards)</w:t>
             </w:r>
           </w:p>
           <w:p>
@@ -1041,12 +1087,14 @@
                 <w:color w:val="D9D9D9" w:themeColor="background1" w:themeShade="D9"/>
               </w:rPr>
             </w:pPr>
+            <w:proofErr w:type="gramStart"/>
             <w:r>
               <w:rPr>
                 <w:color w:val="D9D9D9" w:themeColor="background1" w:themeShade="D9"/>
               </w:rPr>
               <w:t>Over reaching</w:t>
             </w:r>
+            <w:proofErr w:type="gramEnd"/>
           </w:p>
           <w:p>
             <w:pPr>
@@ -1385,7 +1433,21 @@
               <w:rPr>
                 <w:color w:val="D9D9D9" w:themeColor="background1" w:themeShade="D9"/>
               </w:rPr>
-              <w:t>Work with fungi/bact/viruses</w:t>
+              <w:t>Work with fungi/</w:t>
+            </w:r>
+            <w:proofErr w:type="spellStart"/>
+            <w:r>
+              <w:rPr>
+                <w:color w:val="D9D9D9" w:themeColor="background1" w:themeShade="D9"/>
+              </w:rPr>
+              <w:t>bact</w:t>
+            </w:r>
+            <w:proofErr w:type="spellEnd"/>
+            <w:r>
+              <w:rPr>
+                <w:color w:val="D9D9D9" w:themeColor="background1" w:themeShade="D9"/>
+              </w:rPr>
+              <w:t>/viruses</w:t>
             </w:r>
           </w:p>
         </w:tc>
@@ -2124,6 +2186,34 @@
                 <w:b/>
               </w:rPr>
             </w:pPr>
+            <w:r>
+              <w:rPr>
+                <w:b/>
+              </w:rPr>
+              <w:t xml:space="preserve">Cable management to reduce the risk of trips or system </w:t>
+            </w:r>
+            <w:proofErr w:type="spellStart"/>
+            <w:r>
+              <w:rPr>
+                <w:b/>
+              </w:rPr>
+              <w:t>fauilures</w:t>
+            </w:r>
+            <w:proofErr w:type="spellEnd"/>
+            <w:r>
+              <w:rPr>
+                <w:b/>
+              </w:rPr>
+              <w:t xml:space="preserve"> due to snagged cords.</w:t>
+            </w:r>
+            <w:bookmarkStart w:id="0" w:name="_GoBack"/>
+            <w:bookmarkEnd w:id="0"/>
+            <w:r>
+              <w:rPr>
+                <w:b/>
+              </w:rPr>
+              <w:t xml:space="preserve"> </w:t>
+            </w:r>
           </w:p>
           <w:p>
             <w:pPr>
@@ -2347,7 +2437,7 @@
                     </wp:anchor>
                   </w:drawing>
                 </mc:Choice>
-                <mc:Fallback xmlns:w16cid="http://schemas.microsoft.com/office/word/2016/wordml/cid" xmlns:am3d="http://schemas.microsoft.com/office/drawing/2017/model3d" xmlns:aink="http://schemas.microsoft.com/office/drawing/2016/ink" xmlns:cx8="http://schemas.microsoft.com/office/drawing/2016/5/14/chartex" xmlns:cx7="http://schemas.microsoft.com/office/drawing/2016/5/13/chartex" xmlns:cx6="http://schemas.microsoft.com/office/drawing/2016/5/12/chartex" xmlns:cx5="http://schemas.microsoft.com/office/drawing/2016/5/11/chartex" xmlns:cx4="http://schemas.microsoft.com/office/drawing/2016/5/10/chartex" xmlns:cx3="http://schemas.microsoft.com/office/drawing/2016/5/9/chartex" xmlns:cx2="http://schemas.microsoft.com/office/drawing/2015/10/21/chartex">
+                <mc:Fallback>
                   <w:pict>
                     <v:oval w14:anchorId="137F2DDC" id="Oval 18" o:spid="_x0000_s1026" style="position:absolute;margin-left:171.5pt;margin-top:71.6pt;width:22.5pt;height:19.5pt;z-index:251856896;visibility:visible;mso-wrap-style:square;mso-width-percent:0;mso-height-percent:0;mso-wrap-distance-left:9pt;mso-wrap-distance-top:0;mso-wrap-distance-right:9pt;mso-wrap-distance-bottom:0;mso-position-horizontal:absolute;mso-position-horizontal-relative:text;mso-position-vertical:absolute;mso-position-vertical-relative:text;mso-width-percent:0;mso-height-percent:0;mso-width-relative:margin;mso-height-relative:margin;v-text-anchor:middle" o:gfxdata="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" fillcolor="white [3212]" strokecolor="#4579b8 [3044]">
                       <v:shadow on="t" color="black" opacity="22937f" origin=",.5" offset="0,.63889mm"/>
@@ -2996,7 +3086,7 @@
                     </wp:anchor>
                   </w:drawing>
                 </mc:Choice>
-                <mc:Fallback xmlns:w16cid="http://schemas.microsoft.com/office/word/2016/wordml/cid" xmlns:am3d="http://schemas.microsoft.com/office/drawing/2017/model3d" xmlns:aink="http://schemas.microsoft.com/office/drawing/2016/ink" xmlns:cx8="http://schemas.microsoft.com/office/drawing/2016/5/14/chartex" xmlns:cx7="http://schemas.microsoft.com/office/drawing/2016/5/13/chartex" xmlns:cx6="http://schemas.microsoft.com/office/drawing/2016/5/12/chartex" xmlns:cx5="http://schemas.microsoft.com/office/drawing/2016/5/11/chartex" xmlns:cx4="http://schemas.microsoft.com/office/drawing/2016/5/10/chartex" xmlns:cx3="http://schemas.microsoft.com/office/drawing/2016/5/9/chartex" xmlns:cx2="http://schemas.microsoft.com/office/drawing/2015/10/21/chartex">
+                <mc:Fallback>
                   <w:pict>
                     <v:oval w14:anchorId="7E105CAE" id="Oval 15" o:spid="_x0000_s1026" style="position:absolute;margin-left:407.35pt;margin-top:-3.75pt;width:22.5pt;height:19.5pt;z-index:251853824;visibility:visible;mso-wrap-style:square;mso-width-percent:0;mso-height-percent:0;mso-wrap-distance-left:9pt;mso-wrap-distance-top:0;mso-wrap-distance-right:9pt;mso-wrap-distance-bottom:0;mso-position-horizontal:absolute;mso-position-horizontal-relative:text;mso-position-vertical:absolute;mso-position-vertical-relative:text;mso-width-percent:0;mso-height-percent:0;mso-width-relative:margin;mso-height-relative:margin;v-text-anchor:middle" o:gfxdata="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" fillcolor="white [3212]" strokecolor="#4579b8 [3044]">
                       <v:shadow on="t" color="black" opacity="22937f" origin=",.5" offset="0,.63889mm"/>
@@ -3075,7 +3165,7 @@
                     </wp:anchor>
                   </w:drawing>
                 </mc:Choice>
-                <mc:Fallback xmlns:w16cid="http://schemas.microsoft.com/office/word/2016/wordml/cid" xmlns:am3d="http://schemas.microsoft.com/office/drawing/2017/model3d" xmlns:aink="http://schemas.microsoft.com/office/drawing/2016/ink" xmlns:cx8="http://schemas.microsoft.com/office/drawing/2016/5/14/chartex" xmlns:cx7="http://schemas.microsoft.com/office/drawing/2016/5/13/chartex" xmlns:cx6="http://schemas.microsoft.com/office/drawing/2016/5/12/chartex" xmlns:cx5="http://schemas.microsoft.com/office/drawing/2016/5/11/chartex" xmlns:cx4="http://schemas.microsoft.com/office/drawing/2016/5/10/chartex" xmlns:cx3="http://schemas.microsoft.com/office/drawing/2016/5/9/chartex" xmlns:cx2="http://schemas.microsoft.com/office/drawing/2015/10/21/chartex">
+                <mc:Fallback>
                   <w:pict>
                     <v:oval w14:anchorId="639D7F5F" id="Oval 17" o:spid="_x0000_s1026" style="position:absolute;margin-left:249.75pt;margin-top:-4.05pt;width:22.5pt;height:19.5pt;z-index:251855872;visibility:visible;mso-wrap-style:square;mso-width-percent:0;mso-height-percent:0;mso-wrap-distance-left:9pt;mso-wrap-distance-top:0;mso-wrap-distance-right:9pt;mso-wrap-distance-bottom:0;mso-position-horizontal:absolute;mso-position-horizontal-relative:text;mso-position-vertical:absolute;mso-position-vertical-relative:text;mso-width-percent:0;mso-height-percent:0;mso-width-relative:margin;mso-height-relative:margin;v-text-anchor:middle" o:gfxdata="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" fillcolor="white [3212]" strokecolor="#4579b8 [3044]">
                       <v:shadow on="t" color="black" opacity="22937f" origin=",.5" offset="0,.63889mm"/>
@@ -3154,7 +3244,7 @@
                     </wp:anchor>
                   </w:drawing>
                 </mc:Choice>
-                <mc:Fallback xmlns:w16cid="http://schemas.microsoft.com/office/word/2016/wordml/cid" xmlns:am3d="http://schemas.microsoft.com/office/drawing/2017/model3d" xmlns:aink="http://schemas.microsoft.com/office/drawing/2016/ink" xmlns:cx8="http://schemas.microsoft.com/office/drawing/2016/5/14/chartex" xmlns:cx7="http://schemas.microsoft.com/office/drawing/2016/5/13/chartex" xmlns:cx6="http://schemas.microsoft.com/office/drawing/2016/5/12/chartex" xmlns:cx5="http://schemas.microsoft.com/office/drawing/2016/5/11/chartex" xmlns:cx4="http://schemas.microsoft.com/office/drawing/2016/5/10/chartex" xmlns:cx3="http://schemas.microsoft.com/office/drawing/2016/5/9/chartex" xmlns:cx2="http://schemas.microsoft.com/office/drawing/2015/10/21/chartex">
+                <mc:Fallback>
                   <w:pict>
                     <v:oval w14:anchorId="73913B2F" id="Oval 19" o:spid="_x0000_s1026" style="position:absolute;margin-left:96.3pt;margin-top:-4.05pt;width:22.5pt;height:19.5pt;z-index:251857920;visibility:visible;mso-wrap-style:square;mso-width-percent:0;mso-height-percent:0;mso-wrap-distance-left:9pt;mso-wrap-distance-top:0;mso-wrap-distance-right:9pt;mso-wrap-distance-bottom:0;mso-position-horizontal:absolute;mso-position-horizontal-relative:text;mso-position-vertical:absolute;mso-position-vertical-relative:text;mso-width-percent:0;mso-height-percent:0;mso-width-relative:margin;mso-height-relative:margin;v-text-anchor:middle" o:gfxdata="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" fillcolor="white [3212]" strokecolor="#4579b8 [3044]">
                       <v:shadow on="t" color="black" opacity="22937f" origin=",.5" offset="0,.63889mm"/>
@@ -3233,7 +3323,7 @@
                     </wp:anchor>
                   </w:drawing>
                 </mc:Choice>
-                <mc:Fallback xmlns:w16cid="http://schemas.microsoft.com/office/word/2016/wordml/cid" xmlns:am3d="http://schemas.microsoft.com/office/drawing/2017/model3d" xmlns:aink="http://schemas.microsoft.com/office/drawing/2016/ink" xmlns:cx8="http://schemas.microsoft.com/office/drawing/2016/5/14/chartex" xmlns:cx7="http://schemas.microsoft.com/office/drawing/2016/5/13/chartex" xmlns:cx6="http://schemas.microsoft.com/office/drawing/2016/5/12/chartex" xmlns:cx5="http://schemas.microsoft.com/office/drawing/2016/5/11/chartex" xmlns:cx4="http://schemas.microsoft.com/office/drawing/2016/5/10/chartex" xmlns:cx3="http://schemas.microsoft.com/office/drawing/2016/5/9/chartex" xmlns:cx2="http://schemas.microsoft.com/office/drawing/2015/10/21/chartex">
+                <mc:Fallback>
                   <w:pict>
                     <v:oval w14:anchorId="6139D267" id="Oval 20" o:spid="_x0000_s1026" style="position:absolute;margin-left:22.15pt;margin-top:-4.1pt;width:22.5pt;height:19.5pt;z-index:251858944;visibility:visible;mso-wrap-style:square;mso-width-percent:0;mso-height-percent:0;mso-wrap-distance-left:9pt;mso-wrap-distance-top:0;mso-wrap-distance-right:9pt;mso-wrap-distance-bottom:0;mso-position-horizontal:absolute;mso-position-horizontal-relative:text;mso-position-vertical:absolute;mso-position-vertical-relative:text;mso-width-percent:0;mso-height-percent:0;mso-width-relative:margin;mso-height-relative:margin;v-text-anchor:middle" o:gfxdata="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" fillcolor="white [3212]" strokecolor="#4579b8 [3044]">
                       <v:shadow on="t" color="black" opacity="22937f" origin=",.5" offset="0,.63889mm"/>
@@ -3336,7 +3426,7 @@
                     </wp:anchor>
                   </w:drawing>
                 </mc:Choice>
-                <mc:Fallback xmlns:w16cid="http://schemas.microsoft.com/office/word/2016/wordml/cid" xmlns:am3d="http://schemas.microsoft.com/office/drawing/2017/model3d" xmlns:aink="http://schemas.microsoft.com/office/drawing/2016/ink" xmlns:cx8="http://schemas.microsoft.com/office/drawing/2016/5/14/chartex" xmlns:cx7="http://schemas.microsoft.com/office/drawing/2016/5/13/chartex" xmlns:cx6="http://schemas.microsoft.com/office/drawing/2016/5/12/chartex" xmlns:cx5="http://schemas.microsoft.com/office/drawing/2016/5/11/chartex" xmlns:cx4="http://schemas.microsoft.com/office/drawing/2016/5/10/chartex" xmlns:cx3="http://schemas.microsoft.com/office/drawing/2016/5/9/chartex" xmlns:cx2="http://schemas.microsoft.com/office/drawing/2015/10/21/chartex">
+                <mc:Fallback>
                   <w:pict>
                     <v:oval w14:anchorId="6955C008" id="Oval 25" o:spid="_x0000_s1026" style="position:absolute;margin-left:20.85pt;margin-top:71pt;width:22.5pt;height:19.5pt;z-index:251817984;visibility:visible;mso-wrap-style:square;mso-width-percent:0;mso-height-percent:0;mso-wrap-distance-left:9pt;mso-wrap-distance-top:0;mso-wrap-distance-right:9pt;mso-wrap-distance-bottom:0;mso-position-horizontal:absolute;mso-position-horizontal-relative:text;mso-position-vertical:absolute;mso-position-vertical-relative:text;mso-width-percent:0;mso-height-percent:0;mso-width-relative:margin;mso-height-relative:margin;v-text-anchor:middle" o:gfxdata="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" fillcolor="white [3212]" strokecolor="#4579b8 [3044]">
                       <v:shadow on="t" color="black" opacity="22937f" origin=",.5" offset="0,.63889mm"/>
@@ -3637,7 +3727,7 @@
                     </wp:anchor>
                   </w:drawing>
                 </mc:Choice>
-                <mc:Fallback xmlns:w16cid="http://schemas.microsoft.com/office/word/2016/wordml/cid" xmlns:am3d="http://schemas.microsoft.com/office/drawing/2017/model3d" xmlns:aink="http://schemas.microsoft.com/office/drawing/2016/ink" xmlns:cx8="http://schemas.microsoft.com/office/drawing/2016/5/14/chartex" xmlns:cx7="http://schemas.microsoft.com/office/drawing/2016/5/13/chartex" xmlns:cx6="http://schemas.microsoft.com/office/drawing/2016/5/12/chartex" xmlns:cx5="http://schemas.microsoft.com/office/drawing/2016/5/11/chartex" xmlns:cx4="http://schemas.microsoft.com/office/drawing/2016/5/10/chartex" xmlns:cx3="http://schemas.microsoft.com/office/drawing/2016/5/9/chartex" xmlns:cx2="http://schemas.microsoft.com/office/drawing/2015/10/21/chartex">
+                <mc:Fallback>
                   <w:pict>
                     <v:oval w14:anchorId="7B157FA4" id="Oval 23" o:spid="_x0000_s1026" style="position:absolute;margin-left:174.4pt;margin-top:-4.75pt;width:22.5pt;height:19.5pt;z-index:251815936;visibility:visible;mso-wrap-style:square;mso-width-percent:0;mso-height-percent:0;mso-wrap-distance-left:9pt;mso-wrap-distance-top:0;mso-wrap-distance-right:9pt;mso-wrap-distance-bottom:0;mso-position-horizontal:absolute;mso-position-horizontal-relative:text;mso-position-vertical:absolute;mso-position-vertical-relative:text;mso-width-percent:0;mso-height-percent:0;mso-width-relative:margin;mso-height-relative:margin;v-text-anchor:middle" o:gfxdata="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" fillcolor="white [3212]" strokecolor="#4579b8 [3044]">
                       <v:shadow on="t" color="black" opacity="22937f" origin=",.5" offset="0,.63889mm"/>
@@ -3715,7 +3805,7 @@
                     </wp:anchor>
                   </w:drawing>
                 </mc:Choice>
-                <mc:Fallback xmlns:w16cid="http://schemas.microsoft.com/office/word/2016/wordml/cid" xmlns:am3d="http://schemas.microsoft.com/office/drawing/2017/model3d" xmlns:aink="http://schemas.microsoft.com/office/drawing/2016/ink" xmlns:cx8="http://schemas.microsoft.com/office/drawing/2016/5/14/chartex" xmlns:cx7="http://schemas.microsoft.com/office/drawing/2016/5/13/chartex" xmlns:cx6="http://schemas.microsoft.com/office/drawing/2016/5/12/chartex" xmlns:cx5="http://schemas.microsoft.com/office/drawing/2016/5/11/chartex" xmlns:cx4="http://schemas.microsoft.com/office/drawing/2016/5/10/chartex" xmlns:cx3="http://schemas.microsoft.com/office/drawing/2016/5/9/chartex" xmlns:cx2="http://schemas.microsoft.com/office/drawing/2015/10/21/chartex">
+                <mc:Fallback>
                   <w:pict>
                     <v:oval w14:anchorId="59CC18B5" id="Oval 24" o:spid="_x0000_s1026" style="position:absolute;margin-left:95.65pt;margin-top:-4.75pt;width:22.5pt;height:19.5pt;z-index:251816960;visibility:visible;mso-wrap-style:square;mso-width-percent:0;mso-height-percent:0;mso-wrap-distance-left:9pt;mso-wrap-distance-top:0;mso-wrap-distance-right:9pt;mso-wrap-distance-bottom:0;mso-position-horizontal:absolute;mso-position-horizontal-relative:text;mso-position-vertical:absolute;mso-position-vertical-relative:text;mso-width-percent:0;mso-height-percent:0;mso-width-relative:margin;mso-height-relative:margin;v-text-anchor:middle" o:gfxdata="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" fillcolor="white [3212]" strokecolor="#4579b8 [3044]">
                       <v:shadow on="t" color="black" opacity="22937f" origin=",.5" offset="0,.63889mm"/>
@@ -4110,7 +4200,7 @@
                     </wp:anchor>
                   </w:drawing>
                 </mc:Choice>
-                <mc:Fallback xmlns:w16cid="http://schemas.microsoft.com/office/word/2016/wordml/cid" xmlns:am3d="http://schemas.microsoft.com/office/drawing/2017/model3d" xmlns:aink="http://schemas.microsoft.com/office/drawing/2016/ink" xmlns:cx8="http://schemas.microsoft.com/office/drawing/2016/5/14/chartex" xmlns:cx7="http://schemas.microsoft.com/office/drawing/2016/5/13/chartex" xmlns:cx6="http://schemas.microsoft.com/office/drawing/2016/5/12/chartex" xmlns:cx5="http://schemas.microsoft.com/office/drawing/2016/5/11/chartex" xmlns:cx4="http://schemas.microsoft.com/office/drawing/2016/5/10/chartex" xmlns:cx3="http://schemas.microsoft.com/office/drawing/2016/5/9/chartex" xmlns:cx2="http://schemas.microsoft.com/office/drawing/2015/10/21/chartex">
+                <mc:Fallback>
                   <w:pict>
                     <v:oval w14:anchorId="32DE76A9" id="Oval 39" o:spid="_x0000_s1026" style="position:absolute;margin-left:214.9pt;margin-top:-3.8pt;width:22.5pt;height:19.5pt;z-index:251840512;visibility:visible;mso-wrap-style:square;mso-width-percent:0;mso-height-percent:0;mso-wrap-distance-left:9pt;mso-wrap-distance-top:0;mso-wrap-distance-right:9pt;mso-wrap-distance-bottom:0;mso-position-horizontal:absolute;mso-position-horizontal-relative:text;mso-position-vertical:absolute;mso-position-vertical-relative:text;mso-width-percent:0;mso-height-percent:0;mso-width-relative:margin;mso-height-relative:margin;v-text-anchor:middle" o:gfxdata="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" fillcolor="window" strokecolor="#4a7ebb">
                       <v:shadow on="t" color="black" opacity="22937f" origin=",.5" offset="0,.63889mm"/>
@@ -4190,7 +4280,7 @@
                     </wp:anchor>
                   </w:drawing>
                 </mc:Choice>
-                <mc:Fallback xmlns:w16cid="http://schemas.microsoft.com/office/word/2016/wordml/cid" xmlns:am3d="http://schemas.microsoft.com/office/drawing/2017/model3d" xmlns:aink="http://schemas.microsoft.com/office/drawing/2016/ink" xmlns:cx8="http://schemas.microsoft.com/office/drawing/2016/5/14/chartex" xmlns:cx7="http://schemas.microsoft.com/office/drawing/2016/5/13/chartex" xmlns:cx6="http://schemas.microsoft.com/office/drawing/2016/5/12/chartex" xmlns:cx5="http://schemas.microsoft.com/office/drawing/2016/5/11/chartex" xmlns:cx4="http://schemas.microsoft.com/office/drawing/2016/5/10/chartex" xmlns:cx3="http://schemas.microsoft.com/office/drawing/2016/5/9/chartex" xmlns:cx2="http://schemas.microsoft.com/office/drawing/2015/10/21/chartex">
+                <mc:Fallback>
                   <w:pict>
                     <v:oval w14:anchorId="14E59AD1" id="Oval 38" o:spid="_x0000_s1026" style="position:absolute;margin-left:116.45pt;margin-top:-4.25pt;width:22.5pt;height:19.5pt;z-index:251838464;visibility:visible;mso-wrap-style:square;mso-width-percent:0;mso-height-percent:0;mso-wrap-distance-left:9pt;mso-wrap-distance-top:0;mso-wrap-distance-right:9pt;mso-wrap-distance-bottom:0;mso-position-horizontal:absolute;mso-position-horizontal-relative:text;mso-position-vertical:absolute;mso-position-vertical-relative:text;mso-width-percent:0;mso-height-percent:0;mso-width-relative:margin;mso-height-relative:margin;v-text-anchor:middle" o:gfxdata="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" fillcolor="window" strokecolor="#4a7ebb">
                       <v:shadow on="t" color="black" opacity="22937f" origin=",.5" offset="0,.63889mm"/>
@@ -4270,7 +4360,7 @@
                     </wp:anchor>
                   </w:drawing>
                 </mc:Choice>
-                <mc:Fallback xmlns:w16cid="http://schemas.microsoft.com/office/word/2016/wordml/cid" xmlns:am3d="http://schemas.microsoft.com/office/drawing/2017/model3d" xmlns:aink="http://schemas.microsoft.com/office/drawing/2016/ink" xmlns:cx8="http://schemas.microsoft.com/office/drawing/2016/5/14/chartex" xmlns:cx7="http://schemas.microsoft.com/office/drawing/2016/5/13/chartex" xmlns:cx6="http://schemas.microsoft.com/office/drawing/2016/5/12/chartex" xmlns:cx5="http://schemas.microsoft.com/office/drawing/2016/5/11/chartex" xmlns:cx4="http://schemas.microsoft.com/office/drawing/2016/5/10/chartex" xmlns:cx3="http://schemas.microsoft.com/office/drawing/2016/5/9/chartex" xmlns:cx2="http://schemas.microsoft.com/office/drawing/2015/10/21/chartex">
+                <mc:Fallback>
                   <w:pict>
                     <v:oval w14:anchorId="6BCC9A04" id="Oval 34" o:spid="_x0000_s1026" style="position:absolute;margin-left:19pt;margin-top:-3.85pt;width:22.5pt;height:19.5pt;z-index:251825152;visibility:visible;mso-wrap-style:square;mso-width-percent:0;mso-height-percent:0;mso-wrap-distance-left:9pt;mso-wrap-distance-top:0;mso-wrap-distance-right:9pt;mso-wrap-distance-bottom:0;mso-position-horizontal:absolute;mso-position-horizontal-relative:text;mso-position-vertical:absolute;mso-position-vertical-relative:text;mso-width-percent:0;mso-height-percent:0;mso-width-relative:margin;mso-height-relative:margin;v-text-anchor:middle" o:gfxdata="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" fillcolor="window" strokecolor="#4a7ebb">
                       <v:shadow on="t" color="black" opacity="22937f" origin=",.5" offset="0,.63889mm"/>
@@ -4388,7 +4478,15 @@
               <w:pStyle w:val="f-breakheader"/>
             </w:pPr>
             <w:r>
-              <w:t>Check equipment connection and safety feature. Ensure the robot is placed on firm foundtation and the surrounding is clear when it is in motion.</w:t>
+              <w:t xml:space="preserve">Check equipment connection and safety feature. Ensure the robot is placed on firm </w:t>
+            </w:r>
+            <w:proofErr w:type="spellStart"/>
+            <w:r>
+              <w:t>foundtation</w:t>
+            </w:r>
+            <w:proofErr w:type="spellEnd"/>
+            <w:r>
+              <w:t xml:space="preserve"> and the surrounding is clear when it is in motion.</w:t>
             </w:r>
           </w:p>
           <w:p>
@@ -4461,6 +4559,9 @@
             <w:r>
               <w:t>Check the area around the robot is clear</w:t>
             </w:r>
+            <w:r>
+              <w:t xml:space="preserve"> (no people, objects or cables in the robot’s workspace or path).</w:t>
+            </w:r>
           </w:p>
           <w:p>
             <w:pPr>
@@ -4559,6 +4660,12 @@
             </w:pPr>
             <w:r>
               <w:t>Check the area around the robot is clear</w:t>
+            </w:r>
+            <w:r>
+              <w:t xml:space="preserve"> </w:t>
+            </w:r>
+            <w:r>
+              <w:t>(no people, objects or cables in the robot’s workspace or path).</w:t>
             </w:r>
           </w:p>
           <w:p>
@@ -4627,7 +4734,17 @@
               <w:pStyle w:val="f-breakheader"/>
             </w:pPr>
             <w:r>
-              <w:t>Emergency stop signal is sent or installed a emergency stop button when noticing abnormal behaviour in robot movement and pose</w:t>
+              <w:t xml:space="preserve">Emergency stop signal is sent or installed </w:t>
+            </w:r>
+            <w:proofErr w:type="spellStart"/>
+            <w:proofErr w:type="gramStart"/>
+            <w:r>
+              <w:t>a</w:t>
+            </w:r>
+            <w:proofErr w:type="spellEnd"/>
+            <w:proofErr w:type="gramEnd"/>
+            <w:r>
+              <w:t xml:space="preserve"> emergency stop button when noticing abnormal behaviour in robot movement and pose</w:t>
             </w:r>
           </w:p>
           <w:p>
@@ -4679,8 +4796,6 @@
             <w:pPr>
               <w:pStyle w:val="f-breakheader"/>
             </w:pPr>
-            <w:bookmarkStart w:id="0" w:name="_GoBack"/>
-            <w:bookmarkEnd w:id="0"/>
           </w:p>
         </w:tc>
       </w:tr>
@@ -4845,7 +4960,7 @@
                     </wp:anchor>
                   </w:drawing>
                 </mc:Choice>
-                <mc:Fallback xmlns:w16cid="http://schemas.microsoft.com/office/word/2016/wordml/cid" xmlns:am3d="http://schemas.microsoft.com/office/drawing/2017/model3d" xmlns:aink="http://schemas.microsoft.com/office/drawing/2016/ink" xmlns:cx8="http://schemas.microsoft.com/office/drawing/2016/5/14/chartex" xmlns:cx7="http://schemas.microsoft.com/office/drawing/2016/5/13/chartex" xmlns:cx6="http://schemas.microsoft.com/office/drawing/2016/5/12/chartex" xmlns:cx5="http://schemas.microsoft.com/office/drawing/2016/5/11/chartex" xmlns:cx4="http://schemas.microsoft.com/office/drawing/2016/5/10/chartex" xmlns:cx3="http://schemas.microsoft.com/office/drawing/2016/5/9/chartex" xmlns:cx2="http://schemas.microsoft.com/office/drawing/2015/10/21/chartex">
+                <mc:Fallback>
                   <w:pict>
                     <v:line w14:anchorId="2EF33827" id="Straight Connector 40" o:spid="_x0000_s1026" style="position:absolute;flip:y;z-index:251841536;visibility:visible;mso-wrap-style:square;mso-wrap-distance-left:9pt;mso-wrap-distance-top:0;mso-wrap-distance-right:9pt;mso-wrap-distance-bottom:0;mso-position-horizontal:absolute;mso-position-horizontal-relative:text;mso-position-vertical:absolute;mso-position-vertical-relative:text" from="30.9pt,7.55pt" to="150.15pt,8.3pt" o:gfxdata="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" strokecolor="black [3040]"/>
                   </w:pict>
@@ -5080,7 +5195,7 @@
                     </wp:anchor>
                   </w:drawing>
                 </mc:Choice>
-                <mc:Fallback xmlns:w16cid="http://schemas.microsoft.com/office/word/2016/wordml/cid" xmlns:am3d="http://schemas.microsoft.com/office/drawing/2017/model3d" xmlns:aink="http://schemas.microsoft.com/office/drawing/2016/ink" xmlns:cx8="http://schemas.microsoft.com/office/drawing/2016/5/14/chartex" xmlns:cx7="http://schemas.microsoft.com/office/drawing/2016/5/13/chartex" xmlns:cx6="http://schemas.microsoft.com/office/drawing/2016/5/12/chartex" xmlns:cx5="http://schemas.microsoft.com/office/drawing/2016/5/11/chartex" xmlns:cx4="http://schemas.microsoft.com/office/drawing/2016/5/10/chartex" xmlns:cx3="http://schemas.microsoft.com/office/drawing/2016/5/9/chartex" xmlns:cx2="http://schemas.microsoft.com/office/drawing/2015/10/21/chartex">
+                <mc:Fallback>
                   <w:pict>
                     <v:line w14:anchorId="4DB7B5EF" id="Straight Connector 42" o:spid="_x0000_s1026" style="position:absolute;flip:y;z-index:251845632;visibility:visible;mso-wrap-style:square;mso-width-percent:0;mso-height-percent:0;mso-wrap-distance-left:9pt;mso-wrap-distance-top:0;mso-wrap-distance-right:9pt;mso-wrap-distance-bottom:0;mso-position-horizontal:absolute;mso-position-horizontal-relative:text;mso-position-vertical:absolute;mso-position-vertical-relative:text;mso-width-percent:0;mso-height-percent:0;mso-width-relative:margin;mso-height-relative:margin" from="28.1pt,7.2pt" to="132.35pt,7.95pt" o:gfxdata="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" strokecolor="black [3040]"/>
                   </w:pict>
@@ -5224,7 +5339,7 @@
 </file>
 
 <file path=word/endnotes.xml><?xml version="1.0" encoding="utf-8"?>
-<w:endnotes xmlns:wpc="http://schemas.microsoft.com/office/word/2010/wordprocessingCanvas" xmlns:cx="http://schemas.microsoft.com/office/drawing/2014/chartex" xmlns:cx1="http://schemas.microsoft.com/office/drawing/2015/9/8/chartex" xmlns:mc="http://schemas.openxmlformats.org/markup-compatibility/2006" xmlns:o="urn:schemas-microsoft-com:office:office" xmlns:r="http://schemas.openxmlformats.org/officeDocument/2006/relationships" xmlns:m="http://schemas.openxmlformats.org/officeDocument/2006/math" xmlns:v="urn:schemas-microsoft-com:vml" xmlns:wp14="http://schemas.microsoft.com/office/word/2010/wordprocessingDrawing" xmlns:wp="http://schemas.openxmlformats.org/drawingml/2006/wordprocessingDrawing" xmlns:w10="urn:schemas-microsoft-com:office:word" xmlns:w="http://schemas.openxmlformats.org/wordprocessingml/2006/main" xmlns:w14="http://schemas.microsoft.com/office/word/2010/wordml" xmlns:w15="http://schemas.microsoft.com/office/word/2012/wordml" xmlns:w16se="http://schemas.microsoft.com/office/word/2015/wordml/symex" xmlns:wpg="http://schemas.microsoft.com/office/word/2010/wordprocessingGroup" xmlns:wpi="http://schemas.microsoft.com/office/word/2010/wordprocessingInk" xmlns:wne="http://schemas.microsoft.com/office/word/2006/wordml" xmlns:wps="http://schemas.microsoft.com/office/word/2010/wordprocessingShape" mc:Ignorable="w14 w15 w16se wp14">
+<w:endnotes xmlns:wpc="http://schemas.microsoft.com/office/word/2010/wordprocessingCanvas" xmlns:cx="http://schemas.microsoft.com/office/drawing/2014/chartex" xmlns:cx1="http://schemas.microsoft.com/office/drawing/2015/9/8/chartex" xmlns:cx2="http://schemas.microsoft.com/office/drawing/2015/10/21/chartex" xmlns:cx3="http://schemas.microsoft.com/office/drawing/2016/5/9/chartex" xmlns:cx4="http://schemas.microsoft.com/office/drawing/2016/5/10/chartex" xmlns:cx5="http://schemas.microsoft.com/office/drawing/2016/5/11/chartex" xmlns:cx6="http://schemas.microsoft.com/office/drawing/2016/5/12/chartex" xmlns:cx7="http://schemas.microsoft.com/office/drawing/2016/5/13/chartex" xmlns:cx8="http://schemas.microsoft.com/office/drawing/2016/5/14/chartex" xmlns:mc="http://schemas.openxmlformats.org/markup-compatibility/2006" xmlns:aink="http://schemas.microsoft.com/office/drawing/2016/ink" xmlns:am3d="http://schemas.microsoft.com/office/drawing/2017/model3d" xmlns:o="urn:schemas-microsoft-com:office:office" xmlns:r="http://schemas.openxmlformats.org/officeDocument/2006/relationships" xmlns:m="http://schemas.openxmlformats.org/officeDocument/2006/math" xmlns:v="urn:schemas-microsoft-com:vml" xmlns:wp14="http://schemas.microsoft.com/office/word/2010/wordprocessingDrawing" xmlns:wp="http://schemas.openxmlformats.org/drawingml/2006/wordprocessingDrawing" xmlns:w10="urn:schemas-microsoft-com:office:word" xmlns:w="http://schemas.openxmlformats.org/wordprocessingml/2006/main" xmlns:w14="http://schemas.microsoft.com/office/word/2010/wordml" xmlns:w15="http://schemas.microsoft.com/office/word/2012/wordml" xmlns:w16cid="http://schemas.microsoft.com/office/word/2016/wordml/cid" xmlns:w16se="http://schemas.microsoft.com/office/word/2015/wordml/symex" xmlns:wpg="http://schemas.microsoft.com/office/word/2010/wordprocessingGroup" xmlns:wpi="http://schemas.microsoft.com/office/word/2010/wordprocessingInk" xmlns:wne="http://schemas.microsoft.com/office/word/2006/wordml" xmlns:wps="http://schemas.microsoft.com/office/word/2010/wordprocessingShape" mc:Ignorable="w14 w15 w16se w16cid wp14">
   <w:endnote w:type="separator" w:id="-1">
     <w:p>
       <w:r>
@@ -5243,7 +5358,7 @@
 </file>
 
 <file path=word/footer1.xml><?xml version="1.0" encoding="utf-8"?>
-<w:ftr xmlns:wpc="http://schemas.microsoft.com/office/word/2010/wordprocessingCanvas" xmlns:cx="http://schemas.microsoft.com/office/drawing/2014/chartex" xmlns:cx1="http://schemas.microsoft.com/office/drawing/2015/9/8/chartex" xmlns:mc="http://schemas.openxmlformats.org/markup-compatibility/2006" xmlns:o="urn:schemas-microsoft-com:office:office" xmlns:r="http://schemas.openxmlformats.org/officeDocument/2006/relationships" xmlns:m="http://schemas.openxmlformats.org/officeDocument/2006/math" xmlns:v="urn:schemas-microsoft-com:vml" xmlns:wp14="http://schemas.microsoft.com/office/word/2010/wordprocessingDrawing" xmlns:wp="http://schemas.openxmlformats.org/drawingml/2006/wordprocessingDrawing" xmlns:w10="urn:schemas-microsoft-com:office:word" xmlns:w="http://schemas.openxmlformats.org/wordprocessingml/2006/main" xmlns:w14="http://schemas.microsoft.com/office/word/2010/wordml" xmlns:w15="http://schemas.microsoft.com/office/word/2012/wordml" xmlns:w16se="http://schemas.microsoft.com/office/word/2015/wordml/symex" xmlns:wpg="http://schemas.microsoft.com/office/word/2010/wordprocessingGroup" xmlns:wpi="http://schemas.microsoft.com/office/word/2010/wordprocessingInk" xmlns:wne="http://schemas.microsoft.com/office/word/2006/wordml" xmlns:wps="http://schemas.microsoft.com/office/word/2010/wordprocessingShape" mc:Ignorable="w14 w15 w16se wp14">
+<w:ftr xmlns:wpc="http://schemas.microsoft.com/office/word/2010/wordprocessingCanvas" xmlns:cx="http://schemas.microsoft.com/office/drawing/2014/chartex" xmlns:cx1="http://schemas.microsoft.com/office/drawing/2015/9/8/chartex" xmlns:cx2="http://schemas.microsoft.com/office/drawing/2015/10/21/chartex" xmlns:cx3="http://schemas.microsoft.com/office/drawing/2016/5/9/chartex" xmlns:cx4="http://schemas.microsoft.com/office/drawing/2016/5/10/chartex" xmlns:cx5="http://schemas.microsoft.com/office/drawing/2016/5/11/chartex" xmlns:cx6="http://schemas.microsoft.com/office/drawing/2016/5/12/chartex" xmlns:cx7="http://schemas.microsoft.com/office/drawing/2016/5/13/chartex" xmlns:cx8="http://schemas.microsoft.com/office/drawing/2016/5/14/chartex" xmlns:mc="http://schemas.openxmlformats.org/markup-compatibility/2006" xmlns:aink="http://schemas.microsoft.com/office/drawing/2016/ink" xmlns:am3d="http://schemas.microsoft.com/office/drawing/2017/model3d" xmlns:o="urn:schemas-microsoft-com:office:office" xmlns:r="http://schemas.openxmlformats.org/officeDocument/2006/relationships" xmlns:m="http://schemas.openxmlformats.org/officeDocument/2006/math" xmlns:v="urn:schemas-microsoft-com:vml" xmlns:wp14="http://schemas.microsoft.com/office/word/2010/wordprocessingDrawing" xmlns:wp="http://schemas.openxmlformats.org/drawingml/2006/wordprocessingDrawing" xmlns:w10="urn:schemas-microsoft-com:office:word" xmlns:w="http://schemas.openxmlformats.org/wordprocessingml/2006/main" xmlns:w14="http://schemas.microsoft.com/office/word/2010/wordml" xmlns:w15="http://schemas.microsoft.com/office/word/2012/wordml" xmlns:w16cid="http://schemas.microsoft.com/office/word/2016/wordml/cid" xmlns:w16se="http://schemas.microsoft.com/office/word/2015/wordml/symex" xmlns:wpg="http://schemas.microsoft.com/office/word/2010/wordprocessingGroup" xmlns:wpi="http://schemas.microsoft.com/office/word/2010/wordprocessingInk" xmlns:wne="http://schemas.microsoft.com/office/word/2006/wordml" xmlns:wps="http://schemas.microsoft.com/office/word/2010/wordprocessingShape" mc:Ignorable="w14 w15 w16se w16cid wp14">
   <w:p>
     <w:pPr>
       <w:pStyle w:val="f-footer"/>
@@ -5308,7 +5423,7 @@
 </file>
 
 <file path=word/footnotes.xml><?xml version="1.0" encoding="utf-8"?>
-<w:footnotes xmlns:wpc="http://schemas.microsoft.com/office/word/2010/wordprocessingCanvas" xmlns:cx="http://schemas.microsoft.com/office/drawing/2014/chartex" xmlns:cx1="http://schemas.microsoft.com/office/drawing/2015/9/8/chartex" xmlns:mc="http://schemas.openxmlformats.org/markup-compatibility/2006" xmlns:o="urn:schemas-microsoft-com:office:office" xmlns:r="http://schemas.openxmlformats.org/officeDocument/2006/relationships" xmlns:m="http://schemas.openxmlformats.org/officeDocument/2006/math" xmlns:v="urn:schemas-microsoft-com:vml" xmlns:wp14="http://schemas.microsoft.com/office/word/2010/wordprocessingDrawing" xmlns:wp="http://schemas.openxmlformats.org/drawingml/2006/wordprocessingDrawing" xmlns:w10="urn:schemas-microsoft-com:office:word" xmlns:w="http://schemas.openxmlformats.org/wordprocessingml/2006/main" xmlns:w14="http://schemas.microsoft.com/office/word/2010/wordml" xmlns:w15="http://schemas.microsoft.com/office/word/2012/wordml" xmlns:w16se="http://schemas.microsoft.com/office/word/2015/wordml/symex" xmlns:wpg="http://schemas.microsoft.com/office/word/2010/wordprocessingGroup" xmlns:wpi="http://schemas.microsoft.com/office/word/2010/wordprocessingInk" xmlns:wne="http://schemas.microsoft.com/office/word/2006/wordml" xmlns:wps="http://schemas.microsoft.com/office/word/2010/wordprocessingShape" mc:Ignorable="w14 w15 w16se wp14">
+<w:footnotes xmlns:wpc="http://schemas.microsoft.com/office/word/2010/wordprocessingCanvas" xmlns:cx="http://schemas.microsoft.com/office/drawing/2014/chartex" xmlns:cx1="http://schemas.microsoft.com/office/drawing/2015/9/8/chartex" xmlns:cx2="http://schemas.microsoft.com/office/drawing/2015/10/21/chartex" xmlns:cx3="http://schemas.microsoft.com/office/drawing/2016/5/9/chartex" xmlns:cx4="http://schemas.microsoft.com/office/drawing/2016/5/10/chartex" xmlns:cx5="http://schemas.microsoft.com/office/drawing/2016/5/11/chartex" xmlns:cx6="http://schemas.microsoft.com/office/drawing/2016/5/12/chartex" xmlns:cx7="http://schemas.microsoft.com/office/drawing/2016/5/13/chartex" xmlns:cx8="http://schemas.microsoft.com/office/drawing/2016/5/14/chartex" xmlns:mc="http://schemas.openxmlformats.org/markup-compatibility/2006" xmlns:aink="http://schemas.microsoft.com/office/drawing/2016/ink" xmlns:am3d="http://schemas.microsoft.com/office/drawing/2017/model3d" xmlns:o="urn:schemas-microsoft-com:office:office" xmlns:r="http://schemas.openxmlformats.org/officeDocument/2006/relationships" xmlns:m="http://schemas.openxmlformats.org/officeDocument/2006/math" xmlns:v="urn:schemas-microsoft-com:vml" xmlns:wp14="http://schemas.microsoft.com/office/word/2010/wordprocessingDrawing" xmlns:wp="http://schemas.openxmlformats.org/drawingml/2006/wordprocessingDrawing" xmlns:w10="urn:schemas-microsoft-com:office:word" xmlns:w="http://schemas.openxmlformats.org/wordprocessingml/2006/main" xmlns:w14="http://schemas.microsoft.com/office/word/2010/wordml" xmlns:w15="http://schemas.microsoft.com/office/word/2012/wordml" xmlns:w16cid="http://schemas.microsoft.com/office/word/2016/wordml/cid" xmlns:w16se="http://schemas.microsoft.com/office/word/2015/wordml/symex" xmlns:wpg="http://schemas.microsoft.com/office/word/2010/wordprocessingGroup" xmlns:wpi="http://schemas.microsoft.com/office/word/2010/wordprocessingInk" xmlns:wne="http://schemas.microsoft.com/office/word/2006/wordml" xmlns:wps="http://schemas.microsoft.com/office/word/2010/wordprocessingShape" mc:Ignorable="w14 w15 w16se w16cid wp14">
   <w:footnote w:type="separator" w:id="-1">
     <w:p>
       <w:r>
@@ -5327,7 +5442,7 @@
 </file>
 
 <file path=word/header1.xml><?xml version="1.0" encoding="utf-8"?>
-<w:hdr xmlns:wpc="http://schemas.microsoft.com/office/word/2010/wordprocessingCanvas" xmlns:cx="http://schemas.microsoft.com/office/drawing/2014/chartex" xmlns:cx1="http://schemas.microsoft.com/office/drawing/2015/9/8/chartex" xmlns:mc="http://schemas.openxmlformats.org/markup-compatibility/2006" xmlns:o="urn:schemas-microsoft-com:office:office" xmlns:r="http://schemas.openxmlformats.org/officeDocument/2006/relationships" xmlns:m="http://schemas.openxmlformats.org/officeDocument/2006/math" xmlns:v="urn:schemas-microsoft-com:vml" xmlns:wp14="http://schemas.microsoft.com/office/word/2010/wordprocessingDrawing" xmlns:wp="http://schemas.openxmlformats.org/drawingml/2006/wordprocessingDrawing" xmlns:w10="urn:schemas-microsoft-com:office:word" xmlns:w="http://schemas.openxmlformats.org/wordprocessingml/2006/main" xmlns:w14="http://schemas.microsoft.com/office/word/2010/wordml" xmlns:w15="http://schemas.microsoft.com/office/word/2012/wordml" xmlns:w16se="http://schemas.microsoft.com/office/word/2015/wordml/symex" xmlns:wpg="http://schemas.microsoft.com/office/word/2010/wordprocessingGroup" xmlns:wpi="http://schemas.microsoft.com/office/word/2010/wordprocessingInk" xmlns:wne="http://schemas.microsoft.com/office/word/2006/wordml" xmlns:wps="http://schemas.microsoft.com/office/word/2010/wordprocessingShape" mc:Ignorable="w14 w15 w16se wp14">
+<w:hdr xmlns:wpc="http://schemas.microsoft.com/office/word/2010/wordprocessingCanvas" xmlns:cx="http://schemas.microsoft.com/office/drawing/2014/chartex" xmlns:cx1="http://schemas.microsoft.com/office/drawing/2015/9/8/chartex" xmlns:cx2="http://schemas.microsoft.com/office/drawing/2015/10/21/chartex" xmlns:cx3="http://schemas.microsoft.com/office/drawing/2016/5/9/chartex" xmlns:cx4="http://schemas.microsoft.com/office/drawing/2016/5/10/chartex" xmlns:cx5="http://schemas.microsoft.com/office/drawing/2016/5/11/chartex" xmlns:cx6="http://schemas.microsoft.com/office/drawing/2016/5/12/chartex" xmlns:cx7="http://schemas.microsoft.com/office/drawing/2016/5/13/chartex" xmlns:cx8="http://schemas.microsoft.com/office/drawing/2016/5/14/chartex" xmlns:mc="http://schemas.openxmlformats.org/markup-compatibility/2006" xmlns:aink="http://schemas.microsoft.com/office/drawing/2016/ink" xmlns:am3d="http://schemas.microsoft.com/office/drawing/2017/model3d" xmlns:o="urn:schemas-microsoft-com:office:office" xmlns:r="http://schemas.openxmlformats.org/officeDocument/2006/relationships" xmlns:m="http://schemas.openxmlformats.org/officeDocument/2006/math" xmlns:v="urn:schemas-microsoft-com:vml" xmlns:wp14="http://schemas.microsoft.com/office/word/2010/wordprocessingDrawing" xmlns:wp="http://schemas.openxmlformats.org/drawingml/2006/wordprocessingDrawing" xmlns:w10="urn:schemas-microsoft-com:office:word" xmlns:w="http://schemas.openxmlformats.org/wordprocessingml/2006/main" xmlns:w14="http://schemas.microsoft.com/office/word/2010/wordml" xmlns:w15="http://schemas.microsoft.com/office/word/2012/wordml" xmlns:w16cid="http://schemas.microsoft.com/office/word/2016/wordml/cid" xmlns:w16se="http://schemas.microsoft.com/office/word/2015/wordml/symex" xmlns:wpg="http://schemas.microsoft.com/office/word/2010/wordprocessingGroup" xmlns:wpi="http://schemas.microsoft.com/office/word/2010/wordprocessingInk" xmlns:wne="http://schemas.microsoft.com/office/word/2006/wordml" xmlns:wps="http://schemas.microsoft.com/office/word/2010/wordprocessingShape" mc:Ignorable="w14 w15 w16se w16cid wp14">
   <w:p>
     <w:pPr>
       <w:pStyle w:val="Header"/>
@@ -5456,7 +5571,7 @@
 </file>
 
 <file path=word/numbering.xml><?xml version="1.0" encoding="utf-8"?>
-<w:numbering xmlns:wpc="http://schemas.microsoft.com/office/word/2010/wordprocessingCanvas" xmlns:cx="http://schemas.microsoft.com/office/drawing/2014/chartex" xmlns:cx1="http://schemas.microsoft.com/office/drawing/2015/9/8/chartex" xmlns:mc="http://schemas.openxmlformats.org/markup-compatibility/2006" xmlns:o="urn:schemas-microsoft-com:office:office" xmlns:r="http://schemas.openxmlformats.org/officeDocument/2006/relationships" xmlns:m="http://schemas.openxmlformats.org/officeDocument/2006/math" xmlns:v="urn:schemas-microsoft-com:vml" xmlns:wp14="http://schemas.microsoft.com/office/word/2010/wordprocessingDrawing" xmlns:wp="http://schemas.openxmlformats.org/drawingml/2006/wordprocessingDrawing" xmlns:w10="urn:schemas-microsoft-com:office:word" xmlns:w="http://schemas.openxmlformats.org/wordprocessingml/2006/main" xmlns:w14="http://schemas.microsoft.com/office/word/2010/wordml" xmlns:w15="http://schemas.microsoft.com/office/word/2012/wordml" xmlns:w16se="http://schemas.microsoft.com/office/word/2015/wordml/symex" xmlns:wpg="http://schemas.microsoft.com/office/word/2010/wordprocessingGroup" xmlns:wpi="http://schemas.microsoft.com/office/word/2010/wordprocessingInk" xmlns:wne="http://schemas.microsoft.com/office/word/2006/wordml" xmlns:wps="http://schemas.microsoft.com/office/word/2010/wordprocessingShape" mc:Ignorable="w14 w15 w16se wp14">
+<w:numbering xmlns:wpc="http://schemas.microsoft.com/office/word/2010/wordprocessingCanvas" xmlns:cx="http://schemas.microsoft.com/office/drawing/2014/chartex" xmlns:cx1="http://schemas.microsoft.com/office/drawing/2015/9/8/chartex" xmlns:cx2="http://schemas.microsoft.com/office/drawing/2015/10/21/chartex" xmlns:cx3="http://schemas.microsoft.com/office/drawing/2016/5/9/chartex" xmlns:cx4="http://schemas.microsoft.com/office/drawing/2016/5/10/chartex" xmlns:cx5="http://schemas.microsoft.com/office/drawing/2016/5/11/chartex" xmlns:cx6="http://schemas.microsoft.com/office/drawing/2016/5/12/chartex" xmlns:cx7="http://schemas.microsoft.com/office/drawing/2016/5/13/chartex" xmlns:cx8="http://schemas.microsoft.com/office/drawing/2016/5/14/chartex" xmlns:mc="http://schemas.openxmlformats.org/markup-compatibility/2006" xmlns:aink="http://schemas.microsoft.com/office/drawing/2016/ink" xmlns:am3d="http://schemas.microsoft.com/office/drawing/2017/model3d" xmlns:o="urn:schemas-microsoft-com:office:office" xmlns:r="http://schemas.openxmlformats.org/officeDocument/2006/relationships" xmlns:m="http://schemas.openxmlformats.org/officeDocument/2006/math" xmlns:v="urn:schemas-microsoft-com:vml" xmlns:wp14="http://schemas.microsoft.com/office/word/2010/wordprocessingDrawing" xmlns:wp="http://schemas.openxmlformats.org/drawingml/2006/wordprocessingDrawing" xmlns:w10="urn:schemas-microsoft-com:office:word" xmlns:w="http://schemas.openxmlformats.org/wordprocessingml/2006/main" xmlns:w14="http://schemas.microsoft.com/office/word/2010/wordml" xmlns:w15="http://schemas.microsoft.com/office/word/2012/wordml" xmlns:w16cid="http://schemas.microsoft.com/office/word/2016/wordml/cid" xmlns:w16se="http://schemas.microsoft.com/office/word/2015/wordml/symex" xmlns:wpg="http://schemas.microsoft.com/office/word/2010/wordprocessingGroup" xmlns:wpi="http://schemas.microsoft.com/office/word/2010/wordprocessingInk" xmlns:wne="http://schemas.microsoft.com/office/word/2006/wordml" xmlns:wps="http://schemas.microsoft.com/office/word/2010/wordprocessingShape" mc:Ignorable="w14 w15 w16se w16cid wp14">
   <w:abstractNum w:abstractNumId="0" w15:restartNumberingAfterBreak="0">
     <w:nsid w:val="02CD1972"/>
     <w:multiLevelType w:val="multilevel"/>
@@ -10421,7 +10536,7 @@
 </file>
 
 <file path=word/styles.xml><?xml version="1.0" encoding="utf-8"?>
-<w:styles xmlns:mc="http://schemas.openxmlformats.org/markup-compatibility/2006" xmlns:r="http://schemas.openxmlformats.org/officeDocument/2006/relationships" xmlns:w="http://schemas.openxmlformats.org/wordprocessingml/2006/main" xmlns:w14="http://schemas.microsoft.com/office/word/2010/wordml" xmlns:w15="http://schemas.microsoft.com/office/word/2012/wordml" xmlns:w16se="http://schemas.microsoft.com/office/word/2015/wordml/symex" mc:Ignorable="w14 w15 w16se">
+<w:styles xmlns:mc="http://schemas.openxmlformats.org/markup-compatibility/2006" xmlns:r="http://schemas.openxmlformats.org/officeDocument/2006/relationships" xmlns:w="http://schemas.openxmlformats.org/wordprocessingml/2006/main" xmlns:w14="http://schemas.microsoft.com/office/word/2010/wordml" xmlns:w15="http://schemas.microsoft.com/office/word/2012/wordml" xmlns:w16cid="http://schemas.microsoft.com/office/word/2016/wordml/cid" xmlns:w16se="http://schemas.microsoft.com/office/word/2015/wordml/symex" mc:Ignorable="w14 w15 w16se w16cid">
   <w:docDefaults>
     <w:rPrDefault>
       <w:rPr>
@@ -10433,7 +10548,7 @@
     </w:rPrDefault>
     <w:pPrDefault/>
   </w:docDefaults>
-  <w:latentStyles w:defLockedState="0" w:defUIPriority="99" w:defSemiHidden="0" w:defUnhideWhenUsed="0" w:defQFormat="0" w:count="371">
+  <w:latentStyles w:defLockedState="0" w:defUIPriority="99" w:defSemiHidden="0" w:defUnhideWhenUsed="0" w:defQFormat="0" w:count="377">
     <w:lsdException w:name="Normal" w:uiPriority="0" w:qFormat="1"/>
     <w:lsdException w:name="heading 1" w:uiPriority="0" w:qFormat="1"/>
     <w:lsdException w:name="heading 2" w:semiHidden="1" w:uiPriority="0" w:unhideWhenUsed="1" w:qFormat="1"/>
@@ -10581,11 +10696,8 @@
     <w:lsdException w:name="Table 3D effects 3" w:semiHidden="1" w:unhideWhenUsed="1"/>
     <w:lsdException w:name="Table Contemporary" w:semiHidden="1" w:unhideWhenUsed="1"/>
     <w:lsdException w:name="Table Elegant" w:semiHidden="1" w:unhideWhenUsed="1"/>
-    <w:lsdException w:name="Table Professional" w:semiHidden="1" w:unhideWhenUsed="1"/>
     <w:lsdException w:name="Table Subtle 1" w:semiHidden="1" w:unhideWhenUsed="1"/>
     <w:lsdException w:name="Table Subtle 2" w:semiHidden="1" w:unhideWhenUsed="1"/>
-    <w:lsdException w:name="Table Web 1" w:semiHidden="1" w:unhideWhenUsed="1"/>
-    <w:lsdException w:name="Table Web 2" w:semiHidden="1" w:unhideWhenUsed="1"/>
     <w:lsdException w:name="Table Web 3" w:semiHidden="1" w:unhideWhenUsed="1"/>
     <w:lsdException w:name="Balloon Text" w:semiHidden="1" w:uiPriority="0" w:unhideWhenUsed="1"/>
     <w:lsdException w:name="Table Grid" w:uiPriority="59"/>
@@ -10805,6 +10917,12 @@
     <w:lsdException w:name="List Table 5 Dark Accent 6" w:uiPriority="50"/>
     <w:lsdException w:name="List Table 6 Colorful Accent 6" w:uiPriority="51"/>
     <w:lsdException w:name="List Table 7 Colorful Accent 6" w:uiPriority="52"/>
+    <w:lsdException w:name="Mention" w:semiHidden="1" w:unhideWhenUsed="1"/>
+    <w:lsdException w:name="Smart Hyperlink" w:semiHidden="1" w:unhideWhenUsed="1"/>
+    <w:lsdException w:name="Hashtag" w:semiHidden="1" w:unhideWhenUsed="1"/>
+    <w:lsdException w:name="Unresolved Mention" w:semiHidden="1" w:unhideWhenUsed="1"/>
+    <w:lsdException w:name="Smart Link" w:semiHidden="1" w:unhideWhenUsed="1"/>
+    <w:lsdException w:name="Smart Link Error" w:semiHidden="1" w:unhideWhenUsed="1"/>
   </w:latentStyles>
   <w:style w:type="paragraph" w:default="1" w:styleId="Normal">
     <w:name w:val="Normal"/>
@@ -11672,7 +11790,7 @@
 </file>
 
 <file path=customXml/itemProps1.xml><?xml version="1.0" encoding="utf-8"?>
-<ds:datastoreItem xmlns:ds="http://schemas.openxmlformats.org/officeDocument/2006/customXml" ds:itemID="{D4A08992-7424-4009-A0CC-8C9ECAA1B490}">
+<ds:datastoreItem xmlns:ds="http://schemas.openxmlformats.org/officeDocument/2006/customXml" ds:itemID="{DF1A5E06-C54E-4E79-9D16-7A64B2AC987F}">
   <ds:schemaRefs>
     <ds:schemaRef ds:uri="http://schemas.openxmlformats.org/officeDocument/2006/bibliography"/>
   </ds:schemaRefs>

</xml_diff>